<commit_message>
updated syllabus and readme
</commit_message>
<xml_diff>
--- a/Syllabus.docx
+++ b/Syllabus.docx
@@ -853,7 +853,7 @@
         <w:pStyle w:val="Default"/>
         <w:numPr>
           <w:ilvl w:val="0"/>
-          <w:numId w:val="1"/>
+          <w:numId w:val="2"/>
         </w:numPr>
         <w:bidi w:val="0"/>
         <w:spacing w:lineRule="auto" w:line="276"/>
@@ -1240,7 +1240,7 @@
         <w:pStyle w:val="Default"/>
         <w:numPr>
           <w:ilvl w:val="2"/>
-          <w:numId w:val="1"/>
+          <w:numId w:val="2"/>
         </w:numPr>
         <w:bidi w:val="0"/>
         <w:spacing w:lineRule="auto" w:line="276" w:before="0" w:after="0"/>
@@ -1300,7 +1300,7 @@
         <w:pStyle w:val="Default"/>
         <w:numPr>
           <w:ilvl w:val="0"/>
-          <w:numId w:val="1"/>
+          <w:numId w:val="2"/>
         </w:numPr>
         <w:bidi w:val="0"/>
         <w:spacing w:lineRule="auto" w:line="276" w:before="0" w:after="0"/>
@@ -1324,7 +1324,7 @@
         <w:pStyle w:val="Default"/>
         <w:numPr>
           <w:ilvl w:val="0"/>
-          <w:numId w:val="1"/>
+          <w:numId w:val="2"/>
         </w:numPr>
         <w:bidi w:val="0"/>
         <w:spacing w:lineRule="auto" w:line="276" w:before="0" w:after="0"/>
@@ -1348,7 +1348,7 @@
         <w:pStyle w:val="Default"/>
         <w:numPr>
           <w:ilvl w:val="0"/>
-          <w:numId w:val="1"/>
+          <w:numId w:val="2"/>
         </w:numPr>
         <w:bidi w:val="0"/>
         <w:spacing w:lineRule="auto" w:line="276" w:before="0" w:after="0"/>
@@ -1372,7 +1372,7 @@
         <w:pStyle w:val="Default"/>
         <w:numPr>
           <w:ilvl w:val="0"/>
-          <w:numId w:val="1"/>
+          <w:numId w:val="2"/>
         </w:numPr>
         <w:bidi w:val="0"/>
         <w:spacing w:lineRule="auto" w:line="276" w:before="0" w:after="0"/>
@@ -1396,7 +1396,7 @@
         <w:pStyle w:val="Default"/>
         <w:numPr>
           <w:ilvl w:val="0"/>
-          <w:numId w:val="1"/>
+          <w:numId w:val="2"/>
         </w:numPr>
         <w:bidi w:val="0"/>
         <w:spacing w:lineRule="auto" w:line="276" w:before="0" w:after="0"/>
@@ -1807,7 +1807,7 @@
         <w:pStyle w:val="Default"/>
         <w:numPr>
           <w:ilvl w:val="0"/>
-          <w:numId w:val="1"/>
+          <w:numId w:val="2"/>
         </w:numPr>
         <w:bidi w:val="0"/>
         <w:spacing w:lineRule="auto" w:line="276" w:before="0" w:after="0"/>
@@ -1841,7 +1841,7 @@
         <w:pStyle w:val="Default"/>
         <w:numPr>
           <w:ilvl w:val="0"/>
-          <w:numId w:val="1"/>
+          <w:numId w:val="2"/>
         </w:numPr>
         <w:bidi w:val="0"/>
         <w:spacing w:lineRule="auto" w:line="276" w:before="0" w:after="0"/>
@@ -1909,7 +1909,7 @@
         <w:pStyle w:val="Default"/>
         <w:numPr>
           <w:ilvl w:val="0"/>
-          <w:numId w:val="1"/>
+          <w:numId w:val="2"/>
         </w:numPr>
         <w:bidi w:val="0"/>
         <w:spacing w:lineRule="auto" w:line="276" w:before="0" w:after="0"/>
@@ -1943,7 +1943,7 @@
         <w:pStyle w:val="Default"/>
         <w:numPr>
           <w:ilvl w:val="0"/>
-          <w:numId w:val="1"/>
+          <w:numId w:val="2"/>
         </w:numPr>
         <w:bidi w:val="0"/>
         <w:spacing w:lineRule="auto" w:line="276" w:before="0" w:after="0"/>
@@ -1977,7 +1977,7 @@
         <w:pStyle w:val="Default"/>
         <w:numPr>
           <w:ilvl w:val="0"/>
-          <w:numId w:val="1"/>
+          <w:numId w:val="2"/>
         </w:numPr>
         <w:bidi w:val="0"/>
         <w:spacing w:lineRule="auto" w:line="276" w:before="0" w:after="0"/>
@@ -2605,7 +2605,7 @@
         <w:pStyle w:val="Default"/>
         <w:numPr>
           <w:ilvl w:val="0"/>
-          <w:numId w:val="1"/>
+          <w:numId w:val="2"/>
         </w:numPr>
         <w:bidi w:val="0"/>
         <w:spacing w:lineRule="auto" w:line="276" w:before="0" w:after="0"/>
@@ -2629,7 +2629,7 @@
         <w:pStyle w:val="Default"/>
         <w:numPr>
           <w:ilvl w:val="0"/>
-          <w:numId w:val="1"/>
+          <w:numId w:val="2"/>
         </w:numPr>
         <w:bidi w:val="0"/>
         <w:spacing w:lineRule="auto" w:line="276" w:before="0" w:after="0"/>
@@ -2662,7 +2662,7 @@
         <w:pStyle w:val="Default"/>
         <w:numPr>
           <w:ilvl w:val="0"/>
-          <w:numId w:val="1"/>
+          <w:numId w:val="2"/>
         </w:numPr>
         <w:bidi w:val="0"/>
         <w:spacing w:lineRule="auto" w:line="276" w:before="0" w:after="0"/>
@@ -3113,7 +3113,7 @@
         <w:pStyle w:val="Default"/>
         <w:numPr>
           <w:ilvl w:val="0"/>
-          <w:numId w:val="1"/>
+          <w:numId w:val="2"/>
         </w:numPr>
         <w:bidi w:val="0"/>
         <w:spacing w:lineRule="auto" w:line="276" w:before="0" w:after="0"/>
@@ -3168,8 +3168,9 @@
       <w:hyperlink r:id="rId2">
         <w:r>
           <w:rPr>
-            <w:rStyle w:val="Hyperlink0"/>
+            <w:rStyle w:val="InternetLink"/>
             <w:rFonts w:ascii="Inter" w:hAnsi="Inter"/>
+            <w:color w:val="FF0000"/>
             <w:sz w:val="28"/>
             <w:szCs w:val="28"/>
             <w:lang w:val="en-US"/>
@@ -3193,7 +3194,7 @@
         <w:pStyle w:val="Default"/>
         <w:numPr>
           <w:ilvl w:val="0"/>
-          <w:numId w:val="1"/>
+          <w:numId w:val="2"/>
         </w:numPr>
         <w:bidi w:val="0"/>
         <w:spacing w:lineRule="auto" w:line="276" w:before="0" w:after="0"/>
@@ -3280,8 +3281,8 @@
           <w:rFonts w:eastAsia="Arial Unicode MS" w:cs="Arial Unicode MS" w:ascii="Inter" w:hAnsi="Inter"/>
           <w:b w:val="false"/>
           <w:bCs w:val="false"/>
-          <w:i/>
-          <w:iCs/>
+          <w:i w:val="false"/>
+          <w:iCs w:val="false"/>
           <w:caps w:val="false"/>
           <w:smallCaps w:val="false"/>
           <w:strike w:val="false"/>
@@ -3299,7 +3300,59 @@
           <w:vertAlign w:val="baseline"/>
           <w:lang w:val="en-US"/>
         </w:rPr>
-        <w:t>(https://www.theatlantic.com/magazine/archive/1945/07/as-we-may-think/303881/)</w:t>
+        <w:t>(</w:t>
+      </w:r>
+      <w:r>
+        <w:rPr>
+          <w:rFonts w:eastAsia="Arial Unicode MS" w:cs="Arial Unicode MS" w:ascii="Inter" w:hAnsi="Inter"/>
+          <w:b w:val="false"/>
+          <w:bCs w:val="false"/>
+          <w:i w:val="false"/>
+          <w:iCs w:val="false"/>
+          <w:caps w:val="false"/>
+          <w:smallCaps w:val="false"/>
+          <w:strike w:val="false"/>
+          <w:dstrike w:val="false"/>
+          <w:outline w:val="false"/>
+          <w:color w:val="FF0000"/>
+          <w:spacing w:val="0"/>
+          <w:kern w:val="0"/>
+          <w:position w:val="0"/>
+          <w:sz w:val="28"/>
+          <w:sz w:val="28"/>
+          <w:szCs w:val="28"/>
+          <w:u w:val="none" w:color="FFFFFF"/>
+          <w:shd w:fill="FFFFFF" w:val="clear"/>
+          <w:vertAlign w:val="baseline"/>
+          <w:lang w:val="en-US"/>
+        </w:rPr>
+        <w:t>https://www.theatlantic.com/magazine/archive/1945/07/as-we-may-think/303881/</w:t>
+      </w:r>
+      <w:r>
+        <w:rPr>
+          <w:rFonts w:eastAsia="Arial Unicode MS" w:cs="Arial Unicode MS" w:ascii="Inter" w:hAnsi="Inter"/>
+          <w:b w:val="false"/>
+          <w:bCs w:val="false"/>
+          <w:i w:val="false"/>
+          <w:iCs w:val="false"/>
+          <w:caps w:val="false"/>
+          <w:smallCaps w:val="false"/>
+          <w:strike w:val="false"/>
+          <w:dstrike w:val="false"/>
+          <w:outline w:val="false"/>
+          <w:color w:val="000000"/>
+          <w:spacing w:val="0"/>
+          <w:kern w:val="0"/>
+          <w:position w:val="0"/>
+          <w:sz w:val="28"/>
+          <w:sz w:val="28"/>
+          <w:szCs w:val="28"/>
+          <w:u w:val="none" w:color="FFFFFF"/>
+          <w:shd w:fill="FFFFFF" w:val="clear"/>
+          <w:vertAlign w:val="baseline"/>
+          <w:lang w:val="en-US"/>
+        </w:rPr>
+        <w:t>)</w:t>
       </w:r>
     </w:p>
     <w:p>
@@ -3307,7 +3360,7 @@
         <w:pStyle w:val="Default"/>
         <w:numPr>
           <w:ilvl w:val="0"/>
-          <w:numId w:val="1"/>
+          <w:numId w:val="2"/>
         </w:numPr>
         <w:bidi w:val="0"/>
         <w:spacing w:lineRule="auto" w:line="276" w:before="0" w:after="0"/>
@@ -3436,7 +3489,7 @@
         <w:pStyle w:val="Default"/>
         <w:numPr>
           <w:ilvl w:val="0"/>
-          <w:numId w:val="1"/>
+          <w:numId w:val="2"/>
         </w:numPr>
         <w:bidi w:val="0"/>
         <w:spacing w:lineRule="auto" w:line="276" w:before="0" w:after="0"/>
@@ -3460,7 +3513,7 @@
         <w:pStyle w:val="Default"/>
         <w:numPr>
           <w:ilvl w:val="0"/>
-          <w:numId w:val="1"/>
+          <w:numId w:val="2"/>
         </w:numPr>
         <w:bidi w:val="0"/>
         <w:spacing w:lineRule="auto" w:line="276" w:before="0" w:after="0"/>
@@ -3484,7 +3537,7 @@
         <w:pStyle w:val="Default"/>
         <w:numPr>
           <w:ilvl w:val="0"/>
-          <w:numId w:val="1"/>
+          <w:numId w:val="2"/>
         </w:numPr>
         <w:bidi w:val="0"/>
         <w:spacing w:lineRule="auto" w:line="276" w:before="0" w:after="0"/>
@@ -3566,7 +3619,7 @@
         <w:pStyle w:val="TextBody"/>
         <w:numPr>
           <w:ilvl w:val="0"/>
-          <w:numId w:val="1"/>
+          <w:numId w:val="2"/>
         </w:numPr>
         <w:bidi w:val="0"/>
         <w:spacing w:lineRule="auto" w:line="276" w:before="0" w:after="0"/>
@@ -4082,7 +4135,31 @@
           <w:shd w:fill="FFFFFF" w:val="clear"/>
           <w:lang w:val="en-US"/>
         </w:rPr>
-        <w:t>(link on class website)</w:t>
+        <w:t>(</w:t>
+      </w:r>
+      <w:hyperlink r:id="rId3">
+        <w:r>
+          <w:rPr>
+            <w:rStyle w:val="InternetLink"/>
+            <w:rFonts w:ascii="Inter" w:hAnsi="Inter"/>
+            <w:color w:val="FF0000"/>
+            <w:sz w:val="28"/>
+            <w:szCs w:val="28"/>
+            <w:shd w:fill="FFFFFF" w:val="clear"/>
+            <w:lang w:val="en-US"/>
+          </w:rPr>
+          <w:t>https://mediawell.ssrc.org/expert-reflections/cautionary-notes-on-disinformation-benkler/</w:t>
+        </w:r>
+      </w:hyperlink>
+      <w:r>
+        <w:rPr>
+          <w:rFonts w:ascii="Inter" w:hAnsi="Inter"/>
+          <w:sz w:val="28"/>
+          <w:szCs w:val="28"/>
+          <w:shd w:fill="FFFFFF" w:val="clear"/>
+          <w:lang w:val="en-US"/>
+        </w:rPr>
+        <w:t>)</w:t>
       </w:r>
     </w:p>
     <w:p>
@@ -4130,7 +4207,47 @@
           <w:shd w:fill="FFFFFF" w:val="clear"/>
           <w:lang w:val="en-US"/>
         </w:rPr>
-        <w:t>Engineering the Public: Big data, Surveillance and computational politics (https://firstmonday.org/ojs/index.php/fm/article/view/4901/4097)</w:t>
+        <w:t xml:space="preserve">Engineering the Public: Big data, Surveillance and computational politics </w:t>
+      </w:r>
+      <w:r>
+        <w:rPr>
+          <w:rFonts w:ascii="Inter" w:hAnsi="Inter"/>
+          <w:i w:val="false"/>
+          <w:iCs w:val="false"/>
+          <w:sz w:val="28"/>
+          <w:szCs w:val="28"/>
+          <w:shd w:fill="FFFFFF" w:val="clear"/>
+          <w:lang w:val="en-US"/>
+        </w:rPr>
+        <w:t>(</w:t>
+      </w:r>
+      <w:hyperlink r:id="rId4">
+        <w:r>
+          <w:rPr>
+            <w:rStyle w:val="InternetLink"/>
+            <w:rFonts w:ascii="Inter" w:hAnsi="Inter"/>
+            <w:i w:val="false"/>
+            <w:iCs w:val="false"/>
+            <w:color w:val="FF0000"/>
+            <w:sz w:val="28"/>
+            <w:szCs w:val="28"/>
+            <w:shd w:fill="FFFFFF" w:val="clear"/>
+            <w:lang w:val="en-US"/>
+          </w:rPr>
+          <w:t>https://firstmonday.org/ojs/index.php/fm/article/view/4901/4097</w:t>
+        </w:r>
+      </w:hyperlink>
+      <w:r>
+        <w:rPr>
+          <w:rFonts w:ascii="Inter" w:hAnsi="Inter"/>
+          <w:i w:val="false"/>
+          <w:iCs w:val="false"/>
+          <w:sz w:val="28"/>
+          <w:szCs w:val="28"/>
+          <w:shd w:fill="FFFFFF" w:val="clear"/>
+          <w:lang w:val="en-US"/>
+        </w:rPr>
+        <w:t>)</w:t>
       </w:r>
     </w:p>
     <w:p>
@@ -4407,7 +4524,7 @@
         </w:rPr>
         <w:t>Creating a simple twitter bot with generative grammar (</w:t>
       </w:r>
-      <w:hyperlink r:id="rId3">
+      <w:hyperlink r:id="rId5">
         <w:r>
           <w:rPr>
             <w:rStyle w:val="InternetLink"/>
@@ -4968,7 +5085,7 @@
         <w:pStyle w:val="Default"/>
         <w:numPr>
           <w:ilvl w:val="0"/>
-          <w:numId w:val="1"/>
+          <w:numId w:val="2"/>
         </w:numPr>
         <w:bidi w:val="0"/>
         <w:spacing w:lineRule="auto" w:line="276" w:before="0" w:after="0"/>
@@ -5020,11 +5137,12 @@
         </w:rPr>
         <w:t xml:space="preserve"> (</w:t>
       </w:r>
-      <w:hyperlink r:id="rId4">
+      <w:hyperlink r:id="rId6">
         <w:r>
           <w:rPr>
-            <w:rStyle w:val="Hyperlink0"/>
+            <w:rStyle w:val="InternetLink"/>
             <w:rFonts w:ascii="Inter" w:hAnsi="Inter"/>
+            <w:color w:val="FF0000"/>
             <w:sz w:val="28"/>
             <w:szCs w:val="28"/>
             <w:lang w:val="en-US"/>
@@ -5048,7 +5166,7 @@
         <w:pStyle w:val="Default"/>
         <w:numPr>
           <w:ilvl w:val="0"/>
-          <w:numId w:val="1"/>
+          <w:numId w:val="2"/>
         </w:numPr>
         <w:bidi w:val="0"/>
         <w:spacing w:lineRule="auto" w:line="276" w:before="0" w:after="0"/>
@@ -5128,7 +5246,59 @@
           <w:vertAlign w:val="baseline"/>
           <w:lang w:val="en-US"/>
         </w:rPr>
-        <w:t>The Truth About Uber’s App Manages Drivers</w:t>
+        <w:t xml:space="preserve">The Truth About </w:t>
+      </w:r>
+      <w:r>
+        <w:rPr>
+          <w:rFonts w:eastAsia="Arial Unicode MS" w:cs="Arial Unicode MS" w:ascii="Inter" w:hAnsi="Inter"/>
+          <w:b w:val="false"/>
+          <w:bCs w:val="false"/>
+          <w:i/>
+          <w:iCs/>
+          <w:caps w:val="false"/>
+          <w:smallCaps w:val="false"/>
+          <w:strike w:val="false"/>
+          <w:dstrike w:val="false"/>
+          <w:outline w:val="false"/>
+          <w:color w:val="000000"/>
+          <w:spacing w:val="0"/>
+          <w:kern w:val="0"/>
+          <w:position w:val="0"/>
+          <w:sz w:val="28"/>
+          <w:sz w:val="28"/>
+          <w:szCs w:val="28"/>
+          <w:u w:val="none" w:color="FFFFFF"/>
+          <w:shd w:fill="FFFFFF" w:val="clear"/>
+          <w:vertAlign w:val="baseline"/>
+          <w:lang w:val="en-US"/>
+        </w:rPr>
+        <w:t xml:space="preserve">How </w:t>
+      </w:r>
+      <w:r>
+        <w:rPr>
+          <w:rFonts w:eastAsia="Arial Unicode MS" w:cs="Arial Unicode MS" w:ascii="Inter" w:hAnsi="Inter"/>
+          <w:b w:val="false"/>
+          <w:bCs w:val="false"/>
+          <w:i/>
+          <w:iCs/>
+          <w:caps w:val="false"/>
+          <w:smallCaps w:val="false"/>
+          <w:strike w:val="false"/>
+          <w:dstrike w:val="false"/>
+          <w:outline w:val="false"/>
+          <w:color w:val="000000"/>
+          <w:spacing w:val="0"/>
+          <w:kern w:val="0"/>
+          <w:position w:val="0"/>
+          <w:sz w:val="28"/>
+          <w:sz w:val="28"/>
+          <w:szCs w:val="28"/>
+          <w:u w:val="none" w:color="FFFFFF"/>
+          <w:shd w:fill="FFFFFF" w:val="clear"/>
+          <w:vertAlign w:val="baseline"/>
+          <w:lang w:val="en-US"/>
+        </w:rPr>
+        <w:t>Uber’s App Manages Drivers</w:t>
       </w:r>
       <w:r>
         <w:rPr>
@@ -5154,7 +5324,62 @@
           <w:vertAlign w:val="baseline"/>
           <w:lang w:val="en-US"/>
         </w:rPr>
-        <w:t xml:space="preserve"> (https://hbr.org/2016/04/the-truth-about-how-ubers-app-manages-drivers)</w:t>
+        <w:t xml:space="preserve"> (</w:t>
+      </w:r>
+      <w:hyperlink r:id="rId7">
+        <w:r>
+          <w:rPr>
+            <w:rStyle w:val="InternetLink"/>
+            <w:rFonts w:eastAsia="Arial Unicode MS" w:cs="Arial Unicode MS" w:ascii="Inter" w:hAnsi="Inter"/>
+            <w:b w:val="false"/>
+            <w:bCs w:val="false"/>
+            <w:i w:val="false"/>
+            <w:iCs w:val="false"/>
+            <w:caps w:val="false"/>
+            <w:smallCaps w:val="false"/>
+            <w:strike w:val="false"/>
+            <w:dstrike w:val="false"/>
+            <w:outline w:val="false"/>
+            <w:color w:val="FF0000"/>
+            <w:spacing w:val="0"/>
+            <w:kern w:val="0"/>
+            <w:position w:val="0"/>
+            <w:sz w:val="28"/>
+            <w:sz w:val="28"/>
+            <w:szCs w:val="28"/>
+            <w:u w:val="none" w:color="FFFFFF"/>
+            <w:shd w:fill="FFFFFF" w:val="clear"/>
+            <w:vertAlign w:val="baseline"/>
+            <w:lang w:val="en-US"/>
+          </w:rPr>
+          <w:t>https://hbr.org/2016/04/the-truth-about-how-ubers-app-manages-drivers</w:t>
+        </w:r>
+      </w:hyperlink>
+      <w:r>
+        <w:rPr>
+          <w:rFonts w:eastAsia="Arial Unicode MS" w:cs="Arial Unicode MS" w:ascii="Inter" w:hAnsi="Inter"/>
+          <w:b w:val="false"/>
+          <w:bCs w:val="false"/>
+          <w:i w:val="false"/>
+          <w:iCs w:val="false"/>
+          <w:caps w:val="false"/>
+          <w:smallCaps w:val="false"/>
+          <w:strike w:val="false"/>
+          <w:dstrike w:val="false"/>
+          <w:outline w:val="false"/>
+          <w:color w:val="000000"/>
+          <w:spacing w:val="0"/>
+          <w:kern w:val="0"/>
+          <w:position w:val="0"/>
+          <w:sz w:val="28"/>
+          <w:sz w:val="28"/>
+          <w:szCs w:val="28"/>
+          <w:u w:val="none" w:color="FFFFFF"/>
+          <w:shd w:fill="FFFFFF" w:val="clear"/>
+          <w:vertAlign w:val="baseline"/>
+          <w:lang w:val="en-US"/>
+        </w:rPr>
+        <w:t>)</w:t>
       </w:r>
     </w:p>
     <w:p>
@@ -5207,7 +5432,7 @@
         <w:pStyle w:val="Default"/>
         <w:numPr>
           <w:ilvl w:val="0"/>
-          <w:numId w:val="1"/>
+          <w:numId w:val="2"/>
         </w:numPr>
         <w:bidi w:val="0"/>
         <w:spacing w:lineRule="auto" w:line="276" w:before="0" w:after="0"/>
@@ -5251,7 +5476,7 @@
         <w:pStyle w:val="Default"/>
         <w:numPr>
           <w:ilvl w:val="0"/>
-          <w:numId w:val="1"/>
+          <w:numId w:val="2"/>
         </w:numPr>
         <w:bidi w:val="0"/>
         <w:spacing w:lineRule="auto" w:line="276" w:before="0" w:after="0"/>
@@ -5275,7 +5500,7 @@
         <w:pStyle w:val="Default"/>
         <w:numPr>
           <w:ilvl w:val="0"/>
-          <w:numId w:val="1"/>
+          <w:numId w:val="2"/>
         </w:numPr>
         <w:bidi w:val="0"/>
         <w:spacing w:lineRule="auto" w:line="276" w:before="0" w:after="0"/>
@@ -5299,7 +5524,7 @@
         <w:pStyle w:val="Default"/>
         <w:numPr>
           <w:ilvl w:val="0"/>
-          <w:numId w:val="1"/>
+          <w:numId w:val="2"/>
         </w:numPr>
         <w:bidi w:val="0"/>
         <w:spacing w:lineRule="auto" w:line="276" w:before="0" w:after="0"/>
@@ -5708,7 +5933,7 @@
           <w:shd w:fill="FFFFFF" w:val="clear"/>
           <w:lang w:val="en-US"/>
         </w:rPr>
-        <w:t>This session will take a closer look at what software is. Code as a sociotechnical object presents interesting characteristics, both by what it is, what it does, and who writes it. The history of software development as a technical practice and an economic field will allow us to switch perspectives from the end-user to the producer, and touch on recent developments in the field of software studies and platform studies. The session will conclude with an introduction to the Python programming language, and a demonstration on how to write a simple surveillance tool for Twitter users.</w:t>
+        <w:t>This session will take a closer look at what software is. Code as a sociotechnical object presents interesting characteristics, both by what it is, what it does, and who writes it. The history of software development as a technical practice and an economic field will allow us to switch perspectives from the end-user to the producer, and touch on recent developments in the field of software studies and platform studies.</w:t>
       </w:r>
     </w:p>
     <w:p>
@@ -5997,7 +6222,88 @@
           <w:vertAlign w:val="baseline"/>
           <w:lang w:val="en-US"/>
         </w:rPr>
-        <w:t xml:space="preserve"> </w:t>
+        <w:t xml:space="preserve">, </w:t>
+      </w:r>
+      <w:r>
+        <w:rPr>
+          <w:rFonts w:eastAsia="Arial Unicode MS" w:cs="Arial Unicode MS" w:ascii="Inter" w:hAnsi="Inter"/>
+          <w:b w:val="false"/>
+          <w:bCs w:val="false"/>
+          <w:i w:val="false"/>
+          <w:iCs w:val="false"/>
+          <w:caps w:val="false"/>
+          <w:smallCaps w:val="false"/>
+          <w:strike w:val="false"/>
+          <w:dstrike w:val="false"/>
+          <w:outline w:val="false"/>
+          <w:color w:val="000000"/>
+          <w:spacing w:val="0"/>
+          <w:kern w:val="0"/>
+          <w:position w:val="0"/>
+          <w:sz w:val="28"/>
+          <w:sz w:val="28"/>
+          <w:szCs w:val="28"/>
+          <w:u w:val="none" w:color="FFFFFF"/>
+          <w:shd w:fill="FFFFFF" w:val="clear"/>
+          <w:vertAlign w:val="baseline"/>
+          <w:lang w:val="en-US"/>
+        </w:rPr>
+        <w:t>(</w:t>
+      </w:r>
+      <w:hyperlink r:id="rId8">
+        <w:r>
+          <w:rPr>
+            <w:rStyle w:val="InternetLink"/>
+            <w:rFonts w:eastAsia="Arial Unicode MS" w:cs="Arial Unicode MS" w:ascii="Inter" w:hAnsi="Inter"/>
+            <w:b w:val="false"/>
+            <w:bCs w:val="false"/>
+            <w:i w:val="false"/>
+            <w:iCs w:val="false"/>
+            <w:caps w:val="false"/>
+            <w:smallCaps w:val="false"/>
+            <w:strike w:val="false"/>
+            <w:dstrike w:val="false"/>
+            <w:outline w:val="false"/>
+            <w:color w:val="FF0000"/>
+            <w:spacing w:val="0"/>
+            <w:kern w:val="0"/>
+            <w:position w:val="0"/>
+            <w:sz w:val="28"/>
+            <w:sz w:val="28"/>
+            <w:szCs w:val="28"/>
+            <w:u w:val="none" w:color="FFFFFF"/>
+            <w:shd w:fill="FFFFFF" w:val="clear"/>
+            <w:vertAlign w:val="baseline"/>
+            <w:lang w:val="en-US"/>
+          </w:rPr>
+          <w:t>https://github.com/periode/politics-of-code/blob/master/assets/readings/02-space/CodeSpace.pdf</w:t>
+        </w:r>
+      </w:hyperlink>
+      <w:r>
+        <w:rPr>
+          <w:rFonts w:eastAsia="Arial Unicode MS" w:cs="Arial Unicode MS" w:ascii="Inter" w:hAnsi="Inter"/>
+          <w:b w:val="false"/>
+          <w:bCs w:val="false"/>
+          <w:i w:val="false"/>
+          <w:iCs w:val="false"/>
+          <w:caps w:val="false"/>
+          <w:smallCaps w:val="false"/>
+          <w:strike w:val="false"/>
+          <w:dstrike w:val="false"/>
+          <w:outline w:val="false"/>
+          <w:color w:val="000000"/>
+          <w:spacing w:val="0"/>
+          <w:kern w:val="0"/>
+          <w:position w:val="0"/>
+          <w:sz w:val="28"/>
+          <w:sz w:val="28"/>
+          <w:szCs w:val="28"/>
+          <w:u w:val="none" w:color="FFFFFF"/>
+          <w:shd w:fill="FFFFFF" w:val="clear"/>
+          <w:vertAlign w:val="baseline"/>
+          <w:lang w:val="en-US"/>
+        </w:rPr>
+        <w:t>)</w:t>
       </w:r>
     </w:p>
     <w:p>
@@ -6835,6 +7141,48 @@
           <w:shd w:fill="FFFFFF" w:val="clear"/>
           <w:lang w:val="en-US"/>
         </w:rPr>
+        <w:t xml:space="preserve">. The session will conclude with an introduction to the Python programming language, and a demonstration on how to write a simple </w:t>
+      </w:r>
+      <w:r>
+        <w:rPr>
+          <w:rFonts w:eastAsia="Arial Unicode MS" w:cs="Arial Unicode MS" w:ascii="Inter" w:hAnsi="Inter"/>
+          <w:b w:val="false"/>
+          <w:bCs w:val="false"/>
+          <w:i/>
+          <w:iCs/>
+          <w:caps w:val="false"/>
+          <w:smallCaps w:val="false"/>
+          <w:strike w:val="false"/>
+          <w:dstrike w:val="false"/>
+          <w:outline w:val="false"/>
+          <w:emboss w:val="false"/>
+          <w:imprint w:val="false"/>
+          <w:vanish w:val="false"/>
+          <w:color w:val="000000"/>
+          <w:spacing w:val="0"/>
+          <w:w w:val="100"/>
+          <w:kern w:val="0"/>
+          <w:position w:val="0"/>
+          <w:sz w:val="28"/>
+          <w:sz w:val="28"/>
+          <w:szCs w:val="28"/>
+          <w:u w:val="none" w:color="FFFFFF"/>
+          <w:shd w:fill="FFFFFF" w:val="clear"/>
+          <w:vertAlign w:val="baseline"/>
+          <w:lang w:val="en-US" w:eastAsia="zh-CN" w:bidi="hi-IN"/>
+        </w:rPr>
+        <w:t>chatbot</w:t>
+      </w:r>
+      <w:r>
+        <w:rPr>
+          <w:rFonts w:ascii="Inter" w:hAnsi="Inter"/>
+          <w:i/>
+          <w:iCs/>
+          <w:sz w:val="28"/>
+          <w:szCs w:val="28"/>
+          <w:shd w:fill="FFFFFF" w:val="clear"/>
+          <w:lang w:val="en-US"/>
+        </w:rPr>
         <w:t>.</w:t>
       </w:r>
     </w:p>
@@ -6994,48 +7342,37 @@
           <w:vertAlign w:val="baseline"/>
           <w:lang w:val="en-US"/>
         </w:rPr>
-        <w:t>, (https://www.propublica.org/article/machine-bias-risk-assessments-in-criminal-sentencing)</w:t>
-      </w:r>
-    </w:p>
-    <w:p>
-      <w:pPr>
-        <w:pStyle w:val="Default"/>
-        <w:numPr>
-          <w:ilvl w:val="0"/>
-          <w:numId w:val="6"/>
-        </w:numPr>
-        <w:bidi w:val="0"/>
-        <w:spacing w:lineRule="auto" w:line="276" w:before="0" w:after="0"/>
-        <w:ind w:left="720" w:right="0" w:hanging="500"/>
-        <w:jc w:val="left"/>
-        <w:rPr/>
-      </w:pPr>
-      <w:r>
-        <w:rPr>
-          <w:rFonts w:eastAsia="Arial Unicode MS" w:cs="Arial Unicode MS" w:ascii="Inter" w:hAnsi="Inter"/>
-          <w:b/>
-          <w:bCs/>
-          <w:i w:val="false"/>
-          <w:iCs w:val="false"/>
-          <w:caps w:val="false"/>
-          <w:smallCaps w:val="false"/>
-          <w:strike w:val="false"/>
-          <w:dstrike w:val="false"/>
-          <w:outline w:val="false"/>
-          <w:color w:val="000000"/>
-          <w:spacing w:val="0"/>
-          <w:kern w:val="0"/>
-          <w:position w:val="0"/>
-          <w:sz w:val="28"/>
-          <w:sz w:val="28"/>
-          <w:szCs w:val="28"/>
-          <w:u w:val="none" w:color="FFFFFF"/>
-          <w:shd w:fill="FFFFFF" w:val="clear"/>
-          <w:vertAlign w:val="baseline"/>
-          <w:lang w:val="en-US"/>
-        </w:rPr>
-        <w:t xml:space="preserve">Read </w:t>
-      </w:r>
+        <w:t>, (</w:t>
+      </w:r>
+      <w:hyperlink r:id="rId9">
+        <w:r>
+          <w:rPr>
+            <w:rStyle w:val="InternetLink"/>
+            <w:rFonts w:eastAsia="Arial Unicode MS" w:cs="Arial Unicode MS" w:ascii="Inter" w:hAnsi="Inter"/>
+            <w:b w:val="false"/>
+            <w:bCs w:val="false"/>
+            <w:i w:val="false"/>
+            <w:iCs w:val="false"/>
+            <w:caps w:val="false"/>
+            <w:smallCaps w:val="false"/>
+            <w:strike w:val="false"/>
+            <w:dstrike w:val="false"/>
+            <w:outline w:val="false"/>
+            <w:color w:val="FF0000"/>
+            <w:spacing w:val="0"/>
+            <w:kern w:val="0"/>
+            <w:position w:val="0"/>
+            <w:sz w:val="28"/>
+            <w:sz w:val="28"/>
+            <w:szCs w:val="28"/>
+            <w:u w:val="none" w:color="FFFFFF"/>
+            <w:shd w:fill="FFFFFF" w:val="clear"/>
+            <w:vertAlign w:val="baseline"/>
+            <w:lang w:val="en-US"/>
+          </w:rPr>
+          <w:t>https://www.propublica.org/article/machine-bias-risk-assessments-in-criminal-sentencing</w:t>
+        </w:r>
+      </w:hyperlink>
       <w:r>
         <w:rPr>
           <w:rFonts w:eastAsia="Arial Unicode MS" w:cs="Arial Unicode MS" w:ascii="Inter" w:hAnsi="Inter"/>
@@ -7060,6 +7397,72 @@
           <w:vertAlign w:val="baseline"/>
           <w:lang w:val="en-US"/>
         </w:rPr>
+        <w:t>)</w:t>
+      </w:r>
+    </w:p>
+    <w:p>
+      <w:pPr>
+        <w:pStyle w:val="Default"/>
+        <w:numPr>
+          <w:ilvl w:val="0"/>
+          <w:numId w:val="6"/>
+        </w:numPr>
+        <w:bidi w:val="0"/>
+        <w:spacing w:lineRule="auto" w:line="276" w:before="0" w:after="0"/>
+        <w:ind w:left="720" w:right="0" w:hanging="500"/>
+        <w:jc w:val="left"/>
+        <w:rPr/>
+      </w:pPr>
+      <w:r>
+        <w:rPr>
+          <w:rFonts w:eastAsia="Arial Unicode MS" w:cs="Arial Unicode MS" w:ascii="Inter" w:hAnsi="Inter"/>
+          <w:b/>
+          <w:bCs/>
+          <w:i w:val="false"/>
+          <w:iCs w:val="false"/>
+          <w:caps w:val="false"/>
+          <w:smallCaps w:val="false"/>
+          <w:strike w:val="false"/>
+          <w:dstrike w:val="false"/>
+          <w:outline w:val="false"/>
+          <w:color w:val="000000"/>
+          <w:spacing w:val="0"/>
+          <w:kern w:val="0"/>
+          <w:position w:val="0"/>
+          <w:sz w:val="28"/>
+          <w:sz w:val="28"/>
+          <w:szCs w:val="28"/>
+          <w:u w:val="none" w:color="FFFFFF"/>
+          <w:shd w:fill="FFFFFF" w:val="clear"/>
+          <w:vertAlign w:val="baseline"/>
+          <w:lang w:val="en-US"/>
+        </w:rPr>
+        <w:t xml:space="preserve">Read </w:t>
+      </w:r>
+      <w:r>
+        <w:rPr>
+          <w:rFonts w:eastAsia="Arial Unicode MS" w:cs="Arial Unicode MS" w:ascii="Inter" w:hAnsi="Inter"/>
+          <w:b w:val="false"/>
+          <w:bCs w:val="false"/>
+          <w:i w:val="false"/>
+          <w:iCs w:val="false"/>
+          <w:caps w:val="false"/>
+          <w:smallCaps w:val="false"/>
+          <w:strike w:val="false"/>
+          <w:dstrike w:val="false"/>
+          <w:outline w:val="false"/>
+          <w:color w:val="000000"/>
+          <w:spacing w:val="0"/>
+          <w:kern w:val="0"/>
+          <w:position w:val="0"/>
+          <w:sz w:val="28"/>
+          <w:sz w:val="28"/>
+          <w:szCs w:val="28"/>
+          <w:u w:val="none" w:color="FFFFFF"/>
+          <w:shd w:fill="FFFFFF" w:val="clear"/>
+          <w:vertAlign w:val="baseline"/>
+          <w:lang w:val="en-US"/>
+        </w:rPr>
         <w:t>Will Knight,</w:t>
       </w:r>
       <w:r>
@@ -7166,10 +7569,10 @@
         </w:rPr>
         <w:t>(</w:t>
       </w:r>
-      <w:hyperlink r:id="rId5">
+      <w:hyperlink r:id="rId10">
         <w:r>
           <w:rPr>
-            <w:rStyle w:val="Hyperlink1"/>
+            <w:rStyle w:val="InternetLink"/>
             <w:rFonts w:eastAsia="Arial Unicode MS" w:cs="Arial Unicode MS" w:ascii="Inter" w:hAnsi="Inter"/>
             <w:b w:val="false"/>
             <w:bCs w:val="false"/>
@@ -7180,7 +7583,7 @@
             <w:strike w:val="false"/>
             <w:dstrike w:val="false"/>
             <w:outline w:val="false"/>
-            <w:color w:val="000000"/>
+            <w:color w:val="FF0000"/>
             <w:spacing w:val="0"/>
             <w:kern w:val="0"/>
             <w:position w:val="0"/>
@@ -8176,7 +8579,7 @@
         <w:pStyle w:val="Default"/>
         <w:numPr>
           <w:ilvl w:val="0"/>
-          <w:numId w:val="1"/>
+          <w:numId w:val="2"/>
         </w:numPr>
         <w:bidi w:val="0"/>
         <w:spacing w:lineRule="auto" w:line="276" w:before="0" w:after="0"/>
@@ -8200,7 +8603,7 @@
         <w:pStyle w:val="Default"/>
         <w:numPr>
           <w:ilvl w:val="0"/>
-          <w:numId w:val="1"/>
+          <w:numId w:val="2"/>
         </w:numPr>
         <w:bidi w:val="0"/>
         <w:spacing w:lineRule="auto" w:line="276" w:before="0" w:after="0"/>
@@ -8451,8 +8854,8 @@
       </w:r>
     </w:p>
     <w:sectPr>
-      <w:headerReference w:type="default" r:id="rId6"/>
-      <w:footerReference w:type="default" r:id="rId7"/>
+      <w:headerReference w:type="default" r:id="rId11"/>
+      <w:footerReference w:type="default" r:id="rId12"/>
       <w:type w:val="nextPage"/>
       <w:pgSz w:w="11906" w:h="16838"/>
       <w:pgMar w:left="1134" w:right="1134" w:header="709" w:top="1134" w:footer="850" w:bottom="1134" w:gutter="0"/>
@@ -8498,6 +8901,125 @@
   <w:abstractNum w:abstractNumId="1">
     <w:lvl w:ilvl="0">
       <w:start w:val="1"/>
+      <w:numFmt w:val="none"/>
+      <w:suff w:val="nothing"/>
+      <w:lvlText w:val=""/>
+      <w:lvlJc w:val="left"/>
+      <w:pPr>
+        <w:tabs>
+          <w:tab w:val="num" w:pos="0"/>
+        </w:tabs>
+        <w:ind w:left="0" w:hanging="0"/>
+      </w:pPr>
+    </w:lvl>
+    <w:lvl w:ilvl="1">
+      <w:start w:val="1"/>
+      <w:numFmt w:val="none"/>
+      <w:suff w:val="nothing"/>
+      <w:lvlText w:val=""/>
+      <w:lvlJc w:val="left"/>
+      <w:pPr>
+        <w:tabs>
+          <w:tab w:val="num" w:pos="0"/>
+        </w:tabs>
+        <w:ind w:left="0" w:hanging="0"/>
+      </w:pPr>
+    </w:lvl>
+    <w:lvl w:ilvl="2">
+      <w:start w:val="1"/>
+      <w:numFmt w:val="none"/>
+      <w:suff w:val="nothing"/>
+      <w:lvlText w:val=""/>
+      <w:lvlJc w:val="left"/>
+      <w:pPr>
+        <w:tabs>
+          <w:tab w:val="num" w:pos="0"/>
+        </w:tabs>
+        <w:ind w:left="0" w:hanging="0"/>
+      </w:pPr>
+    </w:lvl>
+    <w:lvl w:ilvl="3">
+      <w:start w:val="1"/>
+      <w:numFmt w:val="none"/>
+      <w:suff w:val="nothing"/>
+      <w:lvlText w:val=""/>
+      <w:lvlJc w:val="left"/>
+      <w:pPr>
+        <w:tabs>
+          <w:tab w:val="num" w:pos="0"/>
+        </w:tabs>
+        <w:ind w:left="0" w:hanging="0"/>
+      </w:pPr>
+    </w:lvl>
+    <w:lvl w:ilvl="4">
+      <w:start w:val="1"/>
+      <w:numFmt w:val="none"/>
+      <w:suff w:val="nothing"/>
+      <w:lvlText w:val=""/>
+      <w:lvlJc w:val="left"/>
+      <w:pPr>
+        <w:tabs>
+          <w:tab w:val="num" w:pos="0"/>
+        </w:tabs>
+        <w:ind w:left="0" w:hanging="0"/>
+      </w:pPr>
+    </w:lvl>
+    <w:lvl w:ilvl="5">
+      <w:start w:val="1"/>
+      <w:numFmt w:val="none"/>
+      <w:suff w:val="nothing"/>
+      <w:lvlText w:val=""/>
+      <w:lvlJc w:val="left"/>
+      <w:pPr>
+        <w:tabs>
+          <w:tab w:val="num" w:pos="0"/>
+        </w:tabs>
+        <w:ind w:left="0" w:hanging="0"/>
+      </w:pPr>
+    </w:lvl>
+    <w:lvl w:ilvl="6">
+      <w:start w:val="1"/>
+      <w:numFmt w:val="none"/>
+      <w:suff w:val="nothing"/>
+      <w:lvlText w:val=""/>
+      <w:lvlJc w:val="left"/>
+      <w:pPr>
+        <w:tabs>
+          <w:tab w:val="num" w:pos="0"/>
+        </w:tabs>
+        <w:ind w:left="0" w:hanging="0"/>
+      </w:pPr>
+    </w:lvl>
+    <w:lvl w:ilvl="7">
+      <w:start w:val="1"/>
+      <w:numFmt w:val="none"/>
+      <w:suff w:val="nothing"/>
+      <w:lvlText w:val=""/>
+      <w:lvlJc w:val="left"/>
+      <w:pPr>
+        <w:tabs>
+          <w:tab w:val="num" w:pos="0"/>
+        </w:tabs>
+        <w:ind w:left="0" w:hanging="0"/>
+      </w:pPr>
+    </w:lvl>
+    <w:lvl w:ilvl="8">
+      <w:start w:val="1"/>
+      <w:numFmt w:val="none"/>
+      <w:suff w:val="nothing"/>
+      <w:lvlText w:val=""/>
+      <w:lvlJc w:val="left"/>
+      <w:pPr>
+        <w:tabs>
+          <w:tab w:val="num" w:pos="0"/>
+        </w:tabs>
+        <w:ind w:left="0" w:hanging="0"/>
+      </w:pPr>
+    </w:lvl>
+  </w:abstractNum>
+  <w:abstractNum w:abstractNumId="2">
+    <w:lvl w:ilvl="0">
+      <w:start w:val="1"/>
       <w:numFmt w:val="bullet"/>
       <w:lvlText w:val="•"/>
       <w:lvlJc w:val="left"/>
@@ -8626,143 +9148,6 @@
           <w:tab w:val="num" w:pos="0"/>
         </w:tabs>
         <w:ind w:left="2457" w:hanging="477"/>
-      </w:pPr>
-      <w:rPr>
-        <w:rFonts w:ascii="Times New Roman" w:hAnsi="Times New Roman" w:cs="Times New Roman" w:hint="default"/>
-      </w:rPr>
-    </w:lvl>
-  </w:abstractNum>
-  <w:abstractNum w:abstractNumId="2">
-    <w:lvl w:ilvl="0">
-      <w:start w:val="1"/>
-      <w:numFmt w:val="bullet"/>
-      <w:lvlText w:val="•"/>
-      <w:lvlJc w:val="left"/>
-      <w:pPr>
-        <w:tabs>
-          <w:tab w:val="num" w:pos="0"/>
-        </w:tabs>
-        <w:ind w:left="720" w:hanging="500"/>
-      </w:pPr>
-      <w:rPr>
-        <w:rFonts w:ascii="Times New Roman" w:hAnsi="Times New Roman" w:cs="Times New Roman" w:hint="default"/>
-      </w:rPr>
-    </w:lvl>
-    <w:lvl w:ilvl="1">
-      <w:start w:val="1"/>
-      <w:numFmt w:val="bullet"/>
-      <w:lvlText w:val="•"/>
-      <w:lvlJc w:val="left"/>
-      <w:pPr>
-        <w:tabs>
-          <w:tab w:val="num" w:pos="0"/>
-        </w:tabs>
-        <w:ind w:left="940" w:hanging="500"/>
-      </w:pPr>
-      <w:rPr>
-        <w:rFonts w:ascii="Times New Roman" w:hAnsi="Times New Roman" w:cs="Times New Roman" w:hint="default"/>
-      </w:rPr>
-    </w:lvl>
-    <w:lvl w:ilvl="2">
-      <w:start w:val="1"/>
-      <w:numFmt w:val="bullet"/>
-      <w:lvlText w:val="•"/>
-      <w:lvlJc w:val="left"/>
-      <w:pPr>
-        <w:tabs>
-          <w:tab w:val="num" w:pos="0"/>
-        </w:tabs>
-        <w:ind w:left="1160" w:hanging="500"/>
-      </w:pPr>
-      <w:rPr>
-        <w:rFonts w:ascii="Times New Roman" w:hAnsi="Times New Roman" w:cs="Times New Roman" w:hint="default"/>
-      </w:rPr>
-    </w:lvl>
-    <w:lvl w:ilvl="3">
-      <w:start w:val="1"/>
-      <w:numFmt w:val="bullet"/>
-      <w:lvlText w:val="•"/>
-      <w:lvlJc w:val="left"/>
-      <w:pPr>
-        <w:tabs>
-          <w:tab w:val="num" w:pos="0"/>
-        </w:tabs>
-        <w:ind w:left="1380" w:hanging="500"/>
-      </w:pPr>
-      <w:rPr>
-        <w:rFonts w:ascii="Times New Roman" w:hAnsi="Times New Roman" w:cs="Times New Roman" w:hint="default"/>
-      </w:rPr>
-    </w:lvl>
-    <w:lvl w:ilvl="4">
-      <w:start w:val="1"/>
-      <w:numFmt w:val="bullet"/>
-      <w:lvlText w:val="•"/>
-      <w:lvlJc w:val="left"/>
-      <w:pPr>
-        <w:tabs>
-          <w:tab w:val="num" w:pos="0"/>
-        </w:tabs>
-        <w:ind w:left="1600" w:hanging="500"/>
-      </w:pPr>
-      <w:rPr>
-        <w:rFonts w:ascii="Times New Roman" w:hAnsi="Times New Roman" w:cs="Times New Roman" w:hint="default"/>
-      </w:rPr>
-    </w:lvl>
-    <w:lvl w:ilvl="5">
-      <w:start w:val="1"/>
-      <w:numFmt w:val="bullet"/>
-      <w:lvlText w:val="•"/>
-      <w:lvlJc w:val="left"/>
-      <w:pPr>
-        <w:tabs>
-          <w:tab w:val="num" w:pos="0"/>
-        </w:tabs>
-        <w:ind w:left="1820" w:hanging="500"/>
-      </w:pPr>
-      <w:rPr>
-        <w:rFonts w:ascii="Times New Roman" w:hAnsi="Times New Roman" w:cs="Times New Roman" w:hint="default"/>
-      </w:rPr>
-    </w:lvl>
-    <w:lvl w:ilvl="6">
-      <w:start w:val="1"/>
-      <w:numFmt w:val="bullet"/>
-      <w:lvlText w:val="•"/>
-      <w:lvlJc w:val="left"/>
-      <w:pPr>
-        <w:tabs>
-          <w:tab w:val="num" w:pos="0"/>
-        </w:tabs>
-        <w:ind w:left="2040" w:hanging="500"/>
-      </w:pPr>
-      <w:rPr>
-        <w:rFonts w:ascii="Times New Roman" w:hAnsi="Times New Roman" w:cs="Times New Roman" w:hint="default"/>
-      </w:rPr>
-    </w:lvl>
-    <w:lvl w:ilvl="7">
-      <w:start w:val="1"/>
-      <w:numFmt w:val="bullet"/>
-      <w:lvlText w:val="•"/>
-      <w:lvlJc w:val="left"/>
-      <w:pPr>
-        <w:tabs>
-          <w:tab w:val="num" w:pos="0"/>
-        </w:tabs>
-        <w:ind w:left="2260" w:hanging="500"/>
-      </w:pPr>
-      <w:rPr>
-        <w:rFonts w:ascii="Times New Roman" w:hAnsi="Times New Roman" w:cs="Times New Roman" w:hint="default"/>
-      </w:rPr>
-    </w:lvl>
-    <w:lvl w:ilvl="8">
-      <w:start w:val="1"/>
-      <w:numFmt w:val="bullet"/>
-      <w:lvlText w:val="•"/>
-      <w:lvlJc w:val="left"/>
-      <w:pPr>
-        <w:tabs>
-          <w:tab w:val="num" w:pos="0"/>
-        </w:tabs>
-        <w:ind w:left="2480" w:hanging="500"/>
       </w:pPr>
       <w:rPr>
         <w:rFonts w:ascii="Times New Roman" w:hAnsi="Times New Roman" w:cs="Times New Roman" w:hint="default"/>
@@ -8794,7 +9179,7 @@
         <w:tabs>
           <w:tab w:val="num" w:pos="0"/>
         </w:tabs>
-        <w:ind w:left="1076" w:hanging="636"/>
+        <w:ind w:left="940" w:hanging="500"/>
       </w:pPr>
       <w:rPr>
         <w:rFonts w:ascii="Times New Roman" w:hAnsi="Times New Roman" w:cs="Times New Roman" w:hint="default"/>
@@ -8809,7 +9194,7 @@
         <w:tabs>
           <w:tab w:val="num" w:pos="0"/>
         </w:tabs>
-        <w:ind w:left="1296" w:hanging="636"/>
+        <w:ind w:left="1160" w:hanging="500"/>
       </w:pPr>
       <w:rPr>
         <w:rFonts w:ascii="Times New Roman" w:hAnsi="Times New Roman" w:cs="Times New Roman" w:hint="default"/>
@@ -8824,7 +9209,7 @@
         <w:tabs>
           <w:tab w:val="num" w:pos="0"/>
         </w:tabs>
-        <w:ind w:left="1516" w:hanging="636"/>
+        <w:ind w:left="1380" w:hanging="500"/>
       </w:pPr>
       <w:rPr>
         <w:rFonts w:ascii="Times New Roman" w:hAnsi="Times New Roman" w:cs="Times New Roman" w:hint="default"/>
@@ -8839,7 +9224,7 @@
         <w:tabs>
           <w:tab w:val="num" w:pos="0"/>
         </w:tabs>
-        <w:ind w:left="1736" w:hanging="636"/>
+        <w:ind w:left="1600" w:hanging="500"/>
       </w:pPr>
       <w:rPr>
         <w:rFonts w:ascii="Times New Roman" w:hAnsi="Times New Roman" w:cs="Times New Roman" w:hint="default"/>
@@ -8854,7 +9239,7 @@
         <w:tabs>
           <w:tab w:val="num" w:pos="0"/>
         </w:tabs>
-        <w:ind w:left="1956" w:hanging="636"/>
+        <w:ind w:left="1820" w:hanging="500"/>
       </w:pPr>
       <w:rPr>
         <w:rFonts w:ascii="Times New Roman" w:hAnsi="Times New Roman" w:cs="Times New Roman" w:hint="default"/>
@@ -8869,7 +9254,7 @@
         <w:tabs>
           <w:tab w:val="num" w:pos="0"/>
         </w:tabs>
-        <w:ind w:left="2176" w:hanging="636"/>
+        <w:ind w:left="2040" w:hanging="500"/>
       </w:pPr>
       <w:rPr>
         <w:rFonts w:ascii="Times New Roman" w:hAnsi="Times New Roman" w:cs="Times New Roman" w:hint="default"/>
@@ -8884,7 +9269,7 @@
         <w:tabs>
           <w:tab w:val="num" w:pos="0"/>
         </w:tabs>
-        <w:ind w:left="2396" w:hanging="636"/>
+        <w:ind w:left="2260" w:hanging="500"/>
       </w:pPr>
       <w:rPr>
         <w:rFonts w:ascii="Times New Roman" w:hAnsi="Times New Roman" w:cs="Times New Roman" w:hint="default"/>
@@ -8899,7 +9284,7 @@
         <w:tabs>
           <w:tab w:val="num" w:pos="0"/>
         </w:tabs>
-        <w:ind w:left="2616" w:hanging="636"/>
+        <w:ind w:left="2480" w:hanging="500"/>
       </w:pPr>
       <w:rPr>
         <w:rFonts w:ascii="Times New Roman" w:hAnsi="Times New Roman" w:cs="Times New Roman" w:hint="default"/>
@@ -8931,7 +9316,7 @@
         <w:tabs>
           <w:tab w:val="num" w:pos="0"/>
         </w:tabs>
-        <w:ind w:left="1008" w:hanging="568"/>
+        <w:ind w:left="1076" w:hanging="636"/>
       </w:pPr>
       <w:rPr>
         <w:rFonts w:ascii="Times New Roman" w:hAnsi="Times New Roman" w:cs="Times New Roman" w:hint="default"/>
@@ -8946,7 +9331,7 @@
         <w:tabs>
           <w:tab w:val="num" w:pos="0"/>
         </w:tabs>
-        <w:ind w:left="1228" w:hanging="568"/>
+        <w:ind w:left="1296" w:hanging="636"/>
       </w:pPr>
       <w:rPr>
         <w:rFonts w:ascii="Times New Roman" w:hAnsi="Times New Roman" w:cs="Times New Roman" w:hint="default"/>
@@ -8961,7 +9346,7 @@
         <w:tabs>
           <w:tab w:val="num" w:pos="0"/>
         </w:tabs>
-        <w:ind w:left="1448" w:hanging="568"/>
+        <w:ind w:left="1516" w:hanging="636"/>
       </w:pPr>
       <w:rPr>
         <w:rFonts w:ascii="Times New Roman" w:hAnsi="Times New Roman" w:cs="Times New Roman" w:hint="default"/>
@@ -8976,7 +9361,7 @@
         <w:tabs>
           <w:tab w:val="num" w:pos="0"/>
         </w:tabs>
-        <w:ind w:left="1668" w:hanging="568"/>
+        <w:ind w:left="1736" w:hanging="636"/>
       </w:pPr>
       <w:rPr>
         <w:rFonts w:ascii="Times New Roman" w:hAnsi="Times New Roman" w:cs="Times New Roman" w:hint="default"/>
@@ -8991,7 +9376,7 @@
         <w:tabs>
           <w:tab w:val="num" w:pos="0"/>
         </w:tabs>
-        <w:ind w:left="1888" w:hanging="568"/>
+        <w:ind w:left="1956" w:hanging="636"/>
       </w:pPr>
       <w:rPr>
         <w:rFonts w:ascii="Times New Roman" w:hAnsi="Times New Roman" w:cs="Times New Roman" w:hint="default"/>
@@ -9006,7 +9391,7 @@
         <w:tabs>
           <w:tab w:val="num" w:pos="0"/>
         </w:tabs>
-        <w:ind w:left="2108" w:hanging="568"/>
+        <w:ind w:left="2176" w:hanging="636"/>
       </w:pPr>
       <w:rPr>
         <w:rFonts w:ascii="Times New Roman" w:hAnsi="Times New Roman" w:cs="Times New Roman" w:hint="default"/>
@@ -9021,7 +9406,7 @@
         <w:tabs>
           <w:tab w:val="num" w:pos="0"/>
         </w:tabs>
-        <w:ind w:left="2328" w:hanging="568"/>
+        <w:ind w:left="2396" w:hanging="636"/>
       </w:pPr>
       <w:rPr>
         <w:rFonts w:ascii="Times New Roman" w:hAnsi="Times New Roman" w:cs="Times New Roman" w:hint="default"/>
@@ -9036,7 +9421,7 @@
         <w:tabs>
           <w:tab w:val="num" w:pos="0"/>
         </w:tabs>
-        <w:ind w:left="2548" w:hanging="568"/>
+        <w:ind w:left="2616" w:hanging="636"/>
       </w:pPr>
       <w:rPr>
         <w:rFonts w:ascii="Times New Roman" w:hAnsi="Times New Roman" w:cs="Times New Roman" w:hint="default"/>
@@ -9046,120 +9431,138 @@
   <w:abstractNum w:abstractNumId="5">
     <w:lvl w:ilvl="0">
       <w:start w:val="1"/>
-      <w:numFmt w:val="none"/>
-      <w:suff w:val="nothing"/>
-      <w:lvlText w:val=""/>
+      <w:numFmt w:val="bullet"/>
+      <w:lvlText w:val="•"/>
       <w:lvlJc w:val="left"/>
       <w:pPr>
         <w:tabs>
           <w:tab w:val="num" w:pos="0"/>
         </w:tabs>
-        <w:ind w:left="0" w:hanging="0"/>
-      </w:pPr>
+        <w:ind w:left="720" w:hanging="500"/>
+      </w:pPr>
+      <w:rPr>
+        <w:rFonts w:ascii="Times New Roman" w:hAnsi="Times New Roman" w:cs="Times New Roman" w:hint="default"/>
+      </w:rPr>
     </w:lvl>
     <w:lvl w:ilvl="1">
       <w:start w:val="1"/>
-      <w:numFmt w:val="none"/>
-      <w:suff w:val="nothing"/>
-      <w:lvlText w:val=""/>
+      <w:numFmt w:val="bullet"/>
+      <w:lvlText w:val="•"/>
       <w:lvlJc w:val="left"/>
       <w:pPr>
         <w:tabs>
           <w:tab w:val="num" w:pos="0"/>
         </w:tabs>
-        <w:ind w:left="0" w:hanging="0"/>
-      </w:pPr>
+        <w:ind w:left="1008" w:hanging="568"/>
+      </w:pPr>
+      <w:rPr>
+        <w:rFonts w:ascii="Times New Roman" w:hAnsi="Times New Roman" w:cs="Times New Roman" w:hint="default"/>
+      </w:rPr>
     </w:lvl>
     <w:lvl w:ilvl="2">
       <w:start w:val="1"/>
-      <w:numFmt w:val="none"/>
-      <w:suff w:val="nothing"/>
-      <w:lvlText w:val=""/>
+      <w:numFmt w:val="bullet"/>
+      <w:lvlText w:val="•"/>
       <w:lvlJc w:val="left"/>
       <w:pPr>
         <w:tabs>
           <w:tab w:val="num" w:pos="0"/>
         </w:tabs>
-        <w:ind w:left="0" w:hanging="0"/>
-      </w:pPr>
+        <w:ind w:left="1228" w:hanging="568"/>
+      </w:pPr>
+      <w:rPr>
+        <w:rFonts w:ascii="Times New Roman" w:hAnsi="Times New Roman" w:cs="Times New Roman" w:hint="default"/>
+      </w:rPr>
     </w:lvl>
     <w:lvl w:ilvl="3">
       <w:start w:val="1"/>
-      <w:numFmt w:val="none"/>
-      <w:suff w:val="nothing"/>
-      <w:lvlText w:val=""/>
+      <w:numFmt w:val="bullet"/>
+      <w:lvlText w:val="•"/>
       <w:lvlJc w:val="left"/>
       <w:pPr>
         <w:tabs>
           <w:tab w:val="num" w:pos="0"/>
         </w:tabs>
-        <w:ind w:left="0" w:hanging="0"/>
-      </w:pPr>
+        <w:ind w:left="1448" w:hanging="568"/>
+      </w:pPr>
+      <w:rPr>
+        <w:rFonts w:ascii="Times New Roman" w:hAnsi="Times New Roman" w:cs="Times New Roman" w:hint="default"/>
+      </w:rPr>
     </w:lvl>
     <w:lvl w:ilvl="4">
       <w:start w:val="1"/>
-      <w:numFmt w:val="none"/>
-      <w:suff w:val="nothing"/>
-      <w:lvlText w:val=""/>
+      <w:numFmt w:val="bullet"/>
+      <w:lvlText w:val="•"/>
       <w:lvlJc w:val="left"/>
       <w:pPr>
         <w:tabs>
           <w:tab w:val="num" w:pos="0"/>
         </w:tabs>
-        <w:ind w:left="0" w:hanging="0"/>
-      </w:pPr>
+        <w:ind w:left="1668" w:hanging="568"/>
+      </w:pPr>
+      <w:rPr>
+        <w:rFonts w:ascii="Times New Roman" w:hAnsi="Times New Roman" w:cs="Times New Roman" w:hint="default"/>
+      </w:rPr>
     </w:lvl>
     <w:lvl w:ilvl="5">
       <w:start w:val="1"/>
-      <w:numFmt w:val="none"/>
-      <w:suff w:val="nothing"/>
-      <w:lvlText w:val=""/>
+      <w:numFmt w:val="bullet"/>
+      <w:lvlText w:val="•"/>
       <w:lvlJc w:val="left"/>
       <w:pPr>
         <w:tabs>
           <w:tab w:val="num" w:pos="0"/>
         </w:tabs>
-        <w:ind w:left="0" w:hanging="0"/>
-      </w:pPr>
+        <w:ind w:left="1888" w:hanging="568"/>
+      </w:pPr>
+      <w:rPr>
+        <w:rFonts w:ascii="Times New Roman" w:hAnsi="Times New Roman" w:cs="Times New Roman" w:hint="default"/>
+      </w:rPr>
     </w:lvl>
     <w:lvl w:ilvl="6">
       <w:start w:val="1"/>
-      <w:numFmt w:val="none"/>
-      <w:suff w:val="nothing"/>
-      <w:lvlText w:val=""/>
+      <w:numFmt w:val="bullet"/>
+      <w:lvlText w:val="•"/>
       <w:lvlJc w:val="left"/>
       <w:pPr>
         <w:tabs>
           <w:tab w:val="num" w:pos="0"/>
         </w:tabs>
-        <w:ind w:left="0" w:hanging="0"/>
-      </w:pPr>
+        <w:ind w:left="2108" w:hanging="568"/>
+      </w:pPr>
+      <w:rPr>
+        <w:rFonts w:ascii="Times New Roman" w:hAnsi="Times New Roman" w:cs="Times New Roman" w:hint="default"/>
+      </w:rPr>
     </w:lvl>
     <w:lvl w:ilvl="7">
       <w:start w:val="1"/>
-      <w:numFmt w:val="none"/>
-      <w:suff w:val="nothing"/>
-      <w:lvlText w:val=""/>
+      <w:numFmt w:val="bullet"/>
+      <w:lvlText w:val="•"/>
       <w:lvlJc w:val="left"/>
       <w:pPr>
         <w:tabs>
           <w:tab w:val="num" w:pos="0"/>
         </w:tabs>
-        <w:ind w:left="0" w:hanging="0"/>
-      </w:pPr>
+        <w:ind w:left="2328" w:hanging="568"/>
+      </w:pPr>
+      <w:rPr>
+        <w:rFonts w:ascii="Times New Roman" w:hAnsi="Times New Roman" w:cs="Times New Roman" w:hint="default"/>
+      </w:rPr>
     </w:lvl>
     <w:lvl w:ilvl="8">
       <w:start w:val="1"/>
-      <w:numFmt w:val="none"/>
-      <w:suff w:val="nothing"/>
-      <w:lvlText w:val=""/>
+      <w:numFmt w:val="bullet"/>
+      <w:lvlText w:val="•"/>
       <w:lvlJc w:val="left"/>
       <w:pPr>
         <w:tabs>
           <w:tab w:val="num" w:pos="0"/>
         </w:tabs>
-        <w:ind w:left="0" w:hanging="0"/>
-      </w:pPr>
+        <w:ind w:left="2548" w:hanging="568"/>
+      </w:pPr>
+      <w:rPr>
+        <w:rFonts w:ascii="Times New Roman" w:hAnsi="Times New Roman" w:cs="Times New Roman" w:hint="default"/>
+      </w:rPr>
     </w:lvl>
   </w:abstractNum>
   <w:num w:numId="1">
@@ -9178,7 +9581,7 @@
     <w:abstractNumId w:val="5"/>
   </w:num>
   <w:num w:numId="6">
-    <w:abstractNumId w:val="1"/>
+    <w:abstractNumId w:val="2"/>
     <w:lvlOverride w:ilvl="1">
       <w:lvl w:ilvl="1">
         <w:start w:val="1"/>
@@ -9317,7 +9720,7 @@
     </w:lvlOverride>
   </w:num>
   <w:num w:numId="7">
-    <w:abstractNumId w:val="1"/>
+    <w:abstractNumId w:val="2"/>
     <w:lvlOverride w:ilvl="1">
       <w:lvl w:ilvl="1">
         <w:start w:val="1"/>
@@ -9456,7 +9859,7 @@
     </w:lvlOverride>
   </w:num>
   <w:num w:numId="8">
-    <w:abstractNumId w:val="1"/>
+    <w:abstractNumId w:val="2"/>
     <w:lvlOverride w:ilvl="1">
       <w:lvl w:ilvl="1">
         <w:start w:val="1"/>

</xml_diff>

<commit_message>
updated syllabi for fall23
</commit_message>
<xml_diff>
--- a/Syllabus.docx
+++ b/Syllabus.docx
@@ -80,7 +80,35 @@
           <w:shd w:fill="FFFFFF" w:val="clear"/>
           <w:lang w:val="en-US" w:eastAsia="zh-CN" w:bidi="hi-IN"/>
         </w:rPr>
-        <w:t>Fall 2022</w:t>
+        <w:t>Fall 202</w:t>
+      </w:r>
+      <w:r>
+        <w:rPr>
+          <w:rFonts w:eastAsia="Arial Unicode MS" w:cs="Arial Unicode MS" w:ascii="Inter" w:hAnsi="Inter"/>
+          <w:b/>
+          <w:bCs/>
+          <w:i w:val="false"/>
+          <w:iCs w:val="false"/>
+          <w:caps w:val="false"/>
+          <w:smallCaps w:val="false"/>
+          <w:strike w:val="false"/>
+          <w:dstrike w:val="false"/>
+          <w:outline w:val="false"/>
+          <w:emboss w:val="false"/>
+          <w:imprint w:val="false"/>
+          <w:vanish w:val="false"/>
+          <w:color w:val="E6142D"/>
+          <w:spacing w:val="0"/>
+          <w:w w:val="100"/>
+          <w:kern w:val="0"/>
+          <w:position w:val="-1"/>
+          <w:sz w:val="36"/>
+          <w:szCs w:val="36"/>
+          <w:u w:val="none" w:color="FFFFFF"/>
+          <w:shd w:fill="FFFFFF" w:val="clear"/>
+          <w:lang w:val="en-US" w:eastAsia="zh-CN" w:bidi="hi-IN"/>
+        </w:rPr>
+        <w:t>3</w:t>
       </w:r>
     </w:p>
     <w:p>
@@ -898,7 +926,6 @@
         <w:jc w:val="both"/>
         <w:rPr>
           <w:rFonts w:ascii="Inter" w:hAnsi="Inter"/>
-          <w:b/>
           <w:b/>
           <w:bCs/>
           <w:sz w:val="24"/>
@@ -1076,7 +1103,6 @@
         <w:rPr>
           <w:rFonts w:ascii="Inter" w:hAnsi="Inter" w:eastAsia="Arial Unicode MS" w:cs="Arial Unicode MS"/>
           <w:b/>
-          <w:b/>
           <w:bCs/>
           <w:i w:val="false"/>
           <w:i w:val="false"/>
@@ -1702,7 +1728,6 @@
         <w:rPr>
           <w:rFonts w:ascii="Inter" w:hAnsi="Inter"/>
           <w:b/>
-          <w:b/>
           <w:bCs/>
           <w:sz w:val="24"/>
           <w:szCs w:val="24"/>
@@ -2208,7 +2233,6 @@
         <w:jc w:val="both"/>
         <w:rPr>
           <w:rFonts w:ascii="Inter" w:hAnsi="Inter"/>
-          <w:b/>
           <w:b/>
           <w:bCs/>
           <w:color w:val="E6142D"/>
@@ -2374,7 +2398,6 @@
         <w:jc w:val="both"/>
         <w:rPr>
           <w:rFonts w:ascii="Inter" w:hAnsi="Inter" w:eastAsia="Arial Unicode MS" w:cs="Arial Unicode MS"/>
-          <w:b/>
           <w:b/>
           <w:bCs/>
           <w:i w:val="false"/>
@@ -2665,7 +2688,6 @@
         <w:jc w:val="both"/>
         <w:rPr>
           <w:rFonts w:ascii="Inter" w:hAnsi="Inter"/>
-          <w:b/>
           <w:b/>
           <w:bCs/>
           <w:color w:val="E6142D"/>
@@ -2782,7 +2804,7 @@
           <w:szCs w:val="28"/>
           <w:shd w:fill="FFFFFF" w:val="clear"/>
         </w:rPr>
-        <w:t xml:space="preserve"> 1 - 03</w:t>
+        <w:t xml:space="preserve"> 1 - </w:t>
       </w:r>
       <w:r>
         <w:rPr>
@@ -2793,9 +2815,73 @@
           <w:sz w:val="28"/>
           <w:szCs w:val="28"/>
           <w:shd w:fill="FFFFFF" w:val="clear"/>
-          <w:lang w:val="en-US"/>
-        </w:rPr>
-        <w:t>/09/2022 – Introduction</w:t>
+        </w:rPr>
+        <w:t>30</w:t>
+      </w:r>
+      <w:r>
+        <w:rPr>
+          <w:rFonts w:ascii="Inter" w:hAnsi="Inter"/>
+          <w:b/>
+          <w:bCs/>
+          <w:color w:val="E6142D"/>
+          <w:sz w:val="28"/>
+          <w:szCs w:val="28"/>
+          <w:shd w:fill="FFFFFF" w:val="clear"/>
+          <w:lang w:val="en-US"/>
+        </w:rPr>
+        <w:t>/0</w:t>
+      </w:r>
+      <w:r>
+        <w:rPr>
+          <w:rFonts w:ascii="Inter" w:hAnsi="Inter"/>
+          <w:b/>
+          <w:bCs/>
+          <w:color w:val="E6142D"/>
+          <w:sz w:val="28"/>
+          <w:szCs w:val="28"/>
+          <w:shd w:fill="FFFFFF" w:val="clear"/>
+          <w:lang w:val="en-US"/>
+        </w:rPr>
+        <w:t>8</w:t>
+      </w:r>
+      <w:r>
+        <w:rPr>
+          <w:rFonts w:ascii="Inter" w:hAnsi="Inter"/>
+          <w:b/>
+          <w:bCs/>
+          <w:color w:val="E6142D"/>
+          <w:sz w:val="28"/>
+          <w:szCs w:val="28"/>
+          <w:shd w:fill="FFFFFF" w:val="clear"/>
+          <w:lang w:val="en-US"/>
+        </w:rPr>
+        <w:t>/202</w:t>
+      </w:r>
+      <w:r>
+        <w:rPr>
+          <w:rFonts w:ascii="Inter" w:hAnsi="Inter"/>
+          <w:b/>
+          <w:bCs/>
+          <w:color w:val="E6142D"/>
+          <w:sz w:val="28"/>
+          <w:szCs w:val="28"/>
+          <w:shd w:fill="FFFFFF" w:val="clear"/>
+          <w:lang w:val="en-US"/>
+        </w:rPr>
+        <w:t>3</w:t>
+      </w:r>
+      <w:r>
+        <w:rPr>
+          <w:rFonts w:ascii="Inter" w:hAnsi="Inter"/>
+          <w:b/>
+          <w:bCs/>
+          <w:color w:val="E6142D"/>
+          <w:sz w:val="28"/>
+          <w:szCs w:val="28"/>
+          <w:shd w:fill="FFFFFF" w:val="clear"/>
+          <w:lang w:val="en-US"/>
+        </w:rPr>
+        <w:t xml:space="preserve"> – Introduction</w:t>
       </w:r>
     </w:p>
     <w:p>
@@ -3241,7 +3327,6 @@
         <w:rPr>
           <w:rFonts w:ascii="Inter" w:hAnsi="Inter" w:eastAsia="Arial Unicode MS" w:cs="Arial Unicode MS"/>
           <w:b w:val="false"/>
-          <w:b w:val="false"/>
           <w:bCs w:val="false"/>
           <w:i w:val="false"/>
           <w:i w:val="false"/>
@@ -3275,7 +3360,6 @@
         <w:jc w:val="both"/>
         <w:rPr>
           <w:rFonts w:ascii="Inter" w:hAnsi="Inter"/>
-          <w:b/>
           <w:b/>
           <w:bCs/>
           <w:color w:val="E6142D"/>
@@ -3365,7 +3449,6 @@
         <w:rPr>
           <w:rFonts w:ascii="Inter" w:hAnsi="Inter"/>
           <w:b/>
-          <w:b/>
           <w:bCs/>
           <w:color w:val="E6142D"/>
           <w:sz w:val="24"/>
@@ -3459,7 +3542,59 @@
           <w:shd w:fill="FFFFFF" w:val="clear"/>
           <w:lang w:val="en-US"/>
         </w:rPr>
-        <w:t xml:space="preserve"> 17/09/2022 - Structure</w:t>
+        <w:t xml:space="preserve"> </w:t>
+      </w:r>
+      <w:r>
+        <w:rPr>
+          <w:rFonts w:ascii="Inter" w:hAnsi="Inter"/>
+          <w:b/>
+          <w:bCs/>
+          <w:color w:val="E6142D"/>
+          <w:sz w:val="28"/>
+          <w:szCs w:val="28"/>
+          <w:shd w:fill="FFFFFF" w:val="clear"/>
+          <w:lang w:val="en-US"/>
+        </w:rPr>
+        <w:t>22</w:t>
+      </w:r>
+      <w:r>
+        <w:rPr>
+          <w:rFonts w:ascii="Inter" w:hAnsi="Inter"/>
+          <w:b/>
+          <w:bCs/>
+          <w:color w:val="E6142D"/>
+          <w:sz w:val="28"/>
+          <w:szCs w:val="28"/>
+          <w:shd w:fill="FFFFFF" w:val="clear"/>
+          <w:lang w:val="en-US"/>
+        </w:rPr>
+        <w:t>/09/202</w:t>
+      </w:r>
+      <w:r>
+        <w:rPr>
+          <w:rFonts w:ascii="Inter" w:hAnsi="Inter"/>
+          <w:b/>
+          <w:bCs/>
+          <w:color w:val="E6142D"/>
+          <w:sz w:val="28"/>
+          <w:szCs w:val="28"/>
+          <w:shd w:fill="FFFFFF" w:val="clear"/>
+          <w:lang w:val="en-US"/>
+        </w:rPr>
+        <w:t>3</w:t>
+      </w:r>
+      <w:r>
+        <w:rPr>
+          <w:rFonts w:ascii="Inter" w:hAnsi="Inter"/>
+          <w:b/>
+          <w:bCs/>
+          <w:color w:val="E6142D"/>
+          <w:sz w:val="28"/>
+          <w:szCs w:val="28"/>
+          <w:shd w:fill="FFFFFF" w:val="clear"/>
+          <w:lang w:val="en-US"/>
+        </w:rPr>
+        <w:t xml:space="preserve"> - Structure</w:t>
       </w:r>
     </w:p>
     <w:p>
@@ -3495,7 +3630,6 @@
         <w:ind w:left="0" w:right="0" w:hanging="0"/>
         <w:jc w:val="both"/>
         <w:rPr>
-          <w:b w:val="false"/>
           <w:b w:val="false"/>
           <w:bCs w:val="false"/>
           <w:i/>
@@ -4082,7 +4216,6 @@
         <w:rPr>
           <w:rFonts w:eastAsia="Arial Unicode MS" w:cs="Arial Unicode MS"/>
           <w:b w:val="false"/>
-          <w:b w:val="false"/>
           <w:bCs/>
           <w:i w:val="false"/>
           <w:i w:val="false"/>
@@ -4133,7 +4266,6 @@
         <w:jc w:val="both"/>
         <w:rPr>
           <w:rFonts w:ascii="Inter" w:hAnsi="Inter" w:eastAsia="Arial Unicode MS" w:cs="Arial Unicode MS"/>
-          <w:b/>
           <w:b/>
           <w:bCs/>
           <w:i w:val="false"/>
@@ -4182,7 +4314,6 @@
         <w:jc w:val="both"/>
         <w:rPr>
           <w:rFonts w:ascii="Inter" w:hAnsi="Inter"/>
-          <w:b/>
           <w:b/>
           <w:bCs/>
           <w:color w:val="E6142D"/>
@@ -4272,7 +4403,6 @@
         <w:rPr>
           <w:rFonts w:ascii="Inter" w:hAnsi="Inter"/>
           <w:b/>
-          <w:b/>
           <w:bCs/>
           <w:color w:val="E6142D"/>
           <w:sz w:val="24"/>
@@ -4366,7 +4496,59 @@
           <w:shd w:fill="FFFFFF" w:val="clear"/>
           <w:lang w:val="en-US"/>
         </w:rPr>
-        <w:t xml:space="preserve"> 24/09/2022 - Society</w:t>
+        <w:t xml:space="preserve"> 2</w:t>
+      </w:r>
+      <w:r>
+        <w:rPr>
+          <w:rFonts w:ascii="Inter" w:hAnsi="Inter"/>
+          <w:b/>
+          <w:bCs/>
+          <w:color w:val="E6142D"/>
+          <w:sz w:val="28"/>
+          <w:szCs w:val="28"/>
+          <w:shd w:fill="FFFFFF" w:val="clear"/>
+          <w:lang w:val="en-US"/>
+        </w:rPr>
+        <w:t>9</w:t>
+      </w:r>
+      <w:r>
+        <w:rPr>
+          <w:rFonts w:ascii="Inter" w:hAnsi="Inter"/>
+          <w:b/>
+          <w:bCs/>
+          <w:color w:val="E6142D"/>
+          <w:sz w:val="28"/>
+          <w:szCs w:val="28"/>
+          <w:shd w:fill="FFFFFF" w:val="clear"/>
+          <w:lang w:val="en-US"/>
+        </w:rPr>
+        <w:t>/09/202</w:t>
+      </w:r>
+      <w:r>
+        <w:rPr>
+          <w:rFonts w:ascii="Inter" w:hAnsi="Inter"/>
+          <w:b/>
+          <w:bCs/>
+          <w:color w:val="E6142D"/>
+          <w:sz w:val="28"/>
+          <w:szCs w:val="28"/>
+          <w:shd w:fill="FFFFFF" w:val="clear"/>
+          <w:lang w:val="en-US"/>
+        </w:rPr>
+        <w:t>3</w:t>
+      </w:r>
+      <w:r>
+        <w:rPr>
+          <w:rFonts w:ascii="Inter" w:hAnsi="Inter"/>
+          <w:b/>
+          <w:bCs/>
+          <w:color w:val="E6142D"/>
+          <w:sz w:val="28"/>
+          <w:szCs w:val="28"/>
+          <w:shd w:fill="FFFFFF" w:val="clear"/>
+          <w:lang w:val="en-US"/>
+        </w:rPr>
+        <w:t xml:space="preserve"> - Society</w:t>
       </w:r>
     </w:p>
     <w:p>
@@ -4402,7 +4584,6 @@
         <w:ind w:left="0" w:right="0" w:hanging="0"/>
         <w:jc w:val="both"/>
         <w:rPr>
-          <w:b w:val="false"/>
           <w:b w:val="false"/>
           <w:bCs w:val="false"/>
           <w:i/>
@@ -4985,7 +5166,6 @@
         <w:rPr>
           <w:rFonts w:ascii="Inter" w:hAnsi="Inter" w:eastAsia="Arial Unicode MS" w:cs="Arial Unicode MS"/>
           <w:b w:val="false"/>
-          <w:b w:val="false"/>
           <w:bCs w:val="false"/>
           <w:i w:val="false"/>
           <w:i w:val="false"/>
@@ -5252,6 +5432,39 @@
         <w:rPr>
           <w:rFonts w:eastAsia="Arial Unicode MS" w:cs="Arial Unicode MS"/>
           <w:b w:val="false"/>
+          <w:bCs w:val="false"/>
+          <w:i w:val="false"/>
+          <w:i w:val="false"/>
+          <w:iCs w:val="false"/>
+          <w:sz w:val="24"/>
+          <w:szCs w:val="24"/>
+          <w:shd w:fill="FFFFFF" w:val="clear"/>
+          <w:lang w:val="en-US"/>
+        </w:rPr>
+      </w:pPr>
+      <w:r>
+        <w:rPr>
+          <w:rFonts w:eastAsia="Arial Unicode MS" w:cs="Arial Unicode MS"/>
+          <w:b w:val="false"/>
+          <w:bCs w:val="false"/>
+          <w:i w:val="false"/>
+          <w:iCs w:val="false"/>
+          <w:sz w:val="24"/>
+          <w:szCs w:val="24"/>
+          <w:shd w:fill="FFFFFF" w:val="clear"/>
+          <w:lang w:val="en-US"/>
+        </w:rPr>
+      </w:r>
+    </w:p>
+    <w:p>
+      <w:pPr>
+        <w:pStyle w:val="Default"/>
+        <w:bidi w:val="0"/>
+        <w:spacing w:lineRule="auto" w:line="276" w:before="0" w:after="0"/>
+        <w:ind w:left="0" w:right="0" w:hanging="0"/>
+        <w:jc w:val="both"/>
+        <w:rPr>
+          <w:rFonts w:ascii="Inter" w:hAnsi="Inter" w:eastAsia="Arial Unicode MS" w:cs="Arial Unicode MS"/>
           <w:b w:val="false"/>
           <w:bCs w:val="false"/>
           <w:i w:val="false"/>
@@ -5265,41 +5478,6 @@
       </w:pPr>
       <w:r>
         <w:rPr>
-          <w:rFonts w:eastAsia="Arial Unicode MS" w:cs="Arial Unicode MS"/>
-          <w:b w:val="false"/>
-          <w:bCs w:val="false"/>
-          <w:i w:val="false"/>
-          <w:iCs w:val="false"/>
-          <w:sz w:val="24"/>
-          <w:szCs w:val="24"/>
-          <w:shd w:fill="FFFFFF" w:val="clear"/>
-          <w:lang w:val="en-US"/>
-        </w:rPr>
-      </w:r>
-    </w:p>
-    <w:p>
-      <w:pPr>
-        <w:pStyle w:val="Default"/>
-        <w:bidi w:val="0"/>
-        <w:spacing w:lineRule="auto" w:line="276" w:before="0" w:after="0"/>
-        <w:ind w:left="0" w:right="0" w:hanging="0"/>
-        <w:jc w:val="both"/>
-        <w:rPr>
-          <w:rFonts w:ascii="Inter" w:hAnsi="Inter" w:eastAsia="Arial Unicode MS" w:cs="Arial Unicode MS"/>
-          <w:b w:val="false"/>
-          <w:b w:val="false"/>
-          <w:bCs w:val="false"/>
-          <w:i w:val="false"/>
-          <w:i w:val="false"/>
-          <w:iCs w:val="false"/>
-          <w:sz w:val="24"/>
-          <w:szCs w:val="24"/>
-          <w:shd w:fill="FFFFFF" w:val="clear"/>
-          <w:lang w:val="en-US"/>
-        </w:rPr>
-      </w:pPr>
-      <w:r>
-        <w:rPr>
           <w:rFonts w:eastAsia="Arial Unicode MS" w:cs="Arial Unicode MS" w:ascii="Inter" w:hAnsi="Inter"/>
           <w:b w:val="false"/>
           <w:bCs w:val="false"/>
@@ -5321,7 +5499,6 @@
         <w:jc w:val="both"/>
         <w:rPr>
           <w:rFonts w:ascii="Inter" w:hAnsi="Inter"/>
-          <w:b/>
           <w:b/>
           <w:bCs/>
           <w:color w:val="E6142D"/>
@@ -5411,7 +5588,6 @@
         <w:rPr>
           <w:rFonts w:ascii="Inter" w:hAnsi="Inter"/>
           <w:b/>
-          <w:b/>
           <w:bCs/>
           <w:color w:val="E6142D"/>
           <w:sz w:val="24"/>
@@ -5505,7 +5681,59 @@
           <w:shd w:fill="FFFFFF" w:val="clear"/>
           <w:lang w:val="en-US"/>
         </w:rPr>
-        <w:t xml:space="preserve"> 01/10/2022 - Economy</w:t>
+        <w:t xml:space="preserve"> 0</w:t>
+      </w:r>
+      <w:r>
+        <w:rPr>
+          <w:rFonts w:ascii="Inter" w:hAnsi="Inter"/>
+          <w:b/>
+          <w:bCs/>
+          <w:color w:val="E6142D"/>
+          <w:sz w:val="28"/>
+          <w:szCs w:val="28"/>
+          <w:shd w:fill="FFFFFF" w:val="clear"/>
+          <w:lang w:val="en-US"/>
+        </w:rPr>
+        <w:t>6</w:t>
+      </w:r>
+      <w:r>
+        <w:rPr>
+          <w:rFonts w:ascii="Inter" w:hAnsi="Inter"/>
+          <w:b/>
+          <w:bCs/>
+          <w:color w:val="E6142D"/>
+          <w:sz w:val="28"/>
+          <w:szCs w:val="28"/>
+          <w:shd w:fill="FFFFFF" w:val="clear"/>
+          <w:lang w:val="en-US"/>
+        </w:rPr>
+        <w:t>/10/202</w:t>
+      </w:r>
+      <w:r>
+        <w:rPr>
+          <w:rFonts w:ascii="Inter" w:hAnsi="Inter"/>
+          <w:b/>
+          <w:bCs/>
+          <w:color w:val="E6142D"/>
+          <w:sz w:val="28"/>
+          <w:szCs w:val="28"/>
+          <w:shd w:fill="FFFFFF" w:val="clear"/>
+          <w:lang w:val="en-US"/>
+        </w:rPr>
+        <w:t>3</w:t>
+      </w:r>
+      <w:r>
+        <w:rPr>
+          <w:rFonts w:ascii="Inter" w:hAnsi="Inter"/>
+          <w:b/>
+          <w:bCs/>
+          <w:color w:val="E6142D"/>
+          <w:sz w:val="28"/>
+          <w:szCs w:val="28"/>
+          <w:shd w:fill="FFFFFF" w:val="clear"/>
+          <w:lang w:val="en-US"/>
+        </w:rPr>
+        <w:t xml:space="preserve"> - Economy</w:t>
       </w:r>
     </w:p>
     <w:p>
@@ -5541,7 +5769,6 @@
         <w:ind w:left="0" w:right="0" w:hanging="0"/>
         <w:jc w:val="both"/>
         <w:rPr>
-          <w:b w:val="false"/>
           <w:b w:val="false"/>
           <w:bCs w:val="false"/>
           <w:i/>
@@ -6332,7 +6559,6 @@
         <w:jc w:val="both"/>
         <w:rPr>
           <w:rFonts w:ascii="Inter" w:hAnsi="Inter"/>
-          <w:b/>
           <w:b/>
           <w:bCs/>
           <w:color w:val="E6142D"/>
@@ -6422,7 +6648,6 @@
         <w:rPr>
           <w:rFonts w:ascii="Inter" w:hAnsi="Inter"/>
           <w:b/>
-          <w:b/>
           <w:bCs/>
           <w:color w:val="E6142D"/>
           <w:sz w:val="24"/>
@@ -6516,7 +6741,59 @@
           <w:shd w:fill="FFFFFF" w:val="clear"/>
           <w:lang w:val="en-US"/>
         </w:rPr>
-        <w:t xml:space="preserve"> 08/10/2022 – </w:t>
+        <w:t xml:space="preserve"> </w:t>
+      </w:r>
+      <w:r>
+        <w:rPr>
+          <w:rFonts w:ascii="Inter" w:hAnsi="Inter"/>
+          <w:b/>
+          <w:bCs/>
+          <w:color w:val="E6142D"/>
+          <w:sz w:val="28"/>
+          <w:szCs w:val="28"/>
+          <w:shd w:fill="FFFFFF" w:val="clear"/>
+          <w:lang w:val="en-US"/>
+        </w:rPr>
+        <w:t>13</w:t>
+      </w:r>
+      <w:r>
+        <w:rPr>
+          <w:rFonts w:ascii="Inter" w:hAnsi="Inter"/>
+          <w:b/>
+          <w:bCs/>
+          <w:color w:val="E6142D"/>
+          <w:sz w:val="28"/>
+          <w:szCs w:val="28"/>
+          <w:shd w:fill="FFFFFF" w:val="clear"/>
+          <w:lang w:val="en-US"/>
+        </w:rPr>
+        <w:t>/10/202</w:t>
+      </w:r>
+      <w:r>
+        <w:rPr>
+          <w:rFonts w:ascii="Inter" w:hAnsi="Inter"/>
+          <w:b/>
+          <w:bCs/>
+          <w:color w:val="E6142D"/>
+          <w:sz w:val="28"/>
+          <w:szCs w:val="28"/>
+          <w:shd w:fill="FFFFFF" w:val="clear"/>
+          <w:lang w:val="en-US"/>
+        </w:rPr>
+        <w:t>3</w:t>
+      </w:r>
+      <w:r>
+        <w:rPr>
+          <w:rFonts w:ascii="Inter" w:hAnsi="Inter"/>
+          <w:b/>
+          <w:bCs/>
+          <w:color w:val="E6142D"/>
+          <w:sz w:val="28"/>
+          <w:szCs w:val="28"/>
+          <w:shd w:fill="FFFFFF" w:val="clear"/>
+          <w:lang w:val="en-US"/>
+        </w:rPr>
+        <w:t xml:space="preserve"> – </w:t>
       </w:r>
       <w:r>
         <w:rPr>
@@ -6582,7 +6859,6 @@
         <w:ind w:left="0" w:right="0" w:hanging="0"/>
         <w:jc w:val="both"/>
         <w:rPr>
-          <w:b w:val="false"/>
           <w:b w:val="false"/>
           <w:bCs w:val="false"/>
           <w:i/>
@@ -7176,7 +7452,85 @@
           <w:shd w:fill="FFFFFF" w:val="clear"/>
           <w:lang w:val="en-US"/>
         </w:rPr>
-        <w:t xml:space="preserve"> 12/11/2022 - Software</w:t>
+        <w:t xml:space="preserve"> </w:t>
+      </w:r>
+      <w:r>
+        <w:rPr>
+          <w:rFonts w:ascii="Inter" w:hAnsi="Inter"/>
+          <w:b/>
+          <w:bCs/>
+          <w:color w:val="E6142D"/>
+          <w:sz w:val="28"/>
+          <w:szCs w:val="28"/>
+          <w:shd w:fill="FFFFFF" w:val="clear"/>
+          <w:lang w:val="en-US"/>
+        </w:rPr>
+        <w:t>27</w:t>
+      </w:r>
+      <w:r>
+        <w:rPr>
+          <w:rFonts w:ascii="Inter" w:hAnsi="Inter"/>
+          <w:b/>
+          <w:bCs/>
+          <w:color w:val="E6142D"/>
+          <w:sz w:val="28"/>
+          <w:szCs w:val="28"/>
+          <w:shd w:fill="FFFFFF" w:val="clear"/>
+          <w:lang w:val="en-US"/>
+        </w:rPr>
+        <w:t>/</w:t>
+      </w:r>
+      <w:r>
+        <w:rPr>
+          <w:rFonts w:ascii="Inter" w:hAnsi="Inter"/>
+          <w:b/>
+          <w:bCs/>
+          <w:color w:val="E6142D"/>
+          <w:sz w:val="28"/>
+          <w:szCs w:val="28"/>
+          <w:shd w:fill="FFFFFF" w:val="clear"/>
+          <w:lang w:val="en-US"/>
+        </w:rPr>
+        <w:t>10</w:t>
+      </w:r>
+      <w:r>
+        <w:rPr>
+          <w:rFonts w:ascii="Inter" w:hAnsi="Inter"/>
+          <w:b/>
+          <w:bCs/>
+          <w:color w:val="E6142D"/>
+          <w:sz w:val="28"/>
+          <w:szCs w:val="28"/>
+          <w:shd w:fill="FFFFFF" w:val="clear"/>
+          <w:lang w:val="en-US"/>
+        </w:rPr>
+        <w:t>/202</w:t>
+      </w:r>
+      <w:r>
+        <w:rPr>
+          <w:rFonts w:ascii="Inter" w:hAnsi="Inter"/>
+          <w:b/>
+          <w:bCs/>
+          <w:color w:val="E6142D"/>
+          <w:sz w:val="28"/>
+          <w:szCs w:val="28"/>
+          <w:shd w:fill="FFFFFF" w:val="clear"/>
+          <w:lang w:val="en-US"/>
+        </w:rPr>
+        <w:t>3</w:t>
+      </w:r>
+      <w:r>
+        <w:rPr>
+          <w:rFonts w:ascii="Inter" w:hAnsi="Inter"/>
+          <w:b/>
+          <w:bCs/>
+          <w:color w:val="E6142D"/>
+          <w:sz w:val="28"/>
+          <w:szCs w:val="28"/>
+          <w:shd w:fill="FFFFFF" w:val="clear"/>
+          <w:lang w:val="en-US"/>
+        </w:rPr>
+        <w:t xml:space="preserve"> - Software</w:t>
       </w:r>
     </w:p>
     <w:p>
@@ -7212,7 +7566,6 @@
         <w:ind w:left="0" w:right="0" w:hanging="0"/>
         <w:jc w:val="both"/>
         <w:rPr>
-          <w:b w:val="false"/>
           <w:b w:val="false"/>
           <w:bCs w:val="false"/>
           <w:i/>
@@ -7554,7 +7907,6 @@
         <w:rPr>
           <w:rFonts w:ascii="Inter" w:hAnsi="Inter"/>
           <w:b w:val="false"/>
-          <w:b w:val="false"/>
           <w:bCs w:val="false"/>
           <w:shd w:fill="FFFFFF" w:val="clear"/>
           <w:lang w:val="en-US"/>
@@ -7949,7 +8301,6 @@
         <w:rPr>
           <w:rFonts w:ascii="Inter" w:hAnsi="Inter" w:eastAsia="Arial Unicode MS" w:cs="Arial Unicode MS"/>
           <w:b w:val="false"/>
-          <w:b w:val="false"/>
           <w:bCs w:val="false"/>
           <w:i w:val="false"/>
           <w:i w:val="false"/>
@@ -7983,7 +8334,6 @@
         <w:jc w:val="left"/>
         <w:rPr>
           <w:rFonts w:ascii="Inter" w:hAnsi="Inter" w:eastAsia="Arial Unicode MS" w:cs="Arial Unicode MS"/>
-          <w:b w:val="false"/>
           <w:b w:val="false"/>
           <w:bCs w:val="false"/>
           <w:i w:val="false"/>
@@ -8159,7 +8509,59 @@
           <w:shd w:fill="FFFFFF" w:val="clear"/>
           <w:lang w:val="en-US"/>
         </w:rPr>
-        <w:t xml:space="preserve"> 19/11/2022 - </w:t>
+        <w:t xml:space="preserve"> </w:t>
+      </w:r>
+      <w:r>
+        <w:rPr>
+          <w:rFonts w:ascii="Inter" w:hAnsi="Inter"/>
+          <w:b/>
+          <w:bCs/>
+          <w:color w:val="E6142D"/>
+          <w:sz w:val="28"/>
+          <w:szCs w:val="28"/>
+          <w:shd w:fill="FFFFFF" w:val="clear"/>
+          <w:lang w:val="en-US"/>
+        </w:rPr>
+        <w:t>10</w:t>
+      </w:r>
+      <w:r>
+        <w:rPr>
+          <w:rFonts w:ascii="Inter" w:hAnsi="Inter"/>
+          <w:b/>
+          <w:bCs/>
+          <w:color w:val="E6142D"/>
+          <w:sz w:val="28"/>
+          <w:szCs w:val="28"/>
+          <w:shd w:fill="FFFFFF" w:val="clear"/>
+          <w:lang w:val="en-US"/>
+        </w:rPr>
+        <w:t>/11/202</w:t>
+      </w:r>
+      <w:r>
+        <w:rPr>
+          <w:rFonts w:ascii="Inter" w:hAnsi="Inter"/>
+          <w:b/>
+          <w:bCs/>
+          <w:color w:val="E6142D"/>
+          <w:sz w:val="28"/>
+          <w:szCs w:val="28"/>
+          <w:shd w:fill="FFFFFF" w:val="clear"/>
+          <w:lang w:val="en-US"/>
+        </w:rPr>
+        <w:t>3</w:t>
+      </w:r>
+      <w:r>
+        <w:rPr>
+          <w:rFonts w:ascii="Inter" w:hAnsi="Inter"/>
+          <w:b/>
+          <w:bCs/>
+          <w:color w:val="E6142D"/>
+          <w:sz w:val="28"/>
+          <w:szCs w:val="28"/>
+          <w:shd w:fill="FFFFFF" w:val="clear"/>
+          <w:lang w:val="en-US"/>
+        </w:rPr>
+        <w:t xml:space="preserve"> - </w:t>
       </w:r>
       <w:r>
         <w:rPr>
@@ -8225,7 +8627,6 @@
         <w:ind w:left="0" w:right="0" w:hanging="0"/>
         <w:jc w:val="both"/>
         <w:rPr>
-          <w:b w:val="false"/>
           <w:b w:val="false"/>
           <w:bCs w:val="false"/>
           <w:i/>
@@ -8834,7 +9235,6 @@
         <w:jc w:val="left"/>
         <w:rPr>
           <w:rFonts w:ascii="Inter" w:hAnsi="Inter" w:eastAsia="Arial Unicode MS" w:cs="Arial Unicode MS"/>
-          <w:b w:val="false"/>
           <w:b w:val="false"/>
           <w:bCs w:val="false"/>
           <w:i w:val="false"/>
@@ -9708,7 +10108,59 @@
           <w:shd w:fill="FFFFFF" w:val="clear"/>
           <w:lang w:val="en-US"/>
         </w:rPr>
-        <w:t xml:space="preserve"> 26/11/2022 - </w:t>
+        <w:t xml:space="preserve"> 2</w:t>
+      </w:r>
+      <w:r>
+        <w:rPr>
+          <w:rFonts w:ascii="Inter" w:hAnsi="Inter"/>
+          <w:b/>
+          <w:bCs/>
+          <w:color w:val="E6142D"/>
+          <w:sz w:val="28"/>
+          <w:szCs w:val="28"/>
+          <w:shd w:fill="FFFFFF" w:val="clear"/>
+          <w:lang w:val="en-US"/>
+        </w:rPr>
+        <w:t>4</w:t>
+      </w:r>
+      <w:r>
+        <w:rPr>
+          <w:rFonts w:ascii="Inter" w:hAnsi="Inter"/>
+          <w:b/>
+          <w:bCs/>
+          <w:color w:val="E6142D"/>
+          <w:sz w:val="28"/>
+          <w:szCs w:val="28"/>
+          <w:shd w:fill="FFFFFF" w:val="clear"/>
+          <w:lang w:val="en-US"/>
+        </w:rPr>
+        <w:t>/11/202</w:t>
+      </w:r>
+      <w:r>
+        <w:rPr>
+          <w:rFonts w:ascii="Inter" w:hAnsi="Inter"/>
+          <w:b/>
+          <w:bCs/>
+          <w:color w:val="E6142D"/>
+          <w:sz w:val="28"/>
+          <w:szCs w:val="28"/>
+          <w:shd w:fill="FFFFFF" w:val="clear"/>
+          <w:lang w:val="en-US"/>
+        </w:rPr>
+        <w:t>3</w:t>
+      </w:r>
+      <w:r>
+        <w:rPr>
+          <w:rFonts w:ascii="Inter" w:hAnsi="Inter"/>
+          <w:b/>
+          <w:bCs/>
+          <w:color w:val="E6142D"/>
+          <w:sz w:val="28"/>
+          <w:szCs w:val="28"/>
+          <w:shd w:fill="FFFFFF" w:val="clear"/>
+          <w:lang w:val="en-US"/>
+        </w:rPr>
+        <w:t xml:space="preserve"> - </w:t>
       </w:r>
       <w:r>
         <w:rPr>
@@ -9774,7 +10226,6 @@
         <w:ind w:left="0" w:right="0" w:hanging="0"/>
         <w:jc w:val="both"/>
         <w:rPr>
-          <w:b w:val="false"/>
           <w:b w:val="false"/>
           <w:bCs w:val="false"/>
           <w:i/>
@@ -14747,7 +15198,9 @@
   </w:num>
   <w:num w:numId="34">
     <w:abstractNumId w:val="1"/>
-    <w:lvlOverride w:ilvl="0"/>
+    <w:lvlOverride w:ilvl="0">
+      <w:startOverride w:val="1"/>
+    </w:lvlOverride>
     <w:lvlOverride w:ilvl="1">
       <w:lvl w:ilvl="1">
         <w:start w:val="1"/>
@@ -14765,7 +15218,9 @@
         </w:rPr>
       </w:lvl>
     </w:lvlOverride>
-    <w:lvlOverride w:ilvl="1"/>
+    <w:lvlOverride w:ilvl="1">
+      <w:startOverride w:val="1"/>
+    </w:lvlOverride>
     <w:lvlOverride w:ilvl="2">
       <w:lvl w:ilvl="2">
         <w:start w:val="1"/>
@@ -14783,7 +15238,9 @@
         </w:rPr>
       </w:lvl>
     </w:lvlOverride>
-    <w:lvlOverride w:ilvl="2"/>
+    <w:lvlOverride w:ilvl="2">
+      <w:startOverride w:val="1"/>
+    </w:lvlOverride>
     <w:lvlOverride w:ilvl="3">
       <w:lvl w:ilvl="3">
         <w:start w:val="1"/>
@@ -14801,7 +15258,9 @@
         </w:rPr>
       </w:lvl>
     </w:lvlOverride>
-    <w:lvlOverride w:ilvl="3"/>
+    <w:lvlOverride w:ilvl="3">
+      <w:startOverride w:val="1"/>
+    </w:lvlOverride>
     <w:lvlOverride w:ilvl="4">
       <w:lvl w:ilvl="4">
         <w:start w:val="1"/>
@@ -14819,7 +15278,9 @@
         </w:rPr>
       </w:lvl>
     </w:lvlOverride>
-    <w:lvlOverride w:ilvl="4"/>
+    <w:lvlOverride w:ilvl="4">
+      <w:startOverride w:val="1"/>
+    </w:lvlOverride>
     <w:lvlOverride w:ilvl="5">
       <w:lvl w:ilvl="5">
         <w:start w:val="1"/>
@@ -14837,7 +15298,9 @@
         </w:rPr>
       </w:lvl>
     </w:lvlOverride>
-    <w:lvlOverride w:ilvl="5"/>
+    <w:lvlOverride w:ilvl="5">
+      <w:startOverride w:val="1"/>
+    </w:lvlOverride>
     <w:lvlOverride w:ilvl="6">
       <w:lvl w:ilvl="6">
         <w:start w:val="1"/>
@@ -14855,7 +15318,9 @@
         </w:rPr>
       </w:lvl>
     </w:lvlOverride>
-    <w:lvlOverride w:ilvl="6"/>
+    <w:lvlOverride w:ilvl="6">
+      <w:startOverride w:val="1"/>
+    </w:lvlOverride>
     <w:lvlOverride w:ilvl="7">
       <w:lvl w:ilvl="7">
         <w:start w:val="1"/>
@@ -14873,7 +15338,9 @@
         </w:rPr>
       </w:lvl>
     </w:lvlOverride>
-    <w:lvlOverride w:ilvl="7"/>
+    <w:lvlOverride w:ilvl="7">
+      <w:startOverride w:val="1"/>
+    </w:lvlOverride>
     <w:lvlOverride w:ilvl="8">
       <w:lvl w:ilvl="8">
         <w:start w:val="1"/>
@@ -14894,7 +15361,9 @@
   </w:num>
   <w:num w:numId="35">
     <w:abstractNumId w:val="1"/>
-    <w:lvlOverride w:ilvl="0"/>
+    <w:lvlOverride w:ilvl="0">
+      <w:startOverride w:val="1"/>
+    </w:lvlOverride>
     <w:lvlOverride w:ilvl="1">
       <w:lvl w:ilvl="1">
         <w:start w:val="1"/>
@@ -14912,7 +15381,9 @@
         </w:rPr>
       </w:lvl>
     </w:lvlOverride>
-    <w:lvlOverride w:ilvl="1"/>
+    <w:lvlOverride w:ilvl="1">
+      <w:startOverride w:val="1"/>
+    </w:lvlOverride>
     <w:lvlOverride w:ilvl="2">
       <w:lvl w:ilvl="2">
         <w:start w:val="1"/>
@@ -14930,7 +15401,9 @@
         </w:rPr>
       </w:lvl>
     </w:lvlOverride>
-    <w:lvlOverride w:ilvl="2"/>
+    <w:lvlOverride w:ilvl="2">
+      <w:startOverride w:val="1"/>
+    </w:lvlOverride>
     <w:lvlOverride w:ilvl="3">
       <w:lvl w:ilvl="3">
         <w:start w:val="1"/>
@@ -14948,7 +15421,9 @@
         </w:rPr>
       </w:lvl>
     </w:lvlOverride>
-    <w:lvlOverride w:ilvl="3"/>
+    <w:lvlOverride w:ilvl="3">
+      <w:startOverride w:val="1"/>
+    </w:lvlOverride>
     <w:lvlOverride w:ilvl="4">
       <w:lvl w:ilvl="4">
         <w:start w:val="1"/>
@@ -14966,7 +15441,9 @@
         </w:rPr>
       </w:lvl>
     </w:lvlOverride>
-    <w:lvlOverride w:ilvl="4"/>
+    <w:lvlOverride w:ilvl="4">
+      <w:startOverride w:val="1"/>
+    </w:lvlOverride>
     <w:lvlOverride w:ilvl="5">
       <w:lvl w:ilvl="5">
         <w:start w:val="1"/>
@@ -14984,7 +15461,9 @@
         </w:rPr>
       </w:lvl>
     </w:lvlOverride>
-    <w:lvlOverride w:ilvl="5"/>
+    <w:lvlOverride w:ilvl="5">
+      <w:startOverride w:val="1"/>
+    </w:lvlOverride>
     <w:lvlOverride w:ilvl="6">
       <w:lvl w:ilvl="6">
         <w:start w:val="1"/>
@@ -15002,7 +15481,9 @@
         </w:rPr>
       </w:lvl>
     </w:lvlOverride>
-    <w:lvlOverride w:ilvl="6"/>
+    <w:lvlOverride w:ilvl="6">
+      <w:startOverride w:val="1"/>
+    </w:lvlOverride>
     <w:lvlOverride w:ilvl="7">
       <w:lvl w:ilvl="7">
         <w:start w:val="1"/>
@@ -15020,7 +15501,9 @@
         </w:rPr>
       </w:lvl>
     </w:lvlOverride>
-    <w:lvlOverride w:ilvl="7"/>
+    <w:lvlOverride w:ilvl="7">
+      <w:startOverride w:val="1"/>
+    </w:lvlOverride>
     <w:lvlOverride w:ilvl="8">
       <w:lvl w:ilvl="8">
         <w:start w:val="1"/>
@@ -15041,7 +15524,9 @@
   </w:num>
   <w:num w:numId="36">
     <w:abstractNumId w:val="1"/>
-    <w:lvlOverride w:ilvl="0"/>
+    <w:lvlOverride w:ilvl="0">
+      <w:startOverride w:val="1"/>
+    </w:lvlOverride>
     <w:lvlOverride w:ilvl="1">
       <w:lvl w:ilvl="1">
         <w:start w:val="1"/>
@@ -15059,7 +15544,9 @@
         </w:rPr>
       </w:lvl>
     </w:lvlOverride>
-    <w:lvlOverride w:ilvl="1"/>
+    <w:lvlOverride w:ilvl="1">
+      <w:startOverride w:val="1"/>
+    </w:lvlOverride>
     <w:lvlOverride w:ilvl="2">
       <w:lvl w:ilvl="2">
         <w:start w:val="1"/>
@@ -15077,7 +15564,9 @@
         </w:rPr>
       </w:lvl>
     </w:lvlOverride>
-    <w:lvlOverride w:ilvl="2"/>
+    <w:lvlOverride w:ilvl="2">
+      <w:startOverride w:val="1"/>
+    </w:lvlOverride>
     <w:lvlOverride w:ilvl="3">
       <w:lvl w:ilvl="3">
         <w:start w:val="1"/>
@@ -15095,7 +15584,9 @@
         </w:rPr>
       </w:lvl>
     </w:lvlOverride>
-    <w:lvlOverride w:ilvl="3"/>
+    <w:lvlOverride w:ilvl="3">
+      <w:startOverride w:val="1"/>
+    </w:lvlOverride>
     <w:lvlOverride w:ilvl="4">
       <w:lvl w:ilvl="4">
         <w:start w:val="1"/>
@@ -15113,7 +15604,9 @@
         </w:rPr>
       </w:lvl>
     </w:lvlOverride>
-    <w:lvlOverride w:ilvl="4"/>
+    <w:lvlOverride w:ilvl="4">
+      <w:startOverride w:val="1"/>
+    </w:lvlOverride>
     <w:lvlOverride w:ilvl="5">
       <w:lvl w:ilvl="5">
         <w:start w:val="1"/>
@@ -15131,7 +15624,9 @@
         </w:rPr>
       </w:lvl>
     </w:lvlOverride>
-    <w:lvlOverride w:ilvl="5"/>
+    <w:lvlOverride w:ilvl="5">
+      <w:startOverride w:val="1"/>
+    </w:lvlOverride>
     <w:lvlOverride w:ilvl="6">
       <w:lvl w:ilvl="6">
         <w:start w:val="1"/>
@@ -15149,7 +15644,9 @@
         </w:rPr>
       </w:lvl>
     </w:lvlOverride>
-    <w:lvlOverride w:ilvl="6"/>
+    <w:lvlOverride w:ilvl="6">
+      <w:startOverride w:val="1"/>
+    </w:lvlOverride>
     <w:lvlOverride w:ilvl="7">
       <w:lvl w:ilvl="7">
         <w:start w:val="1"/>
@@ -15167,7 +15664,9 @@
         </w:rPr>
       </w:lvl>
     </w:lvlOverride>
-    <w:lvlOverride w:ilvl="7"/>
+    <w:lvlOverride w:ilvl="7">
+      <w:startOverride w:val="1"/>
+    </w:lvlOverride>
     <w:lvlOverride w:ilvl="8">
       <w:lvl w:ilvl="8">
         <w:start w:val="1"/>
@@ -15188,7 +15687,9 @@
   </w:num>
   <w:num w:numId="37">
     <w:abstractNumId w:val="1"/>
-    <w:lvlOverride w:ilvl="0"/>
+    <w:lvlOverride w:ilvl="0">
+      <w:startOverride w:val="1"/>
+    </w:lvlOverride>
     <w:lvlOverride w:ilvl="1">
       <w:lvl w:ilvl="1">
         <w:start w:val="1"/>
@@ -15206,7 +15707,9 @@
         </w:rPr>
       </w:lvl>
     </w:lvlOverride>
-    <w:lvlOverride w:ilvl="1"/>
+    <w:lvlOverride w:ilvl="1">
+      <w:startOverride w:val="1"/>
+    </w:lvlOverride>
     <w:lvlOverride w:ilvl="2">
       <w:lvl w:ilvl="2">
         <w:start w:val="1"/>
@@ -15224,7 +15727,9 @@
         </w:rPr>
       </w:lvl>
     </w:lvlOverride>
-    <w:lvlOverride w:ilvl="2"/>
+    <w:lvlOverride w:ilvl="2">
+      <w:startOverride w:val="1"/>
+    </w:lvlOverride>
     <w:lvlOverride w:ilvl="3">
       <w:lvl w:ilvl="3">
         <w:start w:val="1"/>
@@ -15242,7 +15747,9 @@
         </w:rPr>
       </w:lvl>
     </w:lvlOverride>
-    <w:lvlOverride w:ilvl="3"/>
+    <w:lvlOverride w:ilvl="3">
+      <w:startOverride w:val="1"/>
+    </w:lvlOverride>
     <w:lvlOverride w:ilvl="4">
       <w:lvl w:ilvl="4">
         <w:start w:val="1"/>
@@ -15260,7 +15767,9 @@
         </w:rPr>
       </w:lvl>
     </w:lvlOverride>
-    <w:lvlOverride w:ilvl="4"/>
+    <w:lvlOverride w:ilvl="4">
+      <w:startOverride w:val="1"/>
+    </w:lvlOverride>
     <w:lvlOverride w:ilvl="5">
       <w:lvl w:ilvl="5">
         <w:start w:val="1"/>
@@ -15278,7 +15787,9 @@
         </w:rPr>
       </w:lvl>
     </w:lvlOverride>
-    <w:lvlOverride w:ilvl="5"/>
+    <w:lvlOverride w:ilvl="5">
+      <w:startOverride w:val="1"/>
+    </w:lvlOverride>
     <w:lvlOverride w:ilvl="6">
       <w:lvl w:ilvl="6">
         <w:start w:val="1"/>
@@ -15296,7 +15807,9 @@
         </w:rPr>
       </w:lvl>
     </w:lvlOverride>
-    <w:lvlOverride w:ilvl="6"/>
+    <w:lvlOverride w:ilvl="6">
+      <w:startOverride w:val="1"/>
+    </w:lvlOverride>
     <w:lvlOverride w:ilvl="7">
       <w:lvl w:ilvl="7">
         <w:start w:val="1"/>
@@ -15314,7 +15827,9 @@
         </w:rPr>
       </w:lvl>
     </w:lvlOverride>
-    <w:lvlOverride w:ilvl="7"/>
+    <w:lvlOverride w:ilvl="7">
+      <w:startOverride w:val="1"/>
+    </w:lvlOverride>
     <w:lvlOverride w:ilvl="8">
       <w:lvl w:ilvl="8">
         <w:start w:val="1"/>
@@ -15335,7 +15850,9 @@
   </w:num>
   <w:num w:numId="38">
     <w:abstractNumId w:val="1"/>
-    <w:lvlOverride w:ilvl="0"/>
+    <w:lvlOverride w:ilvl="0">
+      <w:startOverride w:val="1"/>
+    </w:lvlOverride>
     <w:lvlOverride w:ilvl="1">
       <w:lvl w:ilvl="1">
         <w:start w:val="1"/>
@@ -15353,7 +15870,9 @@
         </w:rPr>
       </w:lvl>
     </w:lvlOverride>
-    <w:lvlOverride w:ilvl="1"/>
+    <w:lvlOverride w:ilvl="1">
+      <w:startOverride w:val="1"/>
+    </w:lvlOverride>
     <w:lvlOverride w:ilvl="2">
       <w:lvl w:ilvl="2">
         <w:start w:val="1"/>
@@ -15371,7 +15890,9 @@
         </w:rPr>
       </w:lvl>
     </w:lvlOverride>
-    <w:lvlOverride w:ilvl="2"/>
+    <w:lvlOverride w:ilvl="2">
+      <w:startOverride w:val="1"/>
+    </w:lvlOverride>
     <w:lvlOverride w:ilvl="3">
       <w:lvl w:ilvl="3">
         <w:start w:val="1"/>
@@ -15389,7 +15910,9 @@
         </w:rPr>
       </w:lvl>
     </w:lvlOverride>
-    <w:lvlOverride w:ilvl="3"/>
+    <w:lvlOverride w:ilvl="3">
+      <w:startOverride w:val="1"/>
+    </w:lvlOverride>
     <w:lvlOverride w:ilvl="4">
       <w:lvl w:ilvl="4">
         <w:start w:val="1"/>
@@ -15407,7 +15930,9 @@
         </w:rPr>
       </w:lvl>
     </w:lvlOverride>
-    <w:lvlOverride w:ilvl="4"/>
+    <w:lvlOverride w:ilvl="4">
+      <w:startOverride w:val="1"/>
+    </w:lvlOverride>
     <w:lvlOverride w:ilvl="5">
       <w:lvl w:ilvl="5">
         <w:start w:val="1"/>
@@ -15425,7 +15950,9 @@
         </w:rPr>
       </w:lvl>
     </w:lvlOverride>
-    <w:lvlOverride w:ilvl="5"/>
+    <w:lvlOverride w:ilvl="5">
+      <w:startOverride w:val="1"/>
+    </w:lvlOverride>
     <w:lvlOverride w:ilvl="6">
       <w:lvl w:ilvl="6">
         <w:start w:val="1"/>
@@ -15443,7 +15970,9 @@
         </w:rPr>
       </w:lvl>
     </w:lvlOverride>
-    <w:lvlOverride w:ilvl="6"/>
+    <w:lvlOverride w:ilvl="6">
+      <w:startOverride w:val="1"/>
+    </w:lvlOverride>
     <w:lvlOverride w:ilvl="7">
       <w:lvl w:ilvl="7">
         <w:start w:val="1"/>
@@ -15461,7 +15990,9 @@
         </w:rPr>
       </w:lvl>
     </w:lvlOverride>
-    <w:lvlOverride w:ilvl="7"/>
+    <w:lvlOverride w:ilvl="7">
+      <w:startOverride w:val="1"/>
+    </w:lvlOverride>
     <w:lvlOverride w:ilvl="8">
       <w:lvl w:ilvl="8">
         <w:start w:val="1"/>
@@ -15482,7 +16013,9 @@
   </w:num>
   <w:num w:numId="39">
     <w:abstractNumId w:val="1"/>
-    <w:lvlOverride w:ilvl="0"/>
+    <w:lvlOverride w:ilvl="0">
+      <w:startOverride w:val="1"/>
+    </w:lvlOverride>
     <w:lvlOverride w:ilvl="1">
       <w:lvl w:ilvl="1">
         <w:start w:val="1"/>
@@ -15500,7 +16033,9 @@
         </w:rPr>
       </w:lvl>
     </w:lvlOverride>
-    <w:lvlOverride w:ilvl="1"/>
+    <w:lvlOverride w:ilvl="1">
+      <w:startOverride w:val="1"/>
+    </w:lvlOverride>
     <w:lvlOverride w:ilvl="2">
       <w:lvl w:ilvl="2">
         <w:start w:val="1"/>
@@ -15518,7 +16053,9 @@
         </w:rPr>
       </w:lvl>
     </w:lvlOverride>
-    <w:lvlOverride w:ilvl="2"/>
+    <w:lvlOverride w:ilvl="2">
+      <w:startOverride w:val="1"/>
+    </w:lvlOverride>
     <w:lvlOverride w:ilvl="3">
       <w:lvl w:ilvl="3">
         <w:start w:val="1"/>
@@ -15536,7 +16073,9 @@
         </w:rPr>
       </w:lvl>
     </w:lvlOverride>
-    <w:lvlOverride w:ilvl="3"/>
+    <w:lvlOverride w:ilvl="3">
+      <w:startOverride w:val="1"/>
+    </w:lvlOverride>
     <w:lvlOverride w:ilvl="4">
       <w:lvl w:ilvl="4">
         <w:start w:val="1"/>
@@ -15554,7 +16093,9 @@
         </w:rPr>
       </w:lvl>
     </w:lvlOverride>
-    <w:lvlOverride w:ilvl="4"/>
+    <w:lvlOverride w:ilvl="4">
+      <w:startOverride w:val="1"/>
+    </w:lvlOverride>
     <w:lvlOverride w:ilvl="5">
       <w:lvl w:ilvl="5">
         <w:start w:val="1"/>
@@ -15572,7 +16113,9 @@
         </w:rPr>
       </w:lvl>
     </w:lvlOverride>
-    <w:lvlOverride w:ilvl="5"/>
+    <w:lvlOverride w:ilvl="5">
+      <w:startOverride w:val="1"/>
+    </w:lvlOverride>
     <w:lvlOverride w:ilvl="6">
       <w:lvl w:ilvl="6">
         <w:start w:val="1"/>
@@ -15590,7 +16133,9 @@
         </w:rPr>
       </w:lvl>
     </w:lvlOverride>
-    <w:lvlOverride w:ilvl="6"/>
+    <w:lvlOverride w:ilvl="6">
+      <w:startOverride w:val="1"/>
+    </w:lvlOverride>
     <w:lvlOverride w:ilvl="7">
       <w:lvl w:ilvl="7">
         <w:start w:val="1"/>
@@ -15608,7 +16153,9 @@
         </w:rPr>
       </w:lvl>
     </w:lvlOverride>
-    <w:lvlOverride w:ilvl="7"/>
+    <w:lvlOverride w:ilvl="7">
+      <w:startOverride w:val="1"/>
+    </w:lvlOverride>
     <w:lvlOverride w:ilvl="8">
       <w:lvl w:ilvl="8">
         <w:start w:val="1"/>
@@ -15629,7 +16176,9 @@
   </w:num>
   <w:num w:numId="40">
     <w:abstractNumId w:val="1"/>
-    <w:lvlOverride w:ilvl="0"/>
+    <w:lvlOverride w:ilvl="0">
+      <w:startOverride w:val="1"/>
+    </w:lvlOverride>
     <w:lvlOverride w:ilvl="1">
       <w:lvl w:ilvl="1">
         <w:start w:val="1"/>
@@ -15647,7 +16196,9 @@
         </w:rPr>
       </w:lvl>
     </w:lvlOverride>
-    <w:lvlOverride w:ilvl="1"/>
+    <w:lvlOverride w:ilvl="1">
+      <w:startOverride w:val="1"/>
+    </w:lvlOverride>
     <w:lvlOverride w:ilvl="2">
       <w:lvl w:ilvl="2">
         <w:start w:val="1"/>
@@ -15665,7 +16216,9 @@
         </w:rPr>
       </w:lvl>
     </w:lvlOverride>
-    <w:lvlOverride w:ilvl="2"/>
+    <w:lvlOverride w:ilvl="2">
+      <w:startOverride w:val="1"/>
+    </w:lvlOverride>
     <w:lvlOverride w:ilvl="3">
       <w:lvl w:ilvl="3">
         <w:start w:val="1"/>
@@ -15683,7 +16236,9 @@
         </w:rPr>
       </w:lvl>
     </w:lvlOverride>
-    <w:lvlOverride w:ilvl="3"/>
+    <w:lvlOverride w:ilvl="3">
+      <w:startOverride w:val="1"/>
+    </w:lvlOverride>
     <w:lvlOverride w:ilvl="4">
       <w:lvl w:ilvl="4">
         <w:start w:val="1"/>
@@ -15701,7 +16256,9 @@
         </w:rPr>
       </w:lvl>
     </w:lvlOverride>
-    <w:lvlOverride w:ilvl="4"/>
+    <w:lvlOverride w:ilvl="4">
+      <w:startOverride w:val="1"/>
+    </w:lvlOverride>
     <w:lvlOverride w:ilvl="5">
       <w:lvl w:ilvl="5">
         <w:start w:val="1"/>
@@ -15719,7 +16276,9 @@
         </w:rPr>
       </w:lvl>
     </w:lvlOverride>
-    <w:lvlOverride w:ilvl="5"/>
+    <w:lvlOverride w:ilvl="5">
+      <w:startOverride w:val="1"/>
+    </w:lvlOverride>
     <w:lvlOverride w:ilvl="6">
       <w:lvl w:ilvl="6">
         <w:start w:val="1"/>
@@ -15737,7 +16296,9 @@
         </w:rPr>
       </w:lvl>
     </w:lvlOverride>
-    <w:lvlOverride w:ilvl="6"/>
+    <w:lvlOverride w:ilvl="6">
+      <w:startOverride w:val="1"/>
+    </w:lvlOverride>
     <w:lvlOverride w:ilvl="7">
       <w:lvl w:ilvl="7">
         <w:start w:val="1"/>
@@ -15755,7 +16316,9 @@
         </w:rPr>
       </w:lvl>
     </w:lvlOverride>
-    <w:lvlOverride w:ilvl="7"/>
+    <w:lvlOverride w:ilvl="7">
+      <w:startOverride w:val="1"/>
+    </w:lvlOverride>
     <w:lvlOverride w:ilvl="8">
       <w:lvl w:ilvl="8">
         <w:start w:val="1"/>
@@ -15776,7 +16339,9 @@
   </w:num>
   <w:num w:numId="41">
     <w:abstractNumId w:val="1"/>
-    <w:lvlOverride w:ilvl="0"/>
+    <w:lvlOverride w:ilvl="0">
+      <w:startOverride w:val="1"/>
+    </w:lvlOverride>
     <w:lvlOverride w:ilvl="1">
       <w:lvl w:ilvl="1">
         <w:start w:val="1"/>
@@ -15794,7 +16359,9 @@
         </w:rPr>
       </w:lvl>
     </w:lvlOverride>
-    <w:lvlOverride w:ilvl="1"/>
+    <w:lvlOverride w:ilvl="1">
+      <w:startOverride w:val="1"/>
+    </w:lvlOverride>
     <w:lvlOverride w:ilvl="2">
       <w:lvl w:ilvl="2">
         <w:start w:val="1"/>
@@ -15812,7 +16379,9 @@
         </w:rPr>
       </w:lvl>
     </w:lvlOverride>
-    <w:lvlOverride w:ilvl="2"/>
+    <w:lvlOverride w:ilvl="2">
+      <w:startOverride w:val="1"/>
+    </w:lvlOverride>
     <w:lvlOverride w:ilvl="3">
       <w:lvl w:ilvl="3">
         <w:start w:val="1"/>
@@ -15830,7 +16399,9 @@
         </w:rPr>
       </w:lvl>
     </w:lvlOverride>
-    <w:lvlOverride w:ilvl="3"/>
+    <w:lvlOverride w:ilvl="3">
+      <w:startOverride w:val="1"/>
+    </w:lvlOverride>
     <w:lvlOverride w:ilvl="4">
       <w:lvl w:ilvl="4">
         <w:start w:val="1"/>
@@ -15848,7 +16419,9 @@
         </w:rPr>
       </w:lvl>
     </w:lvlOverride>
-    <w:lvlOverride w:ilvl="4"/>
+    <w:lvlOverride w:ilvl="4">
+      <w:startOverride w:val="1"/>
+    </w:lvlOverride>
     <w:lvlOverride w:ilvl="5">
       <w:lvl w:ilvl="5">
         <w:start w:val="1"/>
@@ -15866,7 +16439,9 @@
         </w:rPr>
       </w:lvl>
     </w:lvlOverride>
-    <w:lvlOverride w:ilvl="5"/>
+    <w:lvlOverride w:ilvl="5">
+      <w:startOverride w:val="1"/>
+    </w:lvlOverride>
     <w:lvlOverride w:ilvl="6">
       <w:lvl w:ilvl="6">
         <w:start w:val="1"/>
@@ -15884,7 +16459,9 @@
         </w:rPr>
       </w:lvl>
     </w:lvlOverride>
-    <w:lvlOverride w:ilvl="6"/>
+    <w:lvlOverride w:ilvl="6">
+      <w:startOverride w:val="1"/>
+    </w:lvlOverride>
     <w:lvlOverride w:ilvl="7">
       <w:lvl w:ilvl="7">
         <w:start w:val="1"/>
@@ -15902,7 +16479,9 @@
         </w:rPr>
       </w:lvl>
     </w:lvlOverride>
-    <w:lvlOverride w:ilvl="7"/>
+    <w:lvlOverride w:ilvl="7">
+      <w:startOverride w:val="1"/>
+    </w:lvlOverride>
     <w:lvlOverride w:ilvl="8">
       <w:lvl w:ilvl="8">
         <w:start w:val="1"/>
@@ -15923,7 +16502,9 @@
   </w:num>
   <w:num w:numId="42">
     <w:abstractNumId w:val="1"/>
-    <w:lvlOverride w:ilvl="0"/>
+    <w:lvlOverride w:ilvl="0">
+      <w:startOverride w:val="1"/>
+    </w:lvlOverride>
     <w:lvlOverride w:ilvl="1">
       <w:lvl w:ilvl="1">
         <w:start w:val="1"/>
@@ -15941,7 +16522,9 @@
         </w:rPr>
       </w:lvl>
     </w:lvlOverride>
-    <w:lvlOverride w:ilvl="1"/>
+    <w:lvlOverride w:ilvl="1">
+      <w:startOverride w:val="1"/>
+    </w:lvlOverride>
     <w:lvlOverride w:ilvl="2">
       <w:lvl w:ilvl="2">
         <w:start w:val="1"/>
@@ -15959,7 +16542,9 @@
         </w:rPr>
       </w:lvl>
     </w:lvlOverride>
-    <w:lvlOverride w:ilvl="2"/>
+    <w:lvlOverride w:ilvl="2">
+      <w:startOverride w:val="1"/>
+    </w:lvlOverride>
     <w:lvlOverride w:ilvl="3">
       <w:lvl w:ilvl="3">
         <w:start w:val="1"/>
@@ -15977,7 +16562,9 @@
         </w:rPr>
       </w:lvl>
     </w:lvlOverride>
-    <w:lvlOverride w:ilvl="3"/>
+    <w:lvlOverride w:ilvl="3">
+      <w:startOverride w:val="1"/>
+    </w:lvlOverride>
     <w:lvlOverride w:ilvl="4">
       <w:lvl w:ilvl="4">
         <w:start w:val="1"/>
@@ -15995,7 +16582,9 @@
         </w:rPr>
       </w:lvl>
     </w:lvlOverride>
-    <w:lvlOverride w:ilvl="4"/>
+    <w:lvlOverride w:ilvl="4">
+      <w:startOverride w:val="1"/>
+    </w:lvlOverride>
     <w:lvlOverride w:ilvl="5">
       <w:lvl w:ilvl="5">
         <w:start w:val="1"/>
@@ -16013,7 +16602,9 @@
         </w:rPr>
       </w:lvl>
     </w:lvlOverride>
-    <w:lvlOverride w:ilvl="5"/>
+    <w:lvlOverride w:ilvl="5">
+      <w:startOverride w:val="1"/>
+    </w:lvlOverride>
     <w:lvlOverride w:ilvl="6">
       <w:lvl w:ilvl="6">
         <w:start w:val="1"/>
@@ -16031,7 +16622,9 @@
         </w:rPr>
       </w:lvl>
     </w:lvlOverride>
-    <w:lvlOverride w:ilvl="6"/>
+    <w:lvlOverride w:ilvl="6">
+      <w:startOverride w:val="1"/>
+    </w:lvlOverride>
     <w:lvlOverride w:ilvl="7">
       <w:lvl w:ilvl="7">
         <w:start w:val="1"/>
@@ -16049,7 +16642,9 @@
         </w:rPr>
       </w:lvl>
     </w:lvlOverride>
-    <w:lvlOverride w:ilvl="7"/>
+    <w:lvlOverride w:ilvl="7">
+      <w:startOverride w:val="1"/>
+    </w:lvlOverride>
     <w:lvlOverride w:ilvl="8">
       <w:lvl w:ilvl="8">
         <w:start w:val="1"/>
@@ -16070,7 +16665,9 @@
   </w:num>
   <w:num w:numId="43">
     <w:abstractNumId w:val="1"/>
-    <w:lvlOverride w:ilvl="0"/>
+    <w:lvlOverride w:ilvl="0">
+      <w:startOverride w:val="1"/>
+    </w:lvlOverride>
     <w:lvlOverride w:ilvl="1">
       <w:lvl w:ilvl="1">
         <w:start w:val="1"/>
@@ -16088,7 +16685,9 @@
         </w:rPr>
       </w:lvl>
     </w:lvlOverride>
-    <w:lvlOverride w:ilvl="1"/>
+    <w:lvlOverride w:ilvl="1">
+      <w:startOverride w:val="1"/>
+    </w:lvlOverride>
     <w:lvlOverride w:ilvl="2">
       <w:lvl w:ilvl="2">
         <w:start w:val="1"/>
@@ -16106,7 +16705,9 @@
         </w:rPr>
       </w:lvl>
     </w:lvlOverride>
-    <w:lvlOverride w:ilvl="2"/>
+    <w:lvlOverride w:ilvl="2">
+      <w:startOverride w:val="1"/>
+    </w:lvlOverride>
     <w:lvlOverride w:ilvl="3">
       <w:lvl w:ilvl="3">
         <w:start w:val="1"/>
@@ -16124,7 +16725,9 @@
         </w:rPr>
       </w:lvl>
     </w:lvlOverride>
-    <w:lvlOverride w:ilvl="3"/>
+    <w:lvlOverride w:ilvl="3">
+      <w:startOverride w:val="1"/>
+    </w:lvlOverride>
     <w:lvlOverride w:ilvl="4">
       <w:lvl w:ilvl="4">
         <w:start w:val="1"/>
@@ -16142,7 +16745,9 @@
         </w:rPr>
       </w:lvl>
     </w:lvlOverride>
-    <w:lvlOverride w:ilvl="4"/>
+    <w:lvlOverride w:ilvl="4">
+      <w:startOverride w:val="1"/>
+    </w:lvlOverride>
     <w:lvlOverride w:ilvl="5">
       <w:lvl w:ilvl="5">
         <w:start w:val="1"/>
@@ -16160,7 +16765,9 @@
         </w:rPr>
       </w:lvl>
     </w:lvlOverride>
-    <w:lvlOverride w:ilvl="5"/>
+    <w:lvlOverride w:ilvl="5">
+      <w:startOverride w:val="1"/>
+    </w:lvlOverride>
     <w:lvlOverride w:ilvl="6">
       <w:lvl w:ilvl="6">
         <w:start w:val="1"/>
@@ -16178,7 +16785,9 @@
         </w:rPr>
       </w:lvl>
     </w:lvlOverride>
-    <w:lvlOverride w:ilvl="6"/>
+    <w:lvlOverride w:ilvl="6">
+      <w:startOverride w:val="1"/>
+    </w:lvlOverride>
     <w:lvlOverride w:ilvl="7">
       <w:lvl w:ilvl="7">
         <w:start w:val="1"/>
@@ -16196,7 +16805,9 @@
         </w:rPr>
       </w:lvl>
     </w:lvlOverride>
-    <w:lvlOverride w:ilvl="7"/>
+    <w:lvlOverride w:ilvl="7">
+      <w:startOverride w:val="1"/>
+    </w:lvlOverride>
     <w:lvlOverride w:ilvl="8">
       <w:lvl w:ilvl="8">
         <w:start w:val="1"/>
@@ -16217,7 +16828,9 @@
   </w:num>
   <w:num w:numId="44">
     <w:abstractNumId w:val="1"/>
-    <w:lvlOverride w:ilvl="0"/>
+    <w:lvlOverride w:ilvl="0">
+      <w:startOverride w:val="1"/>
+    </w:lvlOverride>
     <w:lvlOverride w:ilvl="1">
       <w:lvl w:ilvl="1">
         <w:start w:val="1"/>
@@ -16235,7 +16848,9 @@
         </w:rPr>
       </w:lvl>
     </w:lvlOverride>
-    <w:lvlOverride w:ilvl="1"/>
+    <w:lvlOverride w:ilvl="1">
+      <w:startOverride w:val="1"/>
+    </w:lvlOverride>
     <w:lvlOverride w:ilvl="2">
       <w:lvl w:ilvl="2">
         <w:start w:val="1"/>
@@ -16253,7 +16868,9 @@
         </w:rPr>
       </w:lvl>
     </w:lvlOverride>
-    <w:lvlOverride w:ilvl="2"/>
+    <w:lvlOverride w:ilvl="2">
+      <w:startOverride w:val="1"/>
+    </w:lvlOverride>
     <w:lvlOverride w:ilvl="3">
       <w:lvl w:ilvl="3">
         <w:start w:val="1"/>
@@ -16271,7 +16888,9 @@
         </w:rPr>
       </w:lvl>
     </w:lvlOverride>
-    <w:lvlOverride w:ilvl="3"/>
+    <w:lvlOverride w:ilvl="3">
+      <w:startOverride w:val="1"/>
+    </w:lvlOverride>
     <w:lvlOverride w:ilvl="4">
       <w:lvl w:ilvl="4">
         <w:start w:val="1"/>
@@ -16289,7 +16908,9 @@
         </w:rPr>
       </w:lvl>
     </w:lvlOverride>
-    <w:lvlOverride w:ilvl="4"/>
+    <w:lvlOverride w:ilvl="4">
+      <w:startOverride w:val="1"/>
+    </w:lvlOverride>
     <w:lvlOverride w:ilvl="5">
       <w:lvl w:ilvl="5">
         <w:start w:val="1"/>
@@ -16307,7 +16928,9 @@
         </w:rPr>
       </w:lvl>
     </w:lvlOverride>
-    <w:lvlOverride w:ilvl="5"/>
+    <w:lvlOverride w:ilvl="5">
+      <w:startOverride w:val="1"/>
+    </w:lvlOverride>
     <w:lvlOverride w:ilvl="6">
       <w:lvl w:ilvl="6">
         <w:start w:val="1"/>
@@ -16325,7 +16948,9 @@
         </w:rPr>
       </w:lvl>
     </w:lvlOverride>
-    <w:lvlOverride w:ilvl="6"/>
+    <w:lvlOverride w:ilvl="6">
+      <w:startOverride w:val="1"/>
+    </w:lvlOverride>
     <w:lvlOverride w:ilvl="7">
       <w:lvl w:ilvl="7">
         <w:start w:val="1"/>
@@ -16343,7 +16968,9 @@
         </w:rPr>
       </w:lvl>
     </w:lvlOverride>
-    <w:lvlOverride w:ilvl="7"/>
+    <w:lvlOverride w:ilvl="7">
+      <w:startOverride w:val="1"/>
+    </w:lvlOverride>
     <w:lvlOverride w:ilvl="8">
       <w:lvl w:ilvl="8">
         <w:start w:val="1"/>
@@ -16364,7 +16991,9 @@
   </w:num>
   <w:num w:numId="45">
     <w:abstractNumId w:val="1"/>
-    <w:lvlOverride w:ilvl="0"/>
+    <w:lvlOverride w:ilvl="0">
+      <w:startOverride w:val="1"/>
+    </w:lvlOverride>
     <w:lvlOverride w:ilvl="1">
       <w:lvl w:ilvl="1">
         <w:start w:val="1"/>
@@ -16382,7 +17011,9 @@
         </w:rPr>
       </w:lvl>
     </w:lvlOverride>
-    <w:lvlOverride w:ilvl="1"/>
+    <w:lvlOverride w:ilvl="1">
+      <w:startOverride w:val="1"/>
+    </w:lvlOverride>
     <w:lvlOverride w:ilvl="2">
       <w:lvl w:ilvl="2">
         <w:start w:val="1"/>
@@ -16400,7 +17031,9 @@
         </w:rPr>
       </w:lvl>
     </w:lvlOverride>
-    <w:lvlOverride w:ilvl="2"/>
+    <w:lvlOverride w:ilvl="2">
+      <w:startOverride w:val="1"/>
+    </w:lvlOverride>
     <w:lvlOverride w:ilvl="3">
       <w:lvl w:ilvl="3">
         <w:start w:val="1"/>
@@ -16418,7 +17051,9 @@
         </w:rPr>
       </w:lvl>
     </w:lvlOverride>
-    <w:lvlOverride w:ilvl="3"/>
+    <w:lvlOverride w:ilvl="3">
+      <w:startOverride w:val="1"/>
+    </w:lvlOverride>
     <w:lvlOverride w:ilvl="4">
       <w:lvl w:ilvl="4">
         <w:start w:val="1"/>
@@ -16436,7 +17071,9 @@
         </w:rPr>
       </w:lvl>
     </w:lvlOverride>
-    <w:lvlOverride w:ilvl="4"/>
+    <w:lvlOverride w:ilvl="4">
+      <w:startOverride w:val="1"/>
+    </w:lvlOverride>
     <w:lvlOverride w:ilvl="5">
       <w:lvl w:ilvl="5">
         <w:start w:val="1"/>
@@ -16454,7 +17091,9 @@
         </w:rPr>
       </w:lvl>
     </w:lvlOverride>
-    <w:lvlOverride w:ilvl="5"/>
+    <w:lvlOverride w:ilvl="5">
+      <w:startOverride w:val="1"/>
+    </w:lvlOverride>
     <w:lvlOverride w:ilvl="6">
       <w:lvl w:ilvl="6">
         <w:start w:val="1"/>
@@ -16472,7 +17111,9 @@
         </w:rPr>
       </w:lvl>
     </w:lvlOverride>
-    <w:lvlOverride w:ilvl="6"/>
+    <w:lvlOverride w:ilvl="6">
+      <w:startOverride w:val="1"/>
+    </w:lvlOverride>
     <w:lvlOverride w:ilvl="7">
       <w:lvl w:ilvl="7">
         <w:start w:val="1"/>
@@ -16490,7 +17131,9 @@
         </w:rPr>
       </w:lvl>
     </w:lvlOverride>
-    <w:lvlOverride w:ilvl="7"/>
+    <w:lvlOverride w:ilvl="7">
+      <w:startOverride w:val="1"/>
+    </w:lvlOverride>
     <w:lvlOverride w:ilvl="8">
       <w:lvl w:ilvl="8">
         <w:start w:val="1"/>
@@ -16511,7 +17154,9 @@
   </w:num>
   <w:num w:numId="46">
     <w:abstractNumId w:val="1"/>
-    <w:lvlOverride w:ilvl="0"/>
+    <w:lvlOverride w:ilvl="0">
+      <w:startOverride w:val="1"/>
+    </w:lvlOverride>
     <w:lvlOverride w:ilvl="1">
       <w:lvl w:ilvl="1">
         <w:start w:val="1"/>
@@ -16529,7 +17174,9 @@
         </w:rPr>
       </w:lvl>
     </w:lvlOverride>
-    <w:lvlOverride w:ilvl="1"/>
+    <w:lvlOverride w:ilvl="1">
+      <w:startOverride w:val="1"/>
+    </w:lvlOverride>
     <w:lvlOverride w:ilvl="2">
       <w:lvl w:ilvl="2">
         <w:start w:val="1"/>
@@ -16547,7 +17194,9 @@
         </w:rPr>
       </w:lvl>
     </w:lvlOverride>
-    <w:lvlOverride w:ilvl="2"/>
+    <w:lvlOverride w:ilvl="2">
+      <w:startOverride w:val="1"/>
+    </w:lvlOverride>
     <w:lvlOverride w:ilvl="3">
       <w:lvl w:ilvl="3">
         <w:start w:val="1"/>
@@ -16565,7 +17214,9 @@
         </w:rPr>
       </w:lvl>
     </w:lvlOverride>
-    <w:lvlOverride w:ilvl="3"/>
+    <w:lvlOverride w:ilvl="3">
+      <w:startOverride w:val="1"/>
+    </w:lvlOverride>
     <w:lvlOverride w:ilvl="4">
       <w:lvl w:ilvl="4">
         <w:start w:val="1"/>
@@ -16583,7 +17234,9 @@
         </w:rPr>
       </w:lvl>
     </w:lvlOverride>
-    <w:lvlOverride w:ilvl="4"/>
+    <w:lvlOverride w:ilvl="4">
+      <w:startOverride w:val="1"/>
+    </w:lvlOverride>
     <w:lvlOverride w:ilvl="5">
       <w:lvl w:ilvl="5">
         <w:start w:val="1"/>
@@ -16601,7 +17254,9 @@
         </w:rPr>
       </w:lvl>
     </w:lvlOverride>
-    <w:lvlOverride w:ilvl="5"/>
+    <w:lvlOverride w:ilvl="5">
+      <w:startOverride w:val="1"/>
+    </w:lvlOverride>
     <w:lvlOverride w:ilvl="6">
       <w:lvl w:ilvl="6">
         <w:start w:val="1"/>
@@ -16619,7 +17274,9 @@
         </w:rPr>
       </w:lvl>
     </w:lvlOverride>
-    <w:lvlOverride w:ilvl="6"/>
+    <w:lvlOverride w:ilvl="6">
+      <w:startOverride w:val="1"/>
+    </w:lvlOverride>
     <w:lvlOverride w:ilvl="7">
       <w:lvl w:ilvl="7">
         <w:start w:val="1"/>
@@ -16637,7 +17294,9 @@
         </w:rPr>
       </w:lvl>
     </w:lvlOverride>
-    <w:lvlOverride w:ilvl="7"/>
+    <w:lvlOverride w:ilvl="7">
+      <w:startOverride w:val="1"/>
+    </w:lvlOverride>
     <w:lvlOverride w:ilvl="8">
       <w:lvl w:ilvl="8">
         <w:start w:val="1"/>
@@ -16658,7 +17317,9 @@
   </w:num>
   <w:num w:numId="47">
     <w:abstractNumId w:val="1"/>
-    <w:lvlOverride w:ilvl="0"/>
+    <w:lvlOverride w:ilvl="0">
+      <w:startOverride w:val="1"/>
+    </w:lvlOverride>
     <w:lvlOverride w:ilvl="1">
       <w:lvl w:ilvl="1">
         <w:start w:val="1"/>
@@ -16676,7 +17337,9 @@
         </w:rPr>
       </w:lvl>
     </w:lvlOverride>
-    <w:lvlOverride w:ilvl="1"/>
+    <w:lvlOverride w:ilvl="1">
+      <w:startOverride w:val="1"/>
+    </w:lvlOverride>
     <w:lvlOverride w:ilvl="2">
       <w:lvl w:ilvl="2">
         <w:start w:val="1"/>
@@ -16694,7 +17357,9 @@
         </w:rPr>
       </w:lvl>
     </w:lvlOverride>
-    <w:lvlOverride w:ilvl="2"/>
+    <w:lvlOverride w:ilvl="2">
+      <w:startOverride w:val="1"/>
+    </w:lvlOverride>
     <w:lvlOverride w:ilvl="3">
       <w:lvl w:ilvl="3">
         <w:start w:val="1"/>
@@ -16712,7 +17377,9 @@
         </w:rPr>
       </w:lvl>
     </w:lvlOverride>
-    <w:lvlOverride w:ilvl="3"/>
+    <w:lvlOverride w:ilvl="3">
+      <w:startOverride w:val="1"/>
+    </w:lvlOverride>
     <w:lvlOverride w:ilvl="4">
       <w:lvl w:ilvl="4">
         <w:start w:val="1"/>
@@ -16730,7 +17397,9 @@
         </w:rPr>
       </w:lvl>
     </w:lvlOverride>
-    <w:lvlOverride w:ilvl="4"/>
+    <w:lvlOverride w:ilvl="4">
+      <w:startOverride w:val="1"/>
+    </w:lvlOverride>
     <w:lvlOverride w:ilvl="5">
       <w:lvl w:ilvl="5">
         <w:start w:val="1"/>
@@ -16748,7 +17417,9 @@
         </w:rPr>
       </w:lvl>
     </w:lvlOverride>
-    <w:lvlOverride w:ilvl="5"/>
+    <w:lvlOverride w:ilvl="5">
+      <w:startOverride w:val="1"/>
+    </w:lvlOverride>
     <w:lvlOverride w:ilvl="6">
       <w:lvl w:ilvl="6">
         <w:start w:val="1"/>
@@ -16766,7 +17437,9 @@
         </w:rPr>
       </w:lvl>
     </w:lvlOverride>
-    <w:lvlOverride w:ilvl="6"/>
+    <w:lvlOverride w:ilvl="6">
+      <w:startOverride w:val="1"/>
+    </w:lvlOverride>
     <w:lvlOverride w:ilvl="7">
       <w:lvl w:ilvl="7">
         <w:start w:val="1"/>
@@ -16784,7 +17457,9 @@
         </w:rPr>
       </w:lvl>
     </w:lvlOverride>
-    <w:lvlOverride w:ilvl="7"/>
+    <w:lvlOverride w:ilvl="7">
+      <w:startOverride w:val="1"/>
+    </w:lvlOverride>
     <w:lvlOverride w:ilvl="8">
       <w:lvl w:ilvl="8">
         <w:start w:val="1"/>
@@ -16805,7 +17480,9 @@
   </w:num>
   <w:num w:numId="48">
     <w:abstractNumId w:val="1"/>
-    <w:lvlOverride w:ilvl="0"/>
+    <w:lvlOverride w:ilvl="0">
+      <w:startOverride w:val="1"/>
+    </w:lvlOverride>
     <w:lvlOverride w:ilvl="1">
       <w:lvl w:ilvl="1">
         <w:start w:val="1"/>
@@ -16823,7 +17500,9 @@
         </w:rPr>
       </w:lvl>
     </w:lvlOverride>
-    <w:lvlOverride w:ilvl="1"/>
+    <w:lvlOverride w:ilvl="1">
+      <w:startOverride w:val="1"/>
+    </w:lvlOverride>
     <w:lvlOverride w:ilvl="2">
       <w:lvl w:ilvl="2">
         <w:start w:val="1"/>
@@ -16841,7 +17520,9 @@
         </w:rPr>
       </w:lvl>
     </w:lvlOverride>
-    <w:lvlOverride w:ilvl="2"/>
+    <w:lvlOverride w:ilvl="2">
+      <w:startOverride w:val="1"/>
+    </w:lvlOverride>
     <w:lvlOverride w:ilvl="3">
       <w:lvl w:ilvl="3">
         <w:start w:val="1"/>
@@ -16859,7 +17540,9 @@
         </w:rPr>
       </w:lvl>
     </w:lvlOverride>
-    <w:lvlOverride w:ilvl="3"/>
+    <w:lvlOverride w:ilvl="3">
+      <w:startOverride w:val="1"/>
+    </w:lvlOverride>
     <w:lvlOverride w:ilvl="4">
       <w:lvl w:ilvl="4">
         <w:start w:val="1"/>
@@ -16877,7 +17560,9 @@
         </w:rPr>
       </w:lvl>
     </w:lvlOverride>
-    <w:lvlOverride w:ilvl="4"/>
+    <w:lvlOverride w:ilvl="4">
+      <w:startOverride w:val="1"/>
+    </w:lvlOverride>
     <w:lvlOverride w:ilvl="5">
       <w:lvl w:ilvl="5">
         <w:start w:val="1"/>
@@ -16895,7 +17580,9 @@
         </w:rPr>
       </w:lvl>
     </w:lvlOverride>
-    <w:lvlOverride w:ilvl="5"/>
+    <w:lvlOverride w:ilvl="5">
+      <w:startOverride w:val="1"/>
+    </w:lvlOverride>
     <w:lvlOverride w:ilvl="6">
       <w:lvl w:ilvl="6">
         <w:start w:val="1"/>
@@ -16913,7 +17600,9 @@
         </w:rPr>
       </w:lvl>
     </w:lvlOverride>
-    <w:lvlOverride w:ilvl="6"/>
+    <w:lvlOverride w:ilvl="6">
+      <w:startOverride w:val="1"/>
+    </w:lvlOverride>
     <w:lvlOverride w:ilvl="7">
       <w:lvl w:ilvl="7">
         <w:start w:val="1"/>
@@ -16931,7 +17620,9 @@
         </w:rPr>
       </w:lvl>
     </w:lvlOverride>
-    <w:lvlOverride w:ilvl="7"/>
+    <w:lvlOverride w:ilvl="7">
+      <w:startOverride w:val="1"/>
+    </w:lvlOverride>
     <w:lvlOverride w:ilvl="8">
       <w:lvl w:ilvl="8">
         <w:start w:val="1"/>
@@ -16952,7 +17643,9 @@
   </w:num>
   <w:num w:numId="49">
     <w:abstractNumId w:val="1"/>
-    <w:lvlOverride w:ilvl="0"/>
+    <w:lvlOverride w:ilvl="0">
+      <w:startOverride w:val="1"/>
+    </w:lvlOverride>
     <w:lvlOverride w:ilvl="1">
       <w:lvl w:ilvl="1">
         <w:start w:val="1"/>
@@ -16970,7 +17663,9 @@
         </w:rPr>
       </w:lvl>
     </w:lvlOverride>
-    <w:lvlOverride w:ilvl="1"/>
+    <w:lvlOverride w:ilvl="1">
+      <w:startOverride w:val="1"/>
+    </w:lvlOverride>
     <w:lvlOverride w:ilvl="2">
       <w:lvl w:ilvl="2">
         <w:start w:val="1"/>
@@ -16988,7 +17683,9 @@
         </w:rPr>
       </w:lvl>
     </w:lvlOverride>
-    <w:lvlOverride w:ilvl="2"/>
+    <w:lvlOverride w:ilvl="2">
+      <w:startOverride w:val="1"/>
+    </w:lvlOverride>
     <w:lvlOverride w:ilvl="3">
       <w:lvl w:ilvl="3">
         <w:start w:val="1"/>
@@ -17006,7 +17703,9 @@
         </w:rPr>
       </w:lvl>
     </w:lvlOverride>
-    <w:lvlOverride w:ilvl="3"/>
+    <w:lvlOverride w:ilvl="3">
+      <w:startOverride w:val="1"/>
+    </w:lvlOverride>
     <w:lvlOverride w:ilvl="4">
       <w:lvl w:ilvl="4">
         <w:start w:val="1"/>
@@ -17024,7 +17723,9 @@
         </w:rPr>
       </w:lvl>
     </w:lvlOverride>
-    <w:lvlOverride w:ilvl="4"/>
+    <w:lvlOverride w:ilvl="4">
+      <w:startOverride w:val="1"/>
+    </w:lvlOverride>
     <w:lvlOverride w:ilvl="5">
       <w:lvl w:ilvl="5">
         <w:start w:val="1"/>
@@ -17042,7 +17743,9 @@
         </w:rPr>
       </w:lvl>
     </w:lvlOverride>
-    <w:lvlOverride w:ilvl="5"/>
+    <w:lvlOverride w:ilvl="5">
+      <w:startOverride w:val="1"/>
+    </w:lvlOverride>
     <w:lvlOverride w:ilvl="6">
       <w:lvl w:ilvl="6">
         <w:start w:val="1"/>
@@ -17060,7 +17763,9 @@
         </w:rPr>
       </w:lvl>
     </w:lvlOverride>
-    <w:lvlOverride w:ilvl="6"/>
+    <w:lvlOverride w:ilvl="6">
+      <w:startOverride w:val="1"/>
+    </w:lvlOverride>
     <w:lvlOverride w:ilvl="7">
       <w:lvl w:ilvl="7">
         <w:start w:val="1"/>
@@ -17078,7 +17783,9 @@
         </w:rPr>
       </w:lvl>
     </w:lvlOverride>
-    <w:lvlOverride w:ilvl="7"/>
+    <w:lvlOverride w:ilvl="7">
+      <w:startOverride w:val="1"/>
+    </w:lvlOverride>
     <w:lvlOverride w:ilvl="8">
       <w:lvl w:ilvl="8">
         <w:start w:val="1"/>
@@ -17099,7 +17806,9 @@
   </w:num>
   <w:num w:numId="50">
     <w:abstractNumId w:val="1"/>
-    <w:lvlOverride w:ilvl="0"/>
+    <w:lvlOverride w:ilvl="0">
+      <w:startOverride w:val="1"/>
+    </w:lvlOverride>
     <w:lvlOverride w:ilvl="1">
       <w:lvl w:ilvl="1">
         <w:start w:val="1"/>
@@ -17117,7 +17826,9 @@
         </w:rPr>
       </w:lvl>
     </w:lvlOverride>
-    <w:lvlOverride w:ilvl="1"/>
+    <w:lvlOverride w:ilvl="1">
+      <w:startOverride w:val="1"/>
+    </w:lvlOverride>
     <w:lvlOverride w:ilvl="2">
       <w:lvl w:ilvl="2">
         <w:start w:val="1"/>
@@ -17135,7 +17846,9 @@
         </w:rPr>
       </w:lvl>
     </w:lvlOverride>
-    <w:lvlOverride w:ilvl="2"/>
+    <w:lvlOverride w:ilvl="2">
+      <w:startOverride w:val="1"/>
+    </w:lvlOverride>
     <w:lvlOverride w:ilvl="3">
       <w:lvl w:ilvl="3">
         <w:start w:val="1"/>
@@ -17153,7 +17866,9 @@
         </w:rPr>
       </w:lvl>
     </w:lvlOverride>
-    <w:lvlOverride w:ilvl="3"/>
+    <w:lvlOverride w:ilvl="3">
+      <w:startOverride w:val="1"/>
+    </w:lvlOverride>
     <w:lvlOverride w:ilvl="4">
       <w:lvl w:ilvl="4">
         <w:start w:val="1"/>
@@ -17171,7 +17886,9 @@
         </w:rPr>
       </w:lvl>
     </w:lvlOverride>
-    <w:lvlOverride w:ilvl="4"/>
+    <w:lvlOverride w:ilvl="4">
+      <w:startOverride w:val="1"/>
+    </w:lvlOverride>
     <w:lvlOverride w:ilvl="5">
       <w:lvl w:ilvl="5">
         <w:start w:val="1"/>
@@ -17189,7 +17906,9 @@
         </w:rPr>
       </w:lvl>
     </w:lvlOverride>
-    <w:lvlOverride w:ilvl="5"/>
+    <w:lvlOverride w:ilvl="5">
+      <w:startOverride w:val="1"/>
+    </w:lvlOverride>
     <w:lvlOverride w:ilvl="6">
       <w:lvl w:ilvl="6">
         <w:start w:val="1"/>
@@ -17207,7 +17926,9 @@
         </w:rPr>
       </w:lvl>
     </w:lvlOverride>
-    <w:lvlOverride w:ilvl="6"/>
+    <w:lvlOverride w:ilvl="6">
+      <w:startOverride w:val="1"/>
+    </w:lvlOverride>
     <w:lvlOverride w:ilvl="7">
       <w:lvl w:ilvl="7">
         <w:start w:val="1"/>
@@ -17225,7 +17946,9 @@
         </w:rPr>
       </w:lvl>
     </w:lvlOverride>
-    <w:lvlOverride w:ilvl="7"/>
+    <w:lvlOverride w:ilvl="7">
+      <w:startOverride w:val="1"/>
+    </w:lvlOverride>
     <w:lvlOverride w:ilvl="8">
       <w:lvl w:ilvl="8">
         <w:start w:val="1"/>
@@ -17246,7 +17969,9 @@
   </w:num>
   <w:num w:numId="51">
     <w:abstractNumId w:val="1"/>
-    <w:lvlOverride w:ilvl="0"/>
+    <w:lvlOverride w:ilvl="0">
+      <w:startOverride w:val="1"/>
+    </w:lvlOverride>
     <w:lvlOverride w:ilvl="1">
       <w:lvl w:ilvl="1">
         <w:start w:val="1"/>
@@ -17264,7 +17989,9 @@
         </w:rPr>
       </w:lvl>
     </w:lvlOverride>
-    <w:lvlOverride w:ilvl="1"/>
+    <w:lvlOverride w:ilvl="1">
+      <w:startOverride w:val="1"/>
+    </w:lvlOverride>
     <w:lvlOverride w:ilvl="2">
       <w:lvl w:ilvl="2">
         <w:start w:val="1"/>
@@ -17282,7 +18009,9 @@
         </w:rPr>
       </w:lvl>
     </w:lvlOverride>
-    <w:lvlOverride w:ilvl="2"/>
+    <w:lvlOverride w:ilvl="2">
+      <w:startOverride w:val="1"/>
+    </w:lvlOverride>
     <w:lvlOverride w:ilvl="3">
       <w:lvl w:ilvl="3">
         <w:start w:val="1"/>
@@ -17300,7 +18029,9 @@
         </w:rPr>
       </w:lvl>
     </w:lvlOverride>
-    <w:lvlOverride w:ilvl="3"/>
+    <w:lvlOverride w:ilvl="3">
+      <w:startOverride w:val="1"/>
+    </w:lvlOverride>
     <w:lvlOverride w:ilvl="4">
       <w:lvl w:ilvl="4">
         <w:start w:val="1"/>
@@ -17318,7 +18049,9 @@
         </w:rPr>
       </w:lvl>
     </w:lvlOverride>
-    <w:lvlOverride w:ilvl="4"/>
+    <w:lvlOverride w:ilvl="4">
+      <w:startOverride w:val="1"/>
+    </w:lvlOverride>
     <w:lvlOverride w:ilvl="5">
       <w:lvl w:ilvl="5">
         <w:start w:val="1"/>
@@ -17336,7 +18069,9 @@
         </w:rPr>
       </w:lvl>
     </w:lvlOverride>
-    <w:lvlOverride w:ilvl="5"/>
+    <w:lvlOverride w:ilvl="5">
+      <w:startOverride w:val="1"/>
+    </w:lvlOverride>
     <w:lvlOverride w:ilvl="6">
       <w:lvl w:ilvl="6">
         <w:start w:val="1"/>
@@ -17354,7 +18089,9 @@
         </w:rPr>
       </w:lvl>
     </w:lvlOverride>
-    <w:lvlOverride w:ilvl="6"/>
+    <w:lvlOverride w:ilvl="6">
+      <w:startOverride w:val="1"/>
+    </w:lvlOverride>
     <w:lvlOverride w:ilvl="7">
       <w:lvl w:ilvl="7">
         <w:start w:val="1"/>
@@ -17372,7 +18109,9 @@
         </w:rPr>
       </w:lvl>
     </w:lvlOverride>
-    <w:lvlOverride w:ilvl="7"/>
+    <w:lvlOverride w:ilvl="7">
+      <w:startOverride w:val="1"/>
+    </w:lvlOverride>
     <w:lvlOverride w:ilvl="8">
       <w:lvl w:ilvl="8">
         <w:start w:val="1"/>
@@ -17393,7 +18132,9 @@
   </w:num>
   <w:num w:numId="52">
     <w:abstractNumId w:val="1"/>
-    <w:lvlOverride w:ilvl="0"/>
+    <w:lvlOverride w:ilvl="0">
+      <w:startOverride w:val="1"/>
+    </w:lvlOverride>
     <w:lvlOverride w:ilvl="1">
       <w:lvl w:ilvl="1">
         <w:start w:val="1"/>
@@ -17411,7 +18152,9 @@
         </w:rPr>
       </w:lvl>
     </w:lvlOverride>
-    <w:lvlOverride w:ilvl="1"/>
+    <w:lvlOverride w:ilvl="1">
+      <w:startOverride w:val="1"/>
+    </w:lvlOverride>
     <w:lvlOverride w:ilvl="2">
       <w:lvl w:ilvl="2">
         <w:start w:val="1"/>
@@ -17429,7 +18172,9 @@
         </w:rPr>
       </w:lvl>
     </w:lvlOverride>
-    <w:lvlOverride w:ilvl="2"/>
+    <w:lvlOverride w:ilvl="2">
+      <w:startOverride w:val="1"/>
+    </w:lvlOverride>
     <w:lvlOverride w:ilvl="3">
       <w:lvl w:ilvl="3">
         <w:start w:val="1"/>
@@ -17447,7 +18192,9 @@
         </w:rPr>
       </w:lvl>
     </w:lvlOverride>
-    <w:lvlOverride w:ilvl="3"/>
+    <w:lvlOverride w:ilvl="3">
+      <w:startOverride w:val="1"/>
+    </w:lvlOverride>
     <w:lvlOverride w:ilvl="4">
       <w:lvl w:ilvl="4">
         <w:start w:val="1"/>
@@ -17465,7 +18212,9 @@
         </w:rPr>
       </w:lvl>
     </w:lvlOverride>
-    <w:lvlOverride w:ilvl="4"/>
+    <w:lvlOverride w:ilvl="4">
+      <w:startOverride w:val="1"/>
+    </w:lvlOverride>
     <w:lvlOverride w:ilvl="5">
       <w:lvl w:ilvl="5">
         <w:start w:val="1"/>
@@ -17483,7 +18232,9 @@
         </w:rPr>
       </w:lvl>
     </w:lvlOverride>
-    <w:lvlOverride w:ilvl="5"/>
+    <w:lvlOverride w:ilvl="5">
+      <w:startOverride w:val="1"/>
+    </w:lvlOverride>
     <w:lvlOverride w:ilvl="6">
       <w:lvl w:ilvl="6">
         <w:start w:val="1"/>
@@ -17501,7 +18252,9 @@
         </w:rPr>
       </w:lvl>
     </w:lvlOverride>
-    <w:lvlOverride w:ilvl="6"/>
+    <w:lvlOverride w:ilvl="6">
+      <w:startOverride w:val="1"/>
+    </w:lvlOverride>
     <w:lvlOverride w:ilvl="7">
       <w:lvl w:ilvl="7">
         <w:start w:val="1"/>
@@ -17519,7 +18272,9 @@
         </w:rPr>
       </w:lvl>
     </w:lvlOverride>
-    <w:lvlOverride w:ilvl="7"/>
+    <w:lvlOverride w:ilvl="7">
+      <w:startOverride w:val="1"/>
+    </w:lvlOverride>
     <w:lvlOverride w:ilvl="8">
       <w:lvl w:ilvl="8">
         <w:start w:val="1"/>
@@ -17540,7 +18295,9 @@
   </w:num>
   <w:num w:numId="53">
     <w:abstractNumId w:val="1"/>
-    <w:lvlOverride w:ilvl="0"/>
+    <w:lvlOverride w:ilvl="0">
+      <w:startOverride w:val="1"/>
+    </w:lvlOverride>
     <w:lvlOverride w:ilvl="1">
       <w:lvl w:ilvl="1">
         <w:start w:val="1"/>
@@ -17558,7 +18315,9 @@
         </w:rPr>
       </w:lvl>
     </w:lvlOverride>
-    <w:lvlOverride w:ilvl="1"/>
+    <w:lvlOverride w:ilvl="1">
+      <w:startOverride w:val="1"/>
+    </w:lvlOverride>
     <w:lvlOverride w:ilvl="2">
       <w:lvl w:ilvl="2">
         <w:start w:val="1"/>
@@ -17576,7 +18335,9 @@
         </w:rPr>
       </w:lvl>
     </w:lvlOverride>
-    <w:lvlOverride w:ilvl="2"/>
+    <w:lvlOverride w:ilvl="2">
+      <w:startOverride w:val="1"/>
+    </w:lvlOverride>
     <w:lvlOverride w:ilvl="3">
       <w:lvl w:ilvl="3">
         <w:start w:val="1"/>
@@ -17594,7 +18355,9 @@
         </w:rPr>
       </w:lvl>
     </w:lvlOverride>
-    <w:lvlOverride w:ilvl="3"/>
+    <w:lvlOverride w:ilvl="3">
+      <w:startOverride w:val="1"/>
+    </w:lvlOverride>
     <w:lvlOverride w:ilvl="4">
       <w:lvl w:ilvl="4">
         <w:start w:val="1"/>
@@ -17612,7 +18375,9 @@
         </w:rPr>
       </w:lvl>
     </w:lvlOverride>
-    <w:lvlOverride w:ilvl="4"/>
+    <w:lvlOverride w:ilvl="4">
+      <w:startOverride w:val="1"/>
+    </w:lvlOverride>
     <w:lvlOverride w:ilvl="5">
       <w:lvl w:ilvl="5">
         <w:start w:val="1"/>
@@ -17630,7 +18395,9 @@
         </w:rPr>
       </w:lvl>
     </w:lvlOverride>
-    <w:lvlOverride w:ilvl="5"/>
+    <w:lvlOverride w:ilvl="5">
+      <w:startOverride w:val="1"/>
+    </w:lvlOverride>
     <w:lvlOverride w:ilvl="6">
       <w:lvl w:ilvl="6">
         <w:start w:val="1"/>
@@ -17648,7 +18415,9 @@
         </w:rPr>
       </w:lvl>
     </w:lvlOverride>
-    <w:lvlOverride w:ilvl="6"/>
+    <w:lvlOverride w:ilvl="6">
+      <w:startOverride w:val="1"/>
+    </w:lvlOverride>
     <w:lvlOverride w:ilvl="7">
       <w:lvl w:ilvl="7">
         <w:start w:val="1"/>
@@ -17666,7 +18435,9 @@
         </w:rPr>
       </w:lvl>
     </w:lvlOverride>
-    <w:lvlOverride w:ilvl="7"/>
+    <w:lvlOverride w:ilvl="7">
+      <w:startOverride w:val="1"/>
+    </w:lvlOverride>
     <w:lvlOverride w:ilvl="8">
       <w:lvl w:ilvl="8">
         <w:start w:val="1"/>
@@ -17687,7 +18458,9 @@
   </w:num>
   <w:num w:numId="54">
     <w:abstractNumId w:val="1"/>
-    <w:lvlOverride w:ilvl="0"/>
+    <w:lvlOverride w:ilvl="0">
+      <w:startOverride w:val="1"/>
+    </w:lvlOverride>
     <w:lvlOverride w:ilvl="1">
       <w:lvl w:ilvl="1">
         <w:start w:val="1"/>
@@ -17705,7 +18478,9 @@
         </w:rPr>
       </w:lvl>
     </w:lvlOverride>
-    <w:lvlOverride w:ilvl="1"/>
+    <w:lvlOverride w:ilvl="1">
+      <w:startOverride w:val="1"/>
+    </w:lvlOverride>
     <w:lvlOverride w:ilvl="2">
       <w:lvl w:ilvl="2">
         <w:start w:val="1"/>
@@ -17723,7 +18498,9 @@
         </w:rPr>
       </w:lvl>
     </w:lvlOverride>
-    <w:lvlOverride w:ilvl="2"/>
+    <w:lvlOverride w:ilvl="2">
+      <w:startOverride w:val="1"/>
+    </w:lvlOverride>
     <w:lvlOverride w:ilvl="3">
       <w:lvl w:ilvl="3">
         <w:start w:val="1"/>
@@ -17741,7 +18518,9 @@
         </w:rPr>
       </w:lvl>
     </w:lvlOverride>
-    <w:lvlOverride w:ilvl="3"/>
+    <w:lvlOverride w:ilvl="3">
+      <w:startOverride w:val="1"/>
+    </w:lvlOverride>
     <w:lvlOverride w:ilvl="4">
       <w:lvl w:ilvl="4">
         <w:start w:val="1"/>
@@ -17759,7 +18538,9 @@
         </w:rPr>
       </w:lvl>
     </w:lvlOverride>
-    <w:lvlOverride w:ilvl="4"/>
+    <w:lvlOverride w:ilvl="4">
+      <w:startOverride w:val="1"/>
+    </w:lvlOverride>
     <w:lvlOverride w:ilvl="5">
       <w:lvl w:ilvl="5">
         <w:start w:val="1"/>
@@ -17777,7 +18558,9 @@
         </w:rPr>
       </w:lvl>
     </w:lvlOverride>
-    <w:lvlOverride w:ilvl="5"/>
+    <w:lvlOverride w:ilvl="5">
+      <w:startOverride w:val="1"/>
+    </w:lvlOverride>
     <w:lvlOverride w:ilvl="6">
       <w:lvl w:ilvl="6">
         <w:start w:val="1"/>
@@ -17795,7 +18578,9 @@
         </w:rPr>
       </w:lvl>
     </w:lvlOverride>
-    <w:lvlOverride w:ilvl="6"/>
+    <w:lvlOverride w:ilvl="6">
+      <w:startOverride w:val="1"/>
+    </w:lvlOverride>
     <w:lvlOverride w:ilvl="7">
       <w:lvl w:ilvl="7">
         <w:start w:val="1"/>
@@ -17813,7 +18598,9 @@
         </w:rPr>
       </w:lvl>
     </w:lvlOverride>
-    <w:lvlOverride w:ilvl="7"/>
+    <w:lvlOverride w:ilvl="7">
+      <w:startOverride w:val="1"/>
+    </w:lvlOverride>
     <w:lvlOverride w:ilvl="8">
       <w:lvl w:ilvl="8">
         <w:start w:val="1"/>
@@ -17834,7 +18621,9 @@
   </w:num>
   <w:num w:numId="55">
     <w:abstractNumId w:val="1"/>
-    <w:lvlOverride w:ilvl="0"/>
+    <w:lvlOverride w:ilvl="0">
+      <w:startOverride w:val="1"/>
+    </w:lvlOverride>
     <w:lvlOverride w:ilvl="1">
       <w:lvl w:ilvl="1">
         <w:start w:val="1"/>
@@ -17852,7 +18641,9 @@
         </w:rPr>
       </w:lvl>
     </w:lvlOverride>
-    <w:lvlOverride w:ilvl="1"/>
+    <w:lvlOverride w:ilvl="1">
+      <w:startOverride w:val="1"/>
+    </w:lvlOverride>
     <w:lvlOverride w:ilvl="2">
       <w:lvl w:ilvl="2">
         <w:start w:val="1"/>
@@ -17870,7 +18661,9 @@
         </w:rPr>
       </w:lvl>
     </w:lvlOverride>
-    <w:lvlOverride w:ilvl="2"/>
+    <w:lvlOverride w:ilvl="2">
+      <w:startOverride w:val="1"/>
+    </w:lvlOverride>
     <w:lvlOverride w:ilvl="3">
       <w:lvl w:ilvl="3">
         <w:start w:val="1"/>
@@ -17888,7 +18681,9 @@
         </w:rPr>
       </w:lvl>
     </w:lvlOverride>
-    <w:lvlOverride w:ilvl="3"/>
+    <w:lvlOverride w:ilvl="3">
+      <w:startOverride w:val="1"/>
+    </w:lvlOverride>
     <w:lvlOverride w:ilvl="4">
       <w:lvl w:ilvl="4">
         <w:start w:val="1"/>
@@ -17906,7 +18701,9 @@
         </w:rPr>
       </w:lvl>
     </w:lvlOverride>
-    <w:lvlOverride w:ilvl="4"/>
+    <w:lvlOverride w:ilvl="4">
+      <w:startOverride w:val="1"/>
+    </w:lvlOverride>
     <w:lvlOverride w:ilvl="5">
       <w:lvl w:ilvl="5">
         <w:start w:val="1"/>
@@ -17924,7 +18721,9 @@
         </w:rPr>
       </w:lvl>
     </w:lvlOverride>
-    <w:lvlOverride w:ilvl="5"/>
+    <w:lvlOverride w:ilvl="5">
+      <w:startOverride w:val="1"/>
+    </w:lvlOverride>
     <w:lvlOverride w:ilvl="6">
       <w:lvl w:ilvl="6">
         <w:start w:val="1"/>
@@ -17942,7 +18741,9 @@
         </w:rPr>
       </w:lvl>
     </w:lvlOverride>
-    <w:lvlOverride w:ilvl="6"/>
+    <w:lvlOverride w:ilvl="6">
+      <w:startOverride w:val="1"/>
+    </w:lvlOverride>
     <w:lvlOverride w:ilvl="7">
       <w:lvl w:ilvl="7">
         <w:start w:val="1"/>
@@ -17960,7 +18761,9 @@
         </w:rPr>
       </w:lvl>
     </w:lvlOverride>
-    <w:lvlOverride w:ilvl="7"/>
+    <w:lvlOverride w:ilvl="7">
+      <w:startOverride w:val="1"/>
+    </w:lvlOverride>
     <w:lvlOverride w:ilvl="8">
       <w:lvl w:ilvl="8">
         <w:start w:val="1"/>
@@ -17981,7 +18784,9 @@
   </w:num>
   <w:num w:numId="56">
     <w:abstractNumId w:val="1"/>
-    <w:lvlOverride w:ilvl="0"/>
+    <w:lvlOverride w:ilvl="0">
+      <w:startOverride w:val="1"/>
+    </w:lvlOverride>
     <w:lvlOverride w:ilvl="1">
       <w:lvl w:ilvl="1">
         <w:start w:val="1"/>
@@ -17999,7 +18804,9 @@
         </w:rPr>
       </w:lvl>
     </w:lvlOverride>
-    <w:lvlOverride w:ilvl="1"/>
+    <w:lvlOverride w:ilvl="1">
+      <w:startOverride w:val="1"/>
+    </w:lvlOverride>
     <w:lvlOverride w:ilvl="2">
       <w:lvl w:ilvl="2">
         <w:start w:val="1"/>
@@ -18017,7 +18824,9 @@
         </w:rPr>
       </w:lvl>
     </w:lvlOverride>
-    <w:lvlOverride w:ilvl="2"/>
+    <w:lvlOverride w:ilvl="2">
+      <w:startOverride w:val="1"/>
+    </w:lvlOverride>
     <w:lvlOverride w:ilvl="3">
       <w:lvl w:ilvl="3">
         <w:start w:val="1"/>
@@ -18035,7 +18844,9 @@
         </w:rPr>
       </w:lvl>
     </w:lvlOverride>
-    <w:lvlOverride w:ilvl="3"/>
+    <w:lvlOverride w:ilvl="3">
+      <w:startOverride w:val="1"/>
+    </w:lvlOverride>
     <w:lvlOverride w:ilvl="4">
       <w:lvl w:ilvl="4">
         <w:start w:val="1"/>
@@ -18053,7 +18864,9 @@
         </w:rPr>
       </w:lvl>
     </w:lvlOverride>
-    <w:lvlOverride w:ilvl="4"/>
+    <w:lvlOverride w:ilvl="4">
+      <w:startOverride w:val="1"/>
+    </w:lvlOverride>
     <w:lvlOverride w:ilvl="5">
       <w:lvl w:ilvl="5">
         <w:start w:val="1"/>
@@ -18071,7 +18884,9 @@
         </w:rPr>
       </w:lvl>
     </w:lvlOverride>
-    <w:lvlOverride w:ilvl="5"/>
+    <w:lvlOverride w:ilvl="5">
+      <w:startOverride w:val="1"/>
+    </w:lvlOverride>
     <w:lvlOverride w:ilvl="6">
       <w:lvl w:ilvl="6">
         <w:start w:val="1"/>
@@ -18089,7 +18904,9 @@
         </w:rPr>
       </w:lvl>
     </w:lvlOverride>
-    <w:lvlOverride w:ilvl="6"/>
+    <w:lvlOverride w:ilvl="6">
+      <w:startOverride w:val="1"/>
+    </w:lvlOverride>
     <w:lvlOverride w:ilvl="7">
       <w:lvl w:ilvl="7">
         <w:start w:val="1"/>
@@ -18107,7 +18924,9 @@
         </w:rPr>
       </w:lvl>
     </w:lvlOverride>
-    <w:lvlOverride w:ilvl="7"/>
+    <w:lvlOverride w:ilvl="7">
+      <w:startOverride w:val="1"/>
+    </w:lvlOverride>
     <w:lvlOverride w:ilvl="8">
       <w:lvl w:ilvl="8">
         <w:start w:val="1"/>
@@ -18128,7 +18947,9 @@
   </w:num>
   <w:num w:numId="57">
     <w:abstractNumId w:val="1"/>
-    <w:lvlOverride w:ilvl="0"/>
+    <w:lvlOverride w:ilvl="0">
+      <w:startOverride w:val="1"/>
+    </w:lvlOverride>
     <w:lvlOverride w:ilvl="1">
       <w:lvl w:ilvl="1">
         <w:start w:val="1"/>
@@ -18146,7 +18967,9 @@
         </w:rPr>
       </w:lvl>
     </w:lvlOverride>
-    <w:lvlOverride w:ilvl="1"/>
+    <w:lvlOverride w:ilvl="1">
+      <w:startOverride w:val="1"/>
+    </w:lvlOverride>
     <w:lvlOverride w:ilvl="2">
       <w:lvl w:ilvl="2">
         <w:start w:val="1"/>
@@ -18164,7 +18987,9 @@
         </w:rPr>
       </w:lvl>
     </w:lvlOverride>
-    <w:lvlOverride w:ilvl="2"/>
+    <w:lvlOverride w:ilvl="2">
+      <w:startOverride w:val="1"/>
+    </w:lvlOverride>
     <w:lvlOverride w:ilvl="3">
       <w:lvl w:ilvl="3">
         <w:start w:val="1"/>
@@ -18182,7 +19007,9 @@
         </w:rPr>
       </w:lvl>
     </w:lvlOverride>
-    <w:lvlOverride w:ilvl="3"/>
+    <w:lvlOverride w:ilvl="3">
+      <w:startOverride w:val="1"/>
+    </w:lvlOverride>
     <w:lvlOverride w:ilvl="4">
       <w:lvl w:ilvl="4">
         <w:start w:val="1"/>
@@ -18200,7 +19027,9 @@
         </w:rPr>
       </w:lvl>
     </w:lvlOverride>
-    <w:lvlOverride w:ilvl="4"/>
+    <w:lvlOverride w:ilvl="4">
+      <w:startOverride w:val="1"/>
+    </w:lvlOverride>
     <w:lvlOverride w:ilvl="5">
       <w:lvl w:ilvl="5">
         <w:start w:val="1"/>
@@ -18218,7 +19047,9 @@
         </w:rPr>
       </w:lvl>
     </w:lvlOverride>
-    <w:lvlOverride w:ilvl="5"/>
+    <w:lvlOverride w:ilvl="5">
+      <w:startOverride w:val="1"/>
+    </w:lvlOverride>
     <w:lvlOverride w:ilvl="6">
       <w:lvl w:ilvl="6">
         <w:start w:val="1"/>
@@ -18236,7 +19067,9 @@
         </w:rPr>
       </w:lvl>
     </w:lvlOverride>
-    <w:lvlOverride w:ilvl="6"/>
+    <w:lvlOverride w:ilvl="6">
+      <w:startOverride w:val="1"/>
+    </w:lvlOverride>
     <w:lvlOverride w:ilvl="7">
       <w:lvl w:ilvl="7">
         <w:start w:val="1"/>
@@ -18254,7 +19087,9 @@
         </w:rPr>
       </w:lvl>
     </w:lvlOverride>
-    <w:lvlOverride w:ilvl="7"/>
+    <w:lvlOverride w:ilvl="7">
+      <w:startOverride w:val="1"/>
+    </w:lvlOverride>
     <w:lvlOverride w:ilvl="8">
       <w:lvl w:ilvl="8">
         <w:start w:val="1"/>
@@ -18275,7 +19110,9 @@
   </w:num>
   <w:num w:numId="58">
     <w:abstractNumId w:val="1"/>
-    <w:lvlOverride w:ilvl="0"/>
+    <w:lvlOverride w:ilvl="0">
+      <w:startOverride w:val="1"/>
+    </w:lvlOverride>
     <w:lvlOverride w:ilvl="1">
       <w:lvl w:ilvl="1">
         <w:start w:val="1"/>
@@ -18293,7 +19130,9 @@
         </w:rPr>
       </w:lvl>
     </w:lvlOverride>
-    <w:lvlOverride w:ilvl="1"/>
+    <w:lvlOverride w:ilvl="1">
+      <w:startOverride w:val="1"/>
+    </w:lvlOverride>
     <w:lvlOverride w:ilvl="2">
       <w:lvl w:ilvl="2">
         <w:start w:val="1"/>
@@ -18311,7 +19150,9 @@
         </w:rPr>
       </w:lvl>
     </w:lvlOverride>
-    <w:lvlOverride w:ilvl="2"/>
+    <w:lvlOverride w:ilvl="2">
+      <w:startOverride w:val="1"/>
+    </w:lvlOverride>
     <w:lvlOverride w:ilvl="3">
       <w:lvl w:ilvl="3">
         <w:start w:val="1"/>
@@ -18329,7 +19170,9 @@
         </w:rPr>
       </w:lvl>
     </w:lvlOverride>
-    <w:lvlOverride w:ilvl="3"/>
+    <w:lvlOverride w:ilvl="3">
+      <w:startOverride w:val="1"/>
+    </w:lvlOverride>
     <w:lvlOverride w:ilvl="4">
       <w:lvl w:ilvl="4">
         <w:start w:val="1"/>
@@ -18347,7 +19190,9 @@
         </w:rPr>
       </w:lvl>
     </w:lvlOverride>
-    <w:lvlOverride w:ilvl="4"/>
+    <w:lvlOverride w:ilvl="4">
+      <w:startOverride w:val="1"/>
+    </w:lvlOverride>
     <w:lvlOverride w:ilvl="5">
       <w:lvl w:ilvl="5">
         <w:start w:val="1"/>
@@ -18365,7 +19210,9 @@
         </w:rPr>
       </w:lvl>
     </w:lvlOverride>
-    <w:lvlOverride w:ilvl="5"/>
+    <w:lvlOverride w:ilvl="5">
+      <w:startOverride w:val="1"/>
+    </w:lvlOverride>
     <w:lvlOverride w:ilvl="6">
       <w:lvl w:ilvl="6">
         <w:start w:val="1"/>
@@ -18383,7 +19230,9 @@
         </w:rPr>
       </w:lvl>
     </w:lvlOverride>
-    <w:lvlOverride w:ilvl="6"/>
+    <w:lvlOverride w:ilvl="6">
+      <w:startOverride w:val="1"/>
+    </w:lvlOverride>
     <w:lvlOverride w:ilvl="7">
       <w:lvl w:ilvl="7">
         <w:start w:val="1"/>
@@ -18401,7 +19250,9 @@
         </w:rPr>
       </w:lvl>
     </w:lvlOverride>
-    <w:lvlOverride w:ilvl="7"/>
+    <w:lvlOverride w:ilvl="7">
+      <w:startOverride w:val="1"/>
+    </w:lvlOverride>
     <w:lvlOverride w:ilvl="8">
       <w:lvl w:ilvl="8">
         <w:start w:val="1"/>
@@ -18422,7 +19273,9 @@
   </w:num>
   <w:num w:numId="59">
     <w:abstractNumId w:val="1"/>
-    <w:lvlOverride w:ilvl="0"/>
+    <w:lvlOverride w:ilvl="0">
+      <w:startOverride w:val="1"/>
+    </w:lvlOverride>
     <w:lvlOverride w:ilvl="1">
       <w:lvl w:ilvl="1">
         <w:start w:val="1"/>
@@ -18440,7 +19293,9 @@
         </w:rPr>
       </w:lvl>
     </w:lvlOverride>
-    <w:lvlOverride w:ilvl="1"/>
+    <w:lvlOverride w:ilvl="1">
+      <w:startOverride w:val="1"/>
+    </w:lvlOverride>
     <w:lvlOverride w:ilvl="2">
       <w:lvl w:ilvl="2">
         <w:start w:val="1"/>
@@ -18458,7 +19313,9 @@
         </w:rPr>
       </w:lvl>
     </w:lvlOverride>
-    <w:lvlOverride w:ilvl="2"/>
+    <w:lvlOverride w:ilvl="2">
+      <w:startOverride w:val="1"/>
+    </w:lvlOverride>
     <w:lvlOverride w:ilvl="3">
       <w:lvl w:ilvl="3">
         <w:start w:val="1"/>
@@ -18476,7 +19333,9 @@
         </w:rPr>
       </w:lvl>
     </w:lvlOverride>
-    <w:lvlOverride w:ilvl="3"/>
+    <w:lvlOverride w:ilvl="3">
+      <w:startOverride w:val="1"/>
+    </w:lvlOverride>
     <w:lvlOverride w:ilvl="4">
       <w:lvl w:ilvl="4">
         <w:start w:val="1"/>
@@ -18494,7 +19353,9 @@
         </w:rPr>
       </w:lvl>
     </w:lvlOverride>
-    <w:lvlOverride w:ilvl="4"/>
+    <w:lvlOverride w:ilvl="4">
+      <w:startOverride w:val="1"/>
+    </w:lvlOverride>
     <w:lvlOverride w:ilvl="5">
       <w:lvl w:ilvl="5">
         <w:start w:val="1"/>
@@ -18512,7 +19373,9 @@
         </w:rPr>
       </w:lvl>
     </w:lvlOverride>
-    <w:lvlOverride w:ilvl="5"/>
+    <w:lvlOverride w:ilvl="5">
+      <w:startOverride w:val="1"/>
+    </w:lvlOverride>
     <w:lvlOverride w:ilvl="6">
       <w:lvl w:ilvl="6">
         <w:start w:val="1"/>
@@ -18530,7 +19393,9 @@
         </w:rPr>
       </w:lvl>
     </w:lvlOverride>
-    <w:lvlOverride w:ilvl="6"/>
+    <w:lvlOverride w:ilvl="6">
+      <w:startOverride w:val="1"/>
+    </w:lvlOverride>
     <w:lvlOverride w:ilvl="7">
       <w:lvl w:ilvl="7">
         <w:start w:val="1"/>
@@ -18548,7 +19413,9 @@
         </w:rPr>
       </w:lvl>
     </w:lvlOverride>
-    <w:lvlOverride w:ilvl="7"/>
+    <w:lvlOverride w:ilvl="7">
+      <w:startOverride w:val="1"/>
+    </w:lvlOverride>
     <w:lvlOverride w:ilvl="8">
       <w:lvl w:ilvl="8">
         <w:start w:val="1"/>
@@ -18569,7 +19436,9 @@
   </w:num>
   <w:num w:numId="60">
     <w:abstractNumId w:val="1"/>
-    <w:lvlOverride w:ilvl="0"/>
+    <w:lvlOverride w:ilvl="0">
+      <w:startOverride w:val="1"/>
+    </w:lvlOverride>
     <w:lvlOverride w:ilvl="1">
       <w:lvl w:ilvl="1">
         <w:start w:val="1"/>
@@ -18587,7 +19456,9 @@
         </w:rPr>
       </w:lvl>
     </w:lvlOverride>
-    <w:lvlOverride w:ilvl="1"/>
+    <w:lvlOverride w:ilvl="1">
+      <w:startOverride w:val="1"/>
+    </w:lvlOverride>
     <w:lvlOverride w:ilvl="2">
       <w:lvl w:ilvl="2">
         <w:start w:val="1"/>
@@ -18605,7 +19476,9 @@
         </w:rPr>
       </w:lvl>
     </w:lvlOverride>
-    <w:lvlOverride w:ilvl="2"/>
+    <w:lvlOverride w:ilvl="2">
+      <w:startOverride w:val="1"/>
+    </w:lvlOverride>
     <w:lvlOverride w:ilvl="3">
       <w:lvl w:ilvl="3">
         <w:start w:val="1"/>
@@ -18623,7 +19496,9 @@
         </w:rPr>
       </w:lvl>
     </w:lvlOverride>
-    <w:lvlOverride w:ilvl="3"/>
+    <w:lvlOverride w:ilvl="3">
+      <w:startOverride w:val="1"/>
+    </w:lvlOverride>
     <w:lvlOverride w:ilvl="4">
       <w:lvl w:ilvl="4">
         <w:start w:val="1"/>
@@ -18641,7 +19516,9 @@
         </w:rPr>
       </w:lvl>
     </w:lvlOverride>
-    <w:lvlOverride w:ilvl="4"/>
+    <w:lvlOverride w:ilvl="4">
+      <w:startOverride w:val="1"/>
+    </w:lvlOverride>
     <w:lvlOverride w:ilvl="5">
       <w:lvl w:ilvl="5">
         <w:start w:val="1"/>
@@ -18659,7 +19536,9 @@
         </w:rPr>
       </w:lvl>
     </w:lvlOverride>
-    <w:lvlOverride w:ilvl="5"/>
+    <w:lvlOverride w:ilvl="5">
+      <w:startOverride w:val="1"/>
+    </w:lvlOverride>
     <w:lvlOverride w:ilvl="6">
       <w:lvl w:ilvl="6">
         <w:start w:val="1"/>
@@ -18677,7 +19556,9 @@
         </w:rPr>
       </w:lvl>
     </w:lvlOverride>
-    <w:lvlOverride w:ilvl="6"/>
+    <w:lvlOverride w:ilvl="6">
+      <w:startOverride w:val="1"/>
+    </w:lvlOverride>
     <w:lvlOverride w:ilvl="7">
       <w:lvl w:ilvl="7">
         <w:start w:val="1"/>
@@ -18695,7 +19576,9 @@
         </w:rPr>
       </w:lvl>
     </w:lvlOverride>
-    <w:lvlOverride w:ilvl="7"/>
+    <w:lvlOverride w:ilvl="7">
+      <w:startOverride w:val="1"/>
+    </w:lvlOverride>
     <w:lvlOverride w:ilvl="8">
       <w:lvl w:ilvl="8">
         <w:start w:val="1"/>
@@ -18716,7 +19599,9 @@
   </w:num>
   <w:num w:numId="61">
     <w:abstractNumId w:val="1"/>
-    <w:lvlOverride w:ilvl="0"/>
+    <w:lvlOverride w:ilvl="0">
+      <w:startOverride w:val="1"/>
+    </w:lvlOverride>
     <w:lvlOverride w:ilvl="1">
       <w:lvl w:ilvl="1">
         <w:start w:val="1"/>
@@ -18734,7 +19619,9 @@
         </w:rPr>
       </w:lvl>
     </w:lvlOverride>
-    <w:lvlOverride w:ilvl="1"/>
+    <w:lvlOverride w:ilvl="1">
+      <w:startOverride w:val="1"/>
+    </w:lvlOverride>
     <w:lvlOverride w:ilvl="2">
       <w:lvl w:ilvl="2">
         <w:start w:val="1"/>
@@ -18752,7 +19639,9 @@
         </w:rPr>
       </w:lvl>
     </w:lvlOverride>
-    <w:lvlOverride w:ilvl="2"/>
+    <w:lvlOverride w:ilvl="2">
+      <w:startOverride w:val="1"/>
+    </w:lvlOverride>
     <w:lvlOverride w:ilvl="3">
       <w:lvl w:ilvl="3">
         <w:start w:val="1"/>
@@ -18770,7 +19659,9 @@
         </w:rPr>
       </w:lvl>
     </w:lvlOverride>
-    <w:lvlOverride w:ilvl="3"/>
+    <w:lvlOverride w:ilvl="3">
+      <w:startOverride w:val="1"/>
+    </w:lvlOverride>
     <w:lvlOverride w:ilvl="4">
       <w:lvl w:ilvl="4">
         <w:start w:val="1"/>
@@ -18788,7 +19679,9 @@
         </w:rPr>
       </w:lvl>
     </w:lvlOverride>
-    <w:lvlOverride w:ilvl="4"/>
+    <w:lvlOverride w:ilvl="4">
+      <w:startOverride w:val="1"/>
+    </w:lvlOverride>
     <w:lvlOverride w:ilvl="5">
       <w:lvl w:ilvl="5">
         <w:start w:val="1"/>
@@ -18806,7 +19699,9 @@
         </w:rPr>
       </w:lvl>
     </w:lvlOverride>
-    <w:lvlOverride w:ilvl="5"/>
+    <w:lvlOverride w:ilvl="5">
+      <w:startOverride w:val="1"/>
+    </w:lvlOverride>
     <w:lvlOverride w:ilvl="6">
       <w:lvl w:ilvl="6">
         <w:start w:val="1"/>
@@ -18824,7 +19719,9 @@
         </w:rPr>
       </w:lvl>
     </w:lvlOverride>
-    <w:lvlOverride w:ilvl="6"/>
+    <w:lvlOverride w:ilvl="6">
+      <w:startOverride w:val="1"/>
+    </w:lvlOverride>
     <w:lvlOverride w:ilvl="7">
       <w:lvl w:ilvl="7">
         <w:start w:val="1"/>
@@ -18842,7 +19739,9 @@
         </w:rPr>
       </w:lvl>
     </w:lvlOverride>
-    <w:lvlOverride w:ilvl="7"/>
+    <w:lvlOverride w:ilvl="7">
+      <w:startOverride w:val="1"/>
+    </w:lvlOverride>
     <w:lvlOverride w:ilvl="8">
       <w:lvl w:ilvl="8">
         <w:start w:val="1"/>
@@ -18863,7 +19762,9 @@
   </w:num>
   <w:num w:numId="62">
     <w:abstractNumId w:val="1"/>
-    <w:lvlOverride w:ilvl="0"/>
+    <w:lvlOverride w:ilvl="0">
+      <w:startOverride w:val="1"/>
+    </w:lvlOverride>
     <w:lvlOverride w:ilvl="1">
       <w:lvl w:ilvl="1">
         <w:start w:val="1"/>
@@ -18881,7 +19782,9 @@
         </w:rPr>
       </w:lvl>
     </w:lvlOverride>
-    <w:lvlOverride w:ilvl="1"/>
+    <w:lvlOverride w:ilvl="1">
+      <w:startOverride w:val="1"/>
+    </w:lvlOverride>
     <w:lvlOverride w:ilvl="2">
       <w:lvl w:ilvl="2">
         <w:start w:val="1"/>
@@ -18899,7 +19802,9 @@
         </w:rPr>
       </w:lvl>
     </w:lvlOverride>
-    <w:lvlOverride w:ilvl="2"/>
+    <w:lvlOverride w:ilvl="2">
+      <w:startOverride w:val="1"/>
+    </w:lvlOverride>
     <w:lvlOverride w:ilvl="3">
       <w:lvl w:ilvl="3">
         <w:start w:val="1"/>
@@ -18917,7 +19822,9 @@
         </w:rPr>
       </w:lvl>
     </w:lvlOverride>
-    <w:lvlOverride w:ilvl="3"/>
+    <w:lvlOverride w:ilvl="3">
+      <w:startOverride w:val="1"/>
+    </w:lvlOverride>
     <w:lvlOverride w:ilvl="4">
       <w:lvl w:ilvl="4">
         <w:start w:val="1"/>
@@ -18935,7 +19842,9 @@
         </w:rPr>
       </w:lvl>
     </w:lvlOverride>
-    <w:lvlOverride w:ilvl="4"/>
+    <w:lvlOverride w:ilvl="4">
+      <w:startOverride w:val="1"/>
+    </w:lvlOverride>
     <w:lvlOverride w:ilvl="5">
       <w:lvl w:ilvl="5">
         <w:start w:val="1"/>
@@ -18953,7 +19862,9 @@
         </w:rPr>
       </w:lvl>
     </w:lvlOverride>
-    <w:lvlOverride w:ilvl="5"/>
+    <w:lvlOverride w:ilvl="5">
+      <w:startOverride w:val="1"/>
+    </w:lvlOverride>
     <w:lvlOverride w:ilvl="6">
       <w:lvl w:ilvl="6">
         <w:start w:val="1"/>
@@ -18971,7 +19882,9 @@
         </w:rPr>
       </w:lvl>
     </w:lvlOverride>
-    <w:lvlOverride w:ilvl="6"/>
+    <w:lvlOverride w:ilvl="6">
+      <w:startOverride w:val="1"/>
+    </w:lvlOverride>
     <w:lvlOverride w:ilvl="7">
       <w:lvl w:ilvl="7">
         <w:start w:val="1"/>
@@ -18989,7 +19902,9 @@
         </w:rPr>
       </w:lvl>
     </w:lvlOverride>
-    <w:lvlOverride w:ilvl="7"/>
+    <w:lvlOverride w:ilvl="7">
+      <w:startOverride w:val="1"/>
+    </w:lvlOverride>
     <w:lvlOverride w:ilvl="8">
       <w:lvl w:ilvl="8">
         <w:start w:val="1"/>
@@ -19010,7 +19925,9 @@
   </w:num>
   <w:num w:numId="63">
     <w:abstractNumId w:val="1"/>
-    <w:lvlOverride w:ilvl="0"/>
+    <w:lvlOverride w:ilvl="0">
+      <w:startOverride w:val="1"/>
+    </w:lvlOverride>
     <w:lvlOverride w:ilvl="1">
       <w:lvl w:ilvl="1">
         <w:start w:val="1"/>
@@ -19028,7 +19945,9 @@
         </w:rPr>
       </w:lvl>
     </w:lvlOverride>
-    <w:lvlOverride w:ilvl="1"/>
+    <w:lvlOverride w:ilvl="1">
+      <w:startOverride w:val="1"/>
+    </w:lvlOverride>
     <w:lvlOverride w:ilvl="2">
       <w:lvl w:ilvl="2">
         <w:start w:val="1"/>
@@ -19046,7 +19965,9 @@
         </w:rPr>
       </w:lvl>
     </w:lvlOverride>
-    <w:lvlOverride w:ilvl="2"/>
+    <w:lvlOverride w:ilvl="2">
+      <w:startOverride w:val="1"/>
+    </w:lvlOverride>
     <w:lvlOverride w:ilvl="3">
       <w:lvl w:ilvl="3">
         <w:start w:val="1"/>
@@ -19064,7 +19985,9 @@
         </w:rPr>
       </w:lvl>
     </w:lvlOverride>
-    <w:lvlOverride w:ilvl="3"/>
+    <w:lvlOverride w:ilvl="3">
+      <w:startOverride w:val="1"/>
+    </w:lvlOverride>
     <w:lvlOverride w:ilvl="4">
       <w:lvl w:ilvl="4">
         <w:start w:val="1"/>
@@ -19082,7 +20005,9 @@
         </w:rPr>
       </w:lvl>
     </w:lvlOverride>
-    <w:lvlOverride w:ilvl="4"/>
+    <w:lvlOverride w:ilvl="4">
+      <w:startOverride w:val="1"/>
+    </w:lvlOverride>
     <w:lvlOverride w:ilvl="5">
       <w:lvl w:ilvl="5">
         <w:start w:val="1"/>
@@ -19100,7 +20025,9 @@
         </w:rPr>
       </w:lvl>
     </w:lvlOverride>
-    <w:lvlOverride w:ilvl="5"/>
+    <w:lvlOverride w:ilvl="5">
+      <w:startOverride w:val="1"/>
+    </w:lvlOverride>
     <w:lvlOverride w:ilvl="6">
       <w:lvl w:ilvl="6">
         <w:start w:val="1"/>
@@ -19118,7 +20045,9 @@
         </w:rPr>
       </w:lvl>
     </w:lvlOverride>
-    <w:lvlOverride w:ilvl="6"/>
+    <w:lvlOverride w:ilvl="6">
+      <w:startOverride w:val="1"/>
+    </w:lvlOverride>
     <w:lvlOverride w:ilvl="7">
       <w:lvl w:ilvl="7">
         <w:start w:val="1"/>
@@ -19136,7 +20065,9 @@
         </w:rPr>
       </w:lvl>
     </w:lvlOverride>
-    <w:lvlOverride w:ilvl="7"/>
+    <w:lvlOverride w:ilvl="7">
+      <w:startOverride w:val="1"/>
+    </w:lvlOverride>
     <w:lvlOverride w:ilvl="8">
       <w:lvl w:ilvl="8">
         <w:start w:val="1"/>
@@ -19157,7 +20088,9 @@
   </w:num>
   <w:num w:numId="64">
     <w:abstractNumId w:val="1"/>
-    <w:lvlOverride w:ilvl="0"/>
+    <w:lvlOverride w:ilvl="0">
+      <w:startOverride w:val="1"/>
+    </w:lvlOverride>
     <w:lvlOverride w:ilvl="1">
       <w:lvl w:ilvl="1">
         <w:start w:val="1"/>
@@ -19175,7 +20108,9 @@
         </w:rPr>
       </w:lvl>
     </w:lvlOverride>
-    <w:lvlOverride w:ilvl="1"/>
+    <w:lvlOverride w:ilvl="1">
+      <w:startOverride w:val="1"/>
+    </w:lvlOverride>
     <w:lvlOverride w:ilvl="2">
       <w:lvl w:ilvl="2">
         <w:start w:val="1"/>
@@ -19193,7 +20128,9 @@
         </w:rPr>
       </w:lvl>
     </w:lvlOverride>
-    <w:lvlOverride w:ilvl="2"/>
+    <w:lvlOverride w:ilvl="2">
+      <w:startOverride w:val="1"/>
+    </w:lvlOverride>
     <w:lvlOverride w:ilvl="3">
       <w:lvl w:ilvl="3">
         <w:start w:val="1"/>
@@ -19211,7 +20148,9 @@
         </w:rPr>
       </w:lvl>
     </w:lvlOverride>
-    <w:lvlOverride w:ilvl="3"/>
+    <w:lvlOverride w:ilvl="3">
+      <w:startOverride w:val="1"/>
+    </w:lvlOverride>
     <w:lvlOverride w:ilvl="4">
       <w:lvl w:ilvl="4">
         <w:start w:val="1"/>
@@ -19229,7 +20168,9 @@
         </w:rPr>
       </w:lvl>
     </w:lvlOverride>
-    <w:lvlOverride w:ilvl="4"/>
+    <w:lvlOverride w:ilvl="4">
+      <w:startOverride w:val="1"/>
+    </w:lvlOverride>
     <w:lvlOverride w:ilvl="5">
       <w:lvl w:ilvl="5">
         <w:start w:val="1"/>
@@ -19247,7 +20188,9 @@
         </w:rPr>
       </w:lvl>
     </w:lvlOverride>
-    <w:lvlOverride w:ilvl="5"/>
+    <w:lvlOverride w:ilvl="5">
+      <w:startOverride w:val="1"/>
+    </w:lvlOverride>
     <w:lvlOverride w:ilvl="6">
       <w:lvl w:ilvl="6">
         <w:start w:val="1"/>
@@ -19265,7 +20208,9 @@
         </w:rPr>
       </w:lvl>
     </w:lvlOverride>
-    <w:lvlOverride w:ilvl="6"/>
+    <w:lvlOverride w:ilvl="6">
+      <w:startOverride w:val="1"/>
+    </w:lvlOverride>
     <w:lvlOverride w:ilvl="7">
       <w:lvl w:ilvl="7">
         <w:start w:val="1"/>
@@ -19283,7 +20228,9 @@
         </w:rPr>
       </w:lvl>
     </w:lvlOverride>
-    <w:lvlOverride w:ilvl="7"/>
+    <w:lvlOverride w:ilvl="7">
+      <w:startOverride w:val="1"/>
+    </w:lvlOverride>
     <w:lvlOverride w:ilvl="8">
       <w:lvl w:ilvl="8">
         <w:start w:val="1"/>

</xml_diff>

<commit_message>
added notes for session 1
</commit_message>
<xml_diff>
--- a/Syllabus.docx
+++ b/Syllabus.docx
@@ -1048,7 +1048,7 @@
           <w:shd w:fill="FFFFFF" w:val="clear"/>
           <w:lang w:val="en-US"/>
         </w:rPr>
-        <w:t>2</w:t>
+        <w:t>5</w:t>
       </w:r>
       <w:r>
         <w:rPr>
@@ -1060,19 +1060,7 @@
           <w:shd w:fill="FFFFFF" w:val="clear"/>
           <w:lang w:val="en-US"/>
         </w:rPr>
-        <w:t xml:space="preserve">/09 </w:t>
-      </w:r>
-      <w:r>
-        <w:rPr>
-          <w:rFonts w:ascii="Inter" w:hAnsi="Inter"/>
-          <w:b/>
-          <w:bCs/>
-          <w:sz w:val="28"/>
-          <w:szCs w:val="28"/>
-          <w:shd w:fill="FFFFFF" w:val="clear"/>
-          <w:lang w:val="en-US"/>
-        </w:rPr>
-        <w:t>(18:00)</w:t>
+        <w:t>/09 (18:00)</w:t>
       </w:r>
     </w:p>
     <w:p>
@@ -1192,27 +1180,7 @@
           <w:shd w:fill="FFFFFF" w:val="clear"/>
           <w:lang w:val="en-US"/>
         </w:rPr>
-        <w:t xml:space="preserve"> will have to submit a </w:t>
-      </w:r>
-      <w:r>
-        <w:rPr>
-          <w:rFonts w:ascii="Inter" w:hAnsi="Inter"/>
-          <w:sz w:val="24"/>
-          <w:szCs w:val="24"/>
-          <w:shd w:fill="FFFFFF" w:val="clear"/>
-          <w:lang w:val="en-US"/>
-        </w:rPr>
-        <w:t>7</w:t>
-      </w:r>
-      <w:r>
-        <w:rPr>
-          <w:rFonts w:ascii="Inter" w:hAnsi="Inter"/>
-          <w:sz w:val="24"/>
-          <w:szCs w:val="24"/>
-          <w:shd w:fill="FFFFFF" w:val="clear"/>
-          <w:lang w:val="en-US"/>
-        </w:rPr>
-        <w:t>00</w:t>
+        <w:t xml:space="preserve"> will have to submit a 700</w:t>
       </w:r>
       <w:r>
         <w:rPr>
@@ -1423,7 +1391,77 @@
           <w:shd w:fill="FFFFFF" w:val="clear"/>
           <w:lang w:val="en-US"/>
         </w:rPr>
-        <w:t>An analysis of the chosen article, including field, angle, methods and position.</w:t>
+        <w:t xml:space="preserve">An analysis of the chosen article, including field, angle, methods and position, </w:t>
+      </w:r>
+      <w:r>
+        <w:rPr>
+          <w:rFonts w:ascii="Inter" w:hAnsi="Inter"/>
+          <w:sz w:val="24"/>
+          <w:szCs w:val="24"/>
+          <w:shd w:fill="FFFFFF" w:val="clear"/>
+          <w:lang w:val="en-US"/>
+        </w:rPr>
+        <w:t xml:space="preserve">and how it </w:t>
+      </w:r>
+      <w:r>
+        <w:rPr>
+          <w:rFonts w:ascii="Inter" w:hAnsi="Inter"/>
+          <w:sz w:val="24"/>
+          <w:szCs w:val="24"/>
+          <w:shd w:fill="FFFFFF" w:val="clear"/>
+          <w:lang w:val="en-US"/>
+        </w:rPr>
+        <w:t xml:space="preserve">sheds </w:t>
+      </w:r>
+      <w:r>
+        <w:rPr>
+          <w:rFonts w:ascii="Inter" w:hAnsi="Inter"/>
+          <w:sz w:val="24"/>
+          <w:szCs w:val="24"/>
+          <w:shd w:fill="FFFFFF" w:val="clear"/>
+          <w:lang w:val="en-US"/>
+        </w:rPr>
+        <w:t xml:space="preserve">light </w:t>
+      </w:r>
+      <w:r>
+        <w:rPr>
+          <w:rFonts w:ascii="Inter" w:hAnsi="Inter"/>
+          <w:sz w:val="24"/>
+          <w:szCs w:val="24"/>
+          <w:shd w:fill="FFFFFF" w:val="clear"/>
+          <w:lang w:val="en-US"/>
+        </w:rPr>
+        <w:t xml:space="preserve">on your </w:t>
+      </w:r>
+      <w:r>
+        <w:rPr>
+          <w:rFonts w:ascii="Inter" w:hAnsi="Inter"/>
+          <w:sz w:val="24"/>
+          <w:szCs w:val="24"/>
+          <w:shd w:fill="FFFFFF" w:val="clear"/>
+          <w:lang w:val="en-US"/>
+        </w:rPr>
+        <w:t>group inquiry</w:t>
+      </w:r>
+      <w:r>
+        <w:rPr>
+          <w:rFonts w:ascii="Inter" w:hAnsi="Inter"/>
+          <w:sz w:val="24"/>
+          <w:szCs w:val="24"/>
+          <w:shd w:fill="FFFFFF" w:val="clear"/>
+          <w:lang w:val="en-US"/>
+        </w:rPr>
+        <w:t xml:space="preserve"> </w:t>
+      </w:r>
+      <w:r>
+        <w:rPr>
+          <w:rFonts w:ascii="Inter" w:hAnsi="Inter"/>
+          <w:sz w:val="24"/>
+          <w:szCs w:val="24"/>
+          <w:shd w:fill="FFFFFF" w:val="clear"/>
+          <w:lang w:val="en-US"/>
+        </w:rPr>
+        <w:t>(~500w)</w:t>
       </w:r>
     </w:p>
     <w:p>
@@ -1449,7 +1487,7 @@
           <w:shd w:fill="FFFFFF" w:val="clear"/>
           <w:lang w:val="en-US"/>
         </w:rPr>
-        <w:t>A commentary on what kind of light this article sheds on your proposed exploration.</w:t>
+        <w:t>A copy of what your favorite LLM has to say about the article (including the prompt you used)</w:t>
       </w:r>
     </w:p>
     <w:p>
@@ -1475,33 +1513,17 @@
           <w:shd w:fill="FFFFFF" w:val="clear"/>
           <w:lang w:val="en-US"/>
         </w:rPr>
-        <w:t>A copy of what your favorite LLM has to say about the article (including the prompt you used)</w:t>
-      </w:r>
-    </w:p>
-    <w:p>
-      <w:pPr>
-        <w:pStyle w:val="Default"/>
-        <w:numPr>
-          <w:ilvl w:val="0"/>
-          <w:numId w:val="1"/>
-        </w:numPr>
-        <w:bidi w:val="0"/>
-        <w:spacing w:lineRule="auto" w:line="276" w:before="0" w:after="0"/>
-        <w:ind w:hanging="500" w:start="720" w:end="0"/>
-        <w:jc w:val="both"/>
-        <w:rPr>
-          <w:rFonts w:ascii="Inter" w:hAnsi="Inter"/>
-        </w:rPr>
-      </w:pPr>
-      <w:r>
-        <w:rPr>
-          <w:rFonts w:ascii="Inter" w:hAnsi="Inter"/>
-          <w:sz w:val="24"/>
-          <w:szCs w:val="24"/>
-          <w:shd w:fill="FFFFFF" w:val="clear"/>
-          <w:lang w:val="en-US"/>
-        </w:rPr>
-        <w:t>A commentary reflecting on what the LLM has produced (what it missed, what it nailed, what it got wrong or right)</w:t>
+        <w:t xml:space="preserve">A commentary reflecting on what the LLM has produced (what it missed, what it nailed, what it got wrong or right) </w:t>
+      </w:r>
+      <w:r>
+        <w:rPr>
+          <w:rFonts w:ascii="Inter" w:hAnsi="Inter"/>
+          <w:sz w:val="24"/>
+          <w:szCs w:val="24"/>
+          <w:shd w:fill="FFFFFF" w:val="clear"/>
+          <w:lang w:val="en-US"/>
+        </w:rPr>
+        <w:t>(~ 500w)</w:t>
       </w:r>
     </w:p>
     <w:p>
@@ -1548,7 +1570,7 @@
           <w:b/>
           <w:bCs/>
         </w:rPr>
-        <w:t>2</w:t>
+        <w:t>5</w:t>
       </w:r>
       <w:r>
         <w:rPr>
@@ -1556,39 +1578,7 @@
           <w:b/>
           <w:bCs/>
         </w:rPr>
-        <w:t xml:space="preserve">/09, </w:t>
-      </w:r>
-      <w:r>
-        <w:rPr>
-          <w:rFonts w:ascii="Inter" w:hAnsi="Inter"/>
-          <w:b/>
-          <w:bCs/>
-        </w:rPr>
-        <w:t>18</w:t>
-      </w:r>
-      <w:r>
-        <w:rPr>
-          <w:rFonts w:ascii="Inter" w:hAnsi="Inter"/>
-          <w:b/>
-          <w:bCs/>
-        </w:rPr>
-        <w:t>:01</w:t>
-      </w:r>
-      <w:r>
-        <w:rPr>
-          <w:rFonts w:ascii="Inter" w:hAnsi="Inter"/>
-          <w:b/>
-          <w:bCs/>
-        </w:rPr>
-        <w:t>p</w:t>
-      </w:r>
-      <w:r>
-        <w:rPr>
-          <w:rFonts w:ascii="Inter" w:hAnsi="Inter"/>
-          <w:b/>
-          <w:bCs/>
-        </w:rPr>
-        <w:t>m) will result in a 0</w:t>
+        <w:t>/09, 18:01pm) will result in a 0</w:t>
       </w:r>
       <w:r>
         <w:rPr>
@@ -1681,19 +1671,7 @@
           <w:shd w:fill="FFFFFF" w:val="clear"/>
           <w:lang w:val="en-US"/>
         </w:rPr>
-        <w:t xml:space="preserve"> - Due on 19/09 – </w:t>
-      </w:r>
-      <w:r>
-        <w:rPr>
-          <w:rFonts w:ascii="Inter" w:hAnsi="Inter"/>
-          <w:b/>
-          <w:bCs/>
-          <w:sz w:val="28"/>
-          <w:szCs w:val="28"/>
-          <w:shd w:fill="FFFFFF" w:val="clear"/>
-          <w:lang w:val="en-US"/>
-        </w:rPr>
-        <w:t>18:00</w:t>
+        <w:t xml:space="preserve"> - Due on 19/09 – 18:00</w:t>
       </w:r>
     </w:p>
     <w:p>
@@ -15432,8 +15410,8 @@
       <w:szCs w:val="28"/>
     </w:rPr>
   </w:style>
-  <w:style w:type="character" w:styleId="Bullets">
-    <w:name w:val="Bullets"/>
+  <w:style w:type="character" w:styleId="Bulletsuser">
+    <w:name w:val="Bullets (user)"/>
     <w:qFormat/>
     <w:rPr>
       <w:rFonts w:ascii="OpenSymbol" w:hAnsi="OpenSymbol" w:eastAsia="OpenSymbol" w:cs="OpenSymbol"/>

</xml_diff>